<commit_message>
cleaning directory and adding new content to the project plan analysis
</commit_message>
<xml_diff>
--- a/Project 02-Sports Community/LO-02/Project Plan.docx
+++ b/Project 02-Sports Community/LO-02/Project Plan.docx
@@ -18,21 +18,7 @@
         <w:rPr>
           <w:sz w:val="24"/>
         </w:rPr>
-        <w:t xml:space="preserve">Project plan: Pass </w:t>
-      </w:r>
-      <w:proofErr w:type="gramStart"/>
-      <w:r>
-        <w:rPr>
-          <w:sz w:val="24"/>
-        </w:rPr>
-        <w:t>The</w:t>
-      </w:r>
-      <w:proofErr w:type="gramEnd"/>
-      <w:r>
-        <w:rPr>
-          <w:sz w:val="24"/>
-        </w:rPr>
-        <w:t xml:space="preserve"> Ball</w:t>
+        <w:t>Project plan: Pass The Ball</w:t>
       </w:r>
     </w:p>
     <w:p>
@@ -107,7 +93,7 @@
         <w:rPr>
           <w:noProof/>
         </w:rPr>
-        <w:t>2025-10-05</w:t>
+        <w:t>2025-10-06</w:t>
       </w:r>
       <w:r>
         <w:fldChar w:fldCharType="end"/>
@@ -340,16 +326,14 @@
       <w:pPr>
         <w:pStyle w:val="Heading2"/>
         <w:spacing w:line="360" w:lineRule="auto"/>
+        <w:jc w:val="both"/>
         <w:rPr>
           <w:rStyle w:val="FootnoteReference"/>
           <w:vertAlign w:val="baseline"/>
         </w:rPr>
       </w:pPr>
       <w:r>
-        <w:t xml:space="preserve">Points for </w:t>
-      </w:r>
-      <w:r>
-        <w:t>the project</w:t>
+        <w:t>Points for the project</w:t>
       </w:r>
     </w:p>
     <w:p>
@@ -647,13 +631,380 @@
       </w:pPr>
     </w:p>
     <w:p>
+      <w:pPr>
+        <w:pStyle w:val="Heading1"/>
+        <w:rPr>
+          <w:rFonts w:ascii="Calibri" w:eastAsia="Calibri" w:hAnsi="Calibri" w:cs="Calibri"/>
+          <w:szCs w:val="22"/>
+        </w:rPr>
+      </w:pPr>
       <w:r>
         <w:rPr>
           <w:rStyle w:val="Heading4Char"/>
         </w:rPr>
         <w:t xml:space="preserve"> </w:t>
       </w:r>
-    </w:p>
+      <w:r>
+        <w:t>Prioritization</w:t>
+      </w:r>
+    </w:p>
+    <w:p>
+      <w:pPr>
+        <w:spacing w:line="360" w:lineRule="auto"/>
+        <w:ind w:left="709" w:firstLine="0"/>
+        <w:jc w:val="both"/>
+      </w:pPr>
+      <w:r>
+        <w:t>This section prioritizes</w:t>
+      </w:r>
+      <w:r>
+        <w:t xml:space="preserve"> the features of the project and provides insight into the tasks management.</w:t>
+      </w:r>
+    </w:p>
+    <w:p>
+      <w:pPr>
+        <w:pStyle w:val="Heading2"/>
+        <w:spacing w:line="360" w:lineRule="auto"/>
+        <w:jc w:val="both"/>
+      </w:pPr>
+      <w:r>
+        <w:t>MoSCoW technique</w:t>
+      </w:r>
+    </w:p>
+    <w:p/>
+    <w:p/>
+    <w:p/>
+    <w:p>
+      <w:pPr>
+        <w:pStyle w:val="ListParagraph"/>
+        <w:spacing w:line="360" w:lineRule="auto"/>
+        <w:ind w:left="1276"/>
+        <w:jc w:val="both"/>
+        <w:rPr>
+          <w:i/>
+          <w:iCs/>
+          <w:u w:val="single"/>
+        </w:rPr>
+      </w:pPr>
+    </w:p>
+    <w:tbl>
+      <w:tblPr>
+        <w:tblStyle w:val="TableGrid"/>
+        <w:tblW w:w="0" w:type="auto"/>
+        <w:tblLook w:val="04A0" w:firstRow="1" w:lastRow="0" w:firstColumn="1" w:lastColumn="0" w:noHBand="0" w:noVBand="1"/>
+      </w:tblPr>
+      <w:tblGrid>
+        <w:gridCol w:w="4674"/>
+        <w:gridCol w:w="4676"/>
+      </w:tblGrid>
+      <w:tr>
+        <w:tc>
+          <w:tcPr>
+            <w:tcW w:w="4680" w:type="dxa"/>
+            <w:vAlign w:val="center"/>
+          </w:tcPr>
+          <w:p>
+            <w:pPr>
+              <w:pStyle w:val="ListParagraph"/>
+              <w:spacing w:line="360" w:lineRule="auto"/>
+              <w:ind w:left="0"/>
+              <w:rPr>
+                <w:rFonts w:ascii="Calibri" w:eastAsia="Calibri" w:hAnsi="Calibri" w:cs="Calibri"/>
+                <w:b/>
+                <w:bCs/>
+                <w:szCs w:val="22"/>
+              </w:rPr>
+            </w:pPr>
+            <w:r>
+              <w:rPr>
+                <w:rFonts w:ascii="Calibri" w:eastAsia="Calibri" w:hAnsi="Calibri" w:cs="Calibri"/>
+                <w:b/>
+                <w:bCs/>
+                <w:szCs w:val="22"/>
+              </w:rPr>
+              <w:lastRenderedPageBreak/>
+              <w:t>Must have</w:t>
+            </w:r>
+          </w:p>
+        </w:tc>
+        <w:tc>
+          <w:tcPr>
+            <w:tcW w:w="4680" w:type="dxa"/>
+            <w:vAlign w:val="center"/>
+          </w:tcPr>
+          <w:p>
+            <w:pPr>
+              <w:pStyle w:val="ListParagraph"/>
+              <w:spacing w:line="360" w:lineRule="auto"/>
+              <w:ind w:left="0"/>
+              <w:rPr>
+                <w:rFonts w:ascii="Calibri" w:eastAsia="Calibri" w:hAnsi="Calibri" w:cs="Calibri"/>
+                <w:szCs w:val="22"/>
+              </w:rPr>
+            </w:pPr>
+            <w:r>
+              <w:rPr>
+                <w:rFonts w:ascii="Calibri" w:eastAsia="Calibri" w:hAnsi="Calibri" w:cs="Calibri"/>
+                <w:szCs w:val="22"/>
+              </w:rPr>
+              <w:t>Registration with email verification, Autogenerating unique name, each user could post tweets, follow other users, upload profile photo, cover and comment on posts.</w:t>
+            </w:r>
+          </w:p>
+        </w:tc>
+      </w:tr>
+      <w:tr>
+        <w:tc>
+          <w:tcPr>
+            <w:tcW w:w="4680" w:type="dxa"/>
+            <w:vAlign w:val="center"/>
+          </w:tcPr>
+          <w:p>
+            <w:pPr>
+              <w:pStyle w:val="ListParagraph"/>
+              <w:spacing w:line="360" w:lineRule="auto"/>
+              <w:ind w:left="0"/>
+              <w:rPr>
+                <w:rFonts w:ascii="Calibri" w:eastAsia="Calibri" w:hAnsi="Calibri" w:cs="Calibri"/>
+                <w:b/>
+                <w:bCs/>
+                <w:szCs w:val="22"/>
+              </w:rPr>
+            </w:pPr>
+            <w:r>
+              <w:rPr>
+                <w:rFonts w:ascii="Calibri" w:eastAsia="Calibri" w:hAnsi="Calibri" w:cs="Calibri"/>
+                <w:b/>
+                <w:bCs/>
+                <w:szCs w:val="22"/>
+              </w:rPr>
+              <w:t>Should have</w:t>
+            </w:r>
+          </w:p>
+        </w:tc>
+        <w:tc>
+          <w:tcPr>
+            <w:tcW w:w="4680" w:type="dxa"/>
+            <w:vAlign w:val="center"/>
+          </w:tcPr>
+          <w:p>
+            <w:pPr>
+              <w:pStyle w:val="ListParagraph"/>
+              <w:spacing w:line="360" w:lineRule="auto"/>
+              <w:ind w:left="0"/>
+              <w:rPr>
+                <w:rFonts w:ascii="Calibri" w:eastAsia="Calibri" w:hAnsi="Calibri" w:cs="Calibri"/>
+                <w:szCs w:val="22"/>
+              </w:rPr>
+            </w:pPr>
+            <w:r>
+              <w:rPr>
+                <w:rFonts w:ascii="Calibri" w:eastAsia="Calibri" w:hAnsi="Calibri" w:cs="Calibri"/>
+                <w:szCs w:val="22"/>
+              </w:rPr>
+              <w:t>Creating/updating/deleting groups, users should be able to join groups, receive invitations, admins of groups should have the option to accept or reject a user.</w:t>
+            </w:r>
+          </w:p>
+        </w:tc>
+      </w:tr>
+      <w:tr>
+        <w:tc>
+          <w:tcPr>
+            <w:tcW w:w="4680" w:type="dxa"/>
+            <w:vAlign w:val="center"/>
+          </w:tcPr>
+          <w:p>
+            <w:pPr>
+              <w:pStyle w:val="ListParagraph"/>
+              <w:spacing w:line="360" w:lineRule="auto"/>
+              <w:ind w:left="0"/>
+              <w:rPr>
+                <w:rFonts w:ascii="Calibri" w:eastAsia="Calibri" w:hAnsi="Calibri" w:cs="Calibri"/>
+                <w:b/>
+                <w:bCs/>
+                <w:szCs w:val="22"/>
+              </w:rPr>
+            </w:pPr>
+            <w:r>
+              <w:rPr>
+                <w:rFonts w:ascii="Calibri" w:eastAsia="Calibri" w:hAnsi="Calibri" w:cs="Calibri"/>
+                <w:b/>
+                <w:bCs/>
+                <w:szCs w:val="22"/>
+              </w:rPr>
+              <w:t>Could have</w:t>
+            </w:r>
+          </w:p>
+        </w:tc>
+        <w:tc>
+          <w:tcPr>
+            <w:tcW w:w="4680" w:type="dxa"/>
+            <w:vAlign w:val="center"/>
+          </w:tcPr>
+          <w:p>
+            <w:pPr>
+              <w:pStyle w:val="ListParagraph"/>
+              <w:spacing w:line="360" w:lineRule="auto"/>
+              <w:ind w:left="0"/>
+              <w:rPr>
+                <w:rFonts w:ascii="Calibri" w:eastAsia="Calibri" w:hAnsi="Calibri" w:cs="Calibri"/>
+                <w:szCs w:val="22"/>
+              </w:rPr>
+            </w:pPr>
+            <w:r>
+              <w:rPr>
+                <w:rFonts w:ascii="Calibri" w:eastAsia="Calibri" w:hAnsi="Calibri" w:cs="Calibri"/>
+                <w:szCs w:val="22"/>
+              </w:rPr>
+              <w:t xml:space="preserve">Group admin could remove users, where the user </w:t>
+            </w:r>
+            <w:r>
+              <w:rPr>
+                <w:rFonts w:ascii="Calibri" w:eastAsia="Calibri" w:hAnsi="Calibri" w:cs="Calibri"/>
+                <w:szCs w:val="22"/>
+              </w:rPr>
+              <w:t>receives</w:t>
+            </w:r>
+            <w:r>
+              <w:rPr>
+                <w:rFonts w:ascii="Calibri" w:eastAsia="Calibri" w:hAnsi="Calibri" w:cs="Calibri"/>
+                <w:szCs w:val="22"/>
+              </w:rPr>
+              <w:t xml:space="preserve"> a notification, post page that could be shared with others.</w:t>
+            </w:r>
+          </w:p>
+        </w:tc>
+      </w:tr>
+      <w:tr>
+        <w:tc>
+          <w:tcPr>
+            <w:tcW w:w="4680" w:type="dxa"/>
+            <w:vAlign w:val="center"/>
+          </w:tcPr>
+          <w:p>
+            <w:pPr>
+              <w:pStyle w:val="ListParagraph"/>
+              <w:spacing w:line="360" w:lineRule="auto"/>
+              <w:ind w:left="0"/>
+              <w:rPr>
+                <w:rFonts w:ascii="Calibri" w:eastAsia="Calibri" w:hAnsi="Calibri" w:cs="Calibri"/>
+                <w:b/>
+                <w:bCs/>
+                <w:szCs w:val="22"/>
+              </w:rPr>
+            </w:pPr>
+            <w:r>
+              <w:rPr>
+                <w:rFonts w:ascii="Calibri" w:eastAsia="Calibri" w:hAnsi="Calibri" w:cs="Calibri"/>
+                <w:b/>
+                <w:bCs/>
+                <w:szCs w:val="22"/>
+              </w:rPr>
+              <w:t>Will/Wish have</w:t>
+            </w:r>
+          </w:p>
+        </w:tc>
+        <w:tc>
+          <w:tcPr>
+            <w:tcW w:w="4680" w:type="dxa"/>
+            <w:vAlign w:val="center"/>
+          </w:tcPr>
+          <w:p>
+            <w:pPr>
+              <w:pStyle w:val="ListParagraph"/>
+              <w:keepNext/>
+              <w:spacing w:line="360" w:lineRule="auto"/>
+              <w:ind w:left="0"/>
+              <w:rPr>
+                <w:rFonts w:ascii="Calibri" w:eastAsia="Calibri" w:hAnsi="Calibri" w:cs="Calibri"/>
+                <w:szCs w:val="22"/>
+              </w:rPr>
+            </w:pPr>
+            <w:r>
+              <w:rPr>
+                <w:rFonts w:ascii="Calibri" w:eastAsia="Calibri" w:hAnsi="Calibri" w:cs="Calibri"/>
+                <w:szCs w:val="22"/>
+              </w:rPr>
+              <w:t>Generate posts with generative AI, implementing global search, adding hashtags, searching by hashtags, dark mode visibility.</w:t>
+            </w:r>
+          </w:p>
+        </w:tc>
+      </w:tr>
+    </w:tbl>
+    <w:p>
+      <w:pPr>
+        <w:pStyle w:val="Caption"/>
+        <w:jc w:val="center"/>
+        <w:rPr>
+          <w:rFonts w:ascii="Calibri" w:eastAsia="Calibri" w:hAnsi="Calibri" w:cs="Calibri"/>
+          <w:szCs w:val="22"/>
+        </w:rPr>
+      </w:pPr>
+      <w:r>
+        <w:t xml:space="preserve">Table </w:t>
+      </w:r>
+      <w:r>
+        <w:fldChar w:fldCharType="begin"/>
+      </w:r>
+      <w:r>
+        <w:instrText xml:space="preserve"> SEQ Table \* ARABIC </w:instrText>
+      </w:r>
+      <w:r>
+        <w:fldChar w:fldCharType="separate"/>
+      </w:r>
+      <w:r>
+        <w:rPr>
+          <w:noProof/>
+        </w:rPr>
+        <w:t>1</w:t>
+      </w:r>
+      <w:r>
+        <w:fldChar w:fldCharType="end"/>
+      </w:r>
+      <w:r>
+        <w:t>: MoSCoW requirements prioritization</w:t>
+      </w:r>
+    </w:p>
+    <w:p>
+      <w:pPr>
+        <w:pStyle w:val="Heading3"/>
+        <w:rPr>
+          <w:i w:val="0"/>
+          <w:iCs/>
+        </w:rPr>
+      </w:pPr>
+      <w:r>
+        <w:rPr>
+          <w:i w:val="0"/>
+          <w:iCs/>
+        </w:rPr>
+        <w:t>Planning</w:t>
+      </w:r>
+    </w:p>
+    <w:p>
+      <w:pPr>
+        <w:spacing w:line="360" w:lineRule="auto"/>
+        <w:ind w:left="709" w:firstLine="0"/>
+        <w:jc w:val="both"/>
+      </w:pPr>
+      <w:r>
+        <w:t>Notion software for tasks management was used</w:t>
+      </w:r>
+      <w:r>
+        <w:t xml:space="preserve"> and LucidChart for creating timetable</w:t>
+      </w:r>
+      <w:r>
+        <w:t xml:space="preserve"> and flowchart.</w:t>
+      </w:r>
+    </w:p>
+    <w:p>
+      <w:pPr>
+        <w:pStyle w:val="NoSpacing"/>
+        <w:spacing w:line="360" w:lineRule="auto"/>
+        <w:ind w:left="1276"/>
+        <w:jc w:val="both"/>
+      </w:pPr>
+    </w:p>
+    <w:p/>
     <w:p>
       <w:pPr>
         <w:pStyle w:val="SectionTitle"/>
@@ -2475,6 +2826,7 @@
   <w:style w:type="character" w:default="1" w:styleId="DefaultParagraphFont">
     <w:name w:val="Default Paragraph Font"/>
     <w:uiPriority w:val="1"/>
+    <w:semiHidden/>
     <w:unhideWhenUsed/>
   </w:style>
   <w:style w:type="table" w:default="1" w:styleId="TableNormal">
@@ -2923,7 +3275,6 @@
     <w:basedOn w:val="Normal"/>
     <w:next w:val="Normal"/>
     <w:uiPriority w:val="35"/>
-    <w:semiHidden/>
     <w:unhideWhenUsed/>
     <w:qFormat/>
     <w:pPr>
@@ -4713,8 +5064,10 @@
   <w:rsids>
     <w:rsidRoot w:val="00A64D3A"/>
     <w:rsid w:val="00016A7C"/>
+    <w:rsid w:val="001F2B61"/>
     <w:rsid w:val="00214195"/>
     <w:rsid w:val="004254D9"/>
+    <w:rsid w:val="004D1B5E"/>
     <w:rsid w:val="0056336D"/>
     <w:rsid w:val="00612963"/>
     <w:rsid w:val="007E04E9"/>
@@ -5234,327 +5587,6 @@
       <w:color w:val="808080"/>
     </w:rPr>
   </w:style>
-  <w:style w:type="paragraph" w:customStyle="1" w:styleId="DD6102193898453E9E9E39D146F302F8">
-    <w:name w:val="DD6102193898453E9E9E39D146F302F8"/>
-    <w:rsid w:val="00A64D3A"/>
-    <w:pPr>
-      <w:spacing w:before="2400" w:after="0" w:line="480" w:lineRule="auto"/>
-      <w:contextualSpacing/>
-      <w:jc w:val="center"/>
-    </w:pPr>
-    <w:rPr>
-      <w:rFonts w:asciiTheme="majorHAnsi" w:eastAsiaTheme="majorEastAsia" w:hAnsiTheme="majorHAnsi" w:cstheme="majorBidi"/>
-      <w:b/>
-      <w:color w:val="000000" w:themeColor="text1"/>
-      <w:szCs w:val="24"/>
-      <w:lang w:val="en-US" w:eastAsia="ja-JP"/>
-    </w:rPr>
-  </w:style>
-  <w:style w:type="paragraph" w:customStyle="1" w:styleId="D6236870FD5C4D3E8602DD017FBBEB12">
-    <w:name w:val="D6236870FD5C4D3E8602DD017FBBEB12"/>
-    <w:rsid w:val="00A64D3A"/>
-  </w:style>
-  <w:style w:type="paragraph" w:customStyle="1" w:styleId="F9BD6B7AD380443FB0042A4036F941E7">
-    <w:name w:val="F9BD6B7AD380443FB0042A4036F941E7"/>
-    <w:rsid w:val="00A64D3A"/>
-  </w:style>
-  <w:style w:type="paragraph" w:customStyle="1" w:styleId="5C11598F79C1480B9609C836DC5CCB31">
-    <w:name w:val="5C11598F79C1480B9609C836DC5CCB31"/>
-    <w:rsid w:val="00A64D3A"/>
-  </w:style>
-  <w:style w:type="paragraph" w:customStyle="1" w:styleId="5907305A2ACB438596A5B464F40B023B">
-    <w:name w:val="5907305A2ACB438596A5B464F40B023B"/>
-    <w:rsid w:val="00A64D3A"/>
-  </w:style>
-  <w:style w:type="paragraph" w:customStyle="1" w:styleId="792F30F1F46643F4AE09DBA113521AAF">
-    <w:name w:val="792F30F1F46643F4AE09DBA113521AAF"/>
-    <w:rsid w:val="00A64D3A"/>
-  </w:style>
-  <w:style w:type="paragraph" w:customStyle="1" w:styleId="C4F2603886D94A3CA7537799481410A9">
-    <w:name w:val="C4F2603886D94A3CA7537799481410A9"/>
-    <w:rsid w:val="00A64D3A"/>
-  </w:style>
-  <w:style w:type="paragraph" w:customStyle="1" w:styleId="CE8C71BD13D243FEAC58740760A8CA17">
-    <w:name w:val="CE8C71BD13D243FEAC58740760A8CA17"/>
-    <w:rsid w:val="00A64D3A"/>
-  </w:style>
-  <w:style w:type="paragraph" w:customStyle="1" w:styleId="DD6102193898453E9E9E39D146F302F81">
-    <w:name w:val="DD6102193898453E9E9E39D146F302F81"/>
-    <w:rsid w:val="00A64D3A"/>
-    <w:pPr>
-      <w:spacing w:after="0" w:line="480" w:lineRule="auto"/>
-      <w:contextualSpacing/>
-      <w:jc w:val="center"/>
-    </w:pPr>
-    <w:rPr>
-      <w:rFonts w:asciiTheme="majorHAnsi" w:eastAsiaTheme="majorEastAsia" w:hAnsiTheme="majorHAnsi" w:cstheme="majorBidi"/>
-      <w:b/>
-      <w:color w:val="000000" w:themeColor="text1"/>
-      <w:szCs w:val="24"/>
-      <w:lang w:val="en-US" w:eastAsia="ja-JP"/>
-    </w:rPr>
-  </w:style>
-  <w:style w:type="paragraph" w:customStyle="1" w:styleId="DD6102193898453E9E9E39D146F302F82">
-    <w:name w:val="DD6102193898453E9E9E39D146F302F82"/>
-    <w:rsid w:val="00A64D3A"/>
-    <w:pPr>
-      <w:spacing w:after="0" w:line="480" w:lineRule="auto"/>
-      <w:contextualSpacing/>
-      <w:jc w:val="center"/>
-    </w:pPr>
-    <w:rPr>
-      <w:rFonts w:asciiTheme="majorHAnsi" w:eastAsiaTheme="majorEastAsia" w:hAnsiTheme="majorHAnsi" w:cstheme="majorBidi"/>
-      <w:b/>
-      <w:color w:val="000000" w:themeColor="text1"/>
-      <w:szCs w:val="24"/>
-      <w:lang w:val="en-US" w:eastAsia="ja-JP"/>
-    </w:rPr>
-  </w:style>
-  <w:style w:type="paragraph" w:customStyle="1" w:styleId="3A99CBA016F9490D9BEF91D6D5F54F57">
-    <w:name w:val="3A99CBA016F9490D9BEF91D6D5F54F57"/>
-    <w:rsid w:val="00A64D3A"/>
-    <w:pPr>
-      <w:pageBreakBefore/>
-      <w:spacing w:after="0" w:line="480" w:lineRule="auto"/>
-      <w:jc w:val="center"/>
-      <w:outlineLvl w:val="0"/>
-    </w:pPr>
-    <w:rPr>
-      <w:rFonts w:asciiTheme="majorHAnsi" w:eastAsiaTheme="majorEastAsia" w:hAnsiTheme="majorHAnsi" w:cstheme="majorBidi"/>
-      <w:b/>
-      <w:szCs w:val="24"/>
-      <w:lang w:val="en-US" w:eastAsia="ja-JP"/>
-    </w:rPr>
-  </w:style>
-  <w:style w:type="paragraph" w:customStyle="1" w:styleId="DD6102193898453E9E9E39D146F302F83">
-    <w:name w:val="DD6102193898453E9E9E39D146F302F83"/>
-    <w:rsid w:val="00A64D3A"/>
-    <w:pPr>
-      <w:spacing w:after="0" w:line="480" w:lineRule="auto"/>
-      <w:contextualSpacing/>
-      <w:jc w:val="center"/>
-    </w:pPr>
-    <w:rPr>
-      <w:rFonts w:asciiTheme="majorHAnsi" w:eastAsiaTheme="majorEastAsia" w:hAnsiTheme="majorHAnsi" w:cstheme="majorBidi"/>
-      <w:b/>
-      <w:color w:val="000000" w:themeColor="text1"/>
-      <w:szCs w:val="24"/>
-      <w:lang w:val="en-US" w:eastAsia="ja-JP"/>
-    </w:rPr>
-  </w:style>
-  <w:style w:type="paragraph" w:customStyle="1" w:styleId="3A99CBA016F9490D9BEF91D6D5F54F571">
-    <w:name w:val="3A99CBA016F9490D9BEF91D6D5F54F571"/>
-    <w:rsid w:val="00A64D3A"/>
-    <w:pPr>
-      <w:pageBreakBefore/>
-      <w:spacing w:after="0" w:line="480" w:lineRule="auto"/>
-      <w:jc w:val="center"/>
-      <w:outlineLvl w:val="0"/>
-    </w:pPr>
-    <w:rPr>
-      <w:rFonts w:asciiTheme="majorHAnsi" w:eastAsiaTheme="majorEastAsia" w:hAnsiTheme="majorHAnsi" w:cstheme="majorBidi"/>
-      <w:b/>
-      <w:szCs w:val="24"/>
-      <w:lang w:val="en-US" w:eastAsia="ja-JP"/>
-    </w:rPr>
-  </w:style>
-  <w:style w:type="paragraph" w:customStyle="1" w:styleId="F9E9099BC792489F8CEC0ACD0D6CD249">
-    <w:name w:val="F9E9099BC792489F8CEC0ACD0D6CD249"/>
-    <w:rsid w:val="00A64D3A"/>
-    <w:pPr>
-      <w:spacing w:after="0" w:line="480" w:lineRule="auto"/>
-      <w:ind w:firstLine="720"/>
-    </w:pPr>
-    <w:rPr>
-      <w:color w:val="000000" w:themeColor="text1"/>
-      <w:szCs w:val="24"/>
-      <w:lang w:val="en-US" w:eastAsia="ja-JP"/>
-    </w:rPr>
-  </w:style>
-  <w:style w:type="paragraph" w:customStyle="1" w:styleId="9CF4F3B32B69488C8206756CE476BB09">
-    <w:name w:val="9CF4F3B32B69488C8206756CE476BB09"/>
-    <w:rsid w:val="00A64D3A"/>
-    <w:pPr>
-      <w:spacing w:after="0" w:line="480" w:lineRule="auto"/>
-      <w:ind w:firstLine="720"/>
-    </w:pPr>
-    <w:rPr>
-      <w:color w:val="000000" w:themeColor="text1"/>
-      <w:szCs w:val="24"/>
-      <w:lang w:val="en-US" w:eastAsia="ja-JP"/>
-    </w:rPr>
-  </w:style>
-  <w:style w:type="paragraph" w:customStyle="1" w:styleId="7D16243685714DDFA3FB7A9C79B54DCF">
-    <w:name w:val="7D16243685714DDFA3FB7A9C79B54DCF"/>
-    <w:rsid w:val="00A64D3A"/>
-    <w:pPr>
-      <w:spacing w:after="0" w:line="480" w:lineRule="auto"/>
-      <w:ind w:firstLine="720"/>
-    </w:pPr>
-    <w:rPr>
-      <w:color w:val="000000" w:themeColor="text1"/>
-      <w:szCs w:val="24"/>
-      <w:lang w:val="en-US" w:eastAsia="ja-JP"/>
-    </w:rPr>
-  </w:style>
-  <w:style w:type="paragraph" w:customStyle="1" w:styleId="E0EF2EDC332649BFA24AAC53D3D96212">
-    <w:name w:val="E0EF2EDC332649BFA24AAC53D3D96212"/>
-    <w:rsid w:val="00A64D3A"/>
-    <w:pPr>
-      <w:spacing w:after="0" w:line="480" w:lineRule="auto"/>
-      <w:ind w:firstLine="720"/>
-    </w:pPr>
-    <w:rPr>
-      <w:color w:val="000000" w:themeColor="text1"/>
-      <w:szCs w:val="24"/>
-      <w:lang w:val="en-US" w:eastAsia="ja-JP"/>
-    </w:rPr>
-  </w:style>
-  <w:style w:type="paragraph" w:customStyle="1" w:styleId="DD6102193898453E9E9E39D146F302F84">
-    <w:name w:val="DD6102193898453E9E9E39D146F302F84"/>
-    <w:rsid w:val="00A64D3A"/>
-    <w:pPr>
-      <w:spacing w:after="0" w:line="480" w:lineRule="auto"/>
-      <w:contextualSpacing/>
-      <w:jc w:val="center"/>
-    </w:pPr>
-    <w:rPr>
-      <w:rFonts w:asciiTheme="majorHAnsi" w:eastAsiaTheme="majorEastAsia" w:hAnsiTheme="majorHAnsi" w:cstheme="majorBidi"/>
-      <w:b/>
-      <w:color w:val="000000" w:themeColor="text1"/>
-      <w:szCs w:val="24"/>
-      <w:lang w:val="en-US" w:eastAsia="ja-JP"/>
-    </w:rPr>
-  </w:style>
-  <w:style w:type="paragraph" w:customStyle="1" w:styleId="3A99CBA016F9490D9BEF91D6D5F54F572">
-    <w:name w:val="3A99CBA016F9490D9BEF91D6D5F54F572"/>
-    <w:rsid w:val="00A64D3A"/>
-    <w:pPr>
-      <w:pageBreakBefore/>
-      <w:spacing w:after="0" w:line="480" w:lineRule="auto"/>
-      <w:jc w:val="center"/>
-      <w:outlineLvl w:val="0"/>
-    </w:pPr>
-    <w:rPr>
-      <w:rFonts w:asciiTheme="majorHAnsi" w:eastAsiaTheme="majorEastAsia" w:hAnsiTheme="majorHAnsi" w:cstheme="majorBidi"/>
-      <w:b/>
-      <w:szCs w:val="24"/>
-      <w:lang w:val="en-US" w:eastAsia="ja-JP"/>
-    </w:rPr>
-  </w:style>
-  <w:style w:type="paragraph" w:customStyle="1" w:styleId="F9E9099BC792489F8CEC0ACD0D6CD2491">
-    <w:name w:val="F9E9099BC792489F8CEC0ACD0D6CD2491"/>
-    <w:rsid w:val="00A64D3A"/>
-    <w:pPr>
-      <w:spacing w:after="0" w:line="480" w:lineRule="auto"/>
-      <w:ind w:firstLine="720"/>
-    </w:pPr>
-    <w:rPr>
-      <w:color w:val="000000" w:themeColor="text1"/>
-      <w:szCs w:val="24"/>
-      <w:lang w:val="en-US" w:eastAsia="ja-JP"/>
-    </w:rPr>
-  </w:style>
-  <w:style w:type="paragraph" w:customStyle="1" w:styleId="9CF4F3B32B69488C8206756CE476BB091">
-    <w:name w:val="9CF4F3B32B69488C8206756CE476BB091"/>
-    <w:rsid w:val="00A64D3A"/>
-    <w:pPr>
-      <w:spacing w:after="0" w:line="480" w:lineRule="auto"/>
-      <w:ind w:firstLine="720"/>
-    </w:pPr>
-    <w:rPr>
-      <w:color w:val="000000" w:themeColor="text1"/>
-      <w:szCs w:val="24"/>
-      <w:lang w:val="en-US" w:eastAsia="ja-JP"/>
-    </w:rPr>
-  </w:style>
-  <w:style w:type="paragraph" w:customStyle="1" w:styleId="7BBF4D19D7DA4A63BFF959F6247BC04C">
-    <w:name w:val="7BBF4D19D7DA4A63BFF959F6247BC04C"/>
-    <w:rsid w:val="00A64D3A"/>
-  </w:style>
-  <w:style w:type="paragraph" w:customStyle="1" w:styleId="24E647EA54614BBE996FB40EBF6F7E9A">
-    <w:name w:val="24E647EA54614BBE996FB40EBF6F7E9A"/>
-    <w:rsid w:val="00A64D3A"/>
-  </w:style>
-  <w:style w:type="paragraph" w:customStyle="1" w:styleId="0F3A3D98E4A34181BE37DEA0F7184570">
-    <w:name w:val="0F3A3D98E4A34181BE37DEA0F7184570"/>
-    <w:rsid w:val="00A64D3A"/>
-  </w:style>
-  <w:style w:type="paragraph" w:customStyle="1" w:styleId="6B5BE981A04E4C54A498641D4B81BC76">
-    <w:name w:val="6B5BE981A04E4C54A498641D4B81BC76"/>
-    <w:rsid w:val="00A64D3A"/>
-  </w:style>
-  <w:style w:type="paragraph" w:customStyle="1" w:styleId="DD6102193898453E9E9E39D146F302F85">
-    <w:name w:val="DD6102193898453E9E9E39D146F302F85"/>
-    <w:rsid w:val="00A64D3A"/>
-    <w:pPr>
-      <w:spacing w:after="0" w:line="480" w:lineRule="auto"/>
-      <w:contextualSpacing/>
-      <w:jc w:val="center"/>
-    </w:pPr>
-    <w:rPr>
-      <w:rFonts w:asciiTheme="majorHAnsi" w:eastAsiaTheme="majorEastAsia" w:hAnsiTheme="majorHAnsi" w:cstheme="majorBidi"/>
-      <w:b/>
-      <w:color w:val="000000" w:themeColor="text1"/>
-      <w:szCs w:val="24"/>
-      <w:lang w:val="en-US" w:eastAsia="ja-JP"/>
-    </w:rPr>
-  </w:style>
-  <w:style w:type="paragraph" w:customStyle="1" w:styleId="3A99CBA016F9490D9BEF91D6D5F54F573">
-    <w:name w:val="3A99CBA016F9490D9BEF91D6D5F54F573"/>
-    <w:rsid w:val="00A64D3A"/>
-    <w:pPr>
-      <w:pageBreakBefore/>
-      <w:spacing w:after="0" w:line="480" w:lineRule="auto"/>
-      <w:jc w:val="center"/>
-      <w:outlineLvl w:val="0"/>
-    </w:pPr>
-    <w:rPr>
-      <w:rFonts w:asciiTheme="majorHAnsi" w:eastAsiaTheme="majorEastAsia" w:hAnsiTheme="majorHAnsi" w:cstheme="majorBidi"/>
-      <w:b/>
-      <w:szCs w:val="24"/>
-      <w:lang w:val="en-US" w:eastAsia="ja-JP"/>
-    </w:rPr>
-  </w:style>
-  <w:style w:type="paragraph" w:customStyle="1" w:styleId="F9E9099BC792489F8CEC0ACD0D6CD2492">
-    <w:name w:val="F9E9099BC792489F8CEC0ACD0D6CD2492"/>
-    <w:rsid w:val="00A64D3A"/>
-    <w:pPr>
-      <w:spacing w:after="0" w:line="480" w:lineRule="auto"/>
-      <w:ind w:firstLine="720"/>
-    </w:pPr>
-    <w:rPr>
-      <w:color w:val="000000" w:themeColor="text1"/>
-      <w:szCs w:val="24"/>
-      <w:lang w:val="en-US" w:eastAsia="ja-JP"/>
-    </w:rPr>
-  </w:style>
-  <w:style w:type="paragraph" w:customStyle="1" w:styleId="9CF4F3B32B69488C8206756CE476BB092">
-    <w:name w:val="9CF4F3B32B69488C8206756CE476BB092"/>
-    <w:rsid w:val="00A64D3A"/>
-    <w:pPr>
-      <w:spacing w:after="0" w:line="480" w:lineRule="auto"/>
-      <w:ind w:firstLine="720"/>
-    </w:pPr>
-    <w:rPr>
-      <w:color w:val="000000" w:themeColor="text1"/>
-      <w:szCs w:val="24"/>
-      <w:lang w:val="en-US" w:eastAsia="ja-JP"/>
-    </w:rPr>
-  </w:style>
-  <w:style w:type="paragraph" w:customStyle="1" w:styleId="752FFAD69F96443291EF0A8B6328F656">
-    <w:name w:val="752FFAD69F96443291EF0A8B6328F656"/>
-    <w:rsid w:val="00A64D3A"/>
-    <w:pPr>
-      <w:spacing w:after="0" w:line="480" w:lineRule="auto"/>
-      <w:ind w:firstLine="720"/>
-    </w:pPr>
-    <w:rPr>
-      <w:color w:val="000000" w:themeColor="text1"/>
-      <w:szCs w:val="24"/>
-      <w:lang w:val="en-US" w:eastAsia="ja-JP"/>
-    </w:rPr>
-  </w:style>
   <w:style w:type="character" w:customStyle="1" w:styleId="Heading4Char">
     <w:name w:val="Heading 4 Char"/>
     <w:basedOn w:val="DefaultParagraphFont"/>
@@ -5571,19 +5603,6 @@
       <w:lang w:val="en-US" w:eastAsia="ja-JP"/>
     </w:rPr>
   </w:style>
-  <w:style w:type="paragraph" w:customStyle="1" w:styleId="5ED49284976C479F9CBA2389B8E89705">
-    <w:name w:val="5ED49284976C479F9CBA2389B8E89705"/>
-    <w:rsid w:val="00A64D3A"/>
-    <w:pPr>
-      <w:spacing w:after="0" w:line="480" w:lineRule="auto"/>
-      <w:ind w:firstLine="720"/>
-    </w:pPr>
-    <w:rPr>
-      <w:color w:val="000000" w:themeColor="text1"/>
-      <w:szCs w:val="24"/>
-      <w:lang w:val="en-US" w:eastAsia="ja-JP"/>
-    </w:rPr>
-  </w:style>
   <w:style w:type="character" w:customStyle="1" w:styleId="Heading5Char">
     <w:name w:val="Heading 5 Char"/>
     <w:basedOn w:val="DefaultParagraphFont"/>
@@ -5600,84 +5619,6 @@
       <w:lang w:val="en-US" w:eastAsia="ja-JP"/>
     </w:rPr>
   </w:style>
-  <w:style w:type="paragraph" w:customStyle="1" w:styleId="11BD930587034A50A084D27ED1A7A39E">
-    <w:name w:val="11BD930587034A50A084D27ED1A7A39E"/>
-    <w:rsid w:val="00A64D3A"/>
-    <w:pPr>
-      <w:spacing w:after="0" w:line="480" w:lineRule="auto"/>
-      <w:ind w:firstLine="720"/>
-    </w:pPr>
-    <w:rPr>
-      <w:color w:val="000000" w:themeColor="text1"/>
-      <w:szCs w:val="24"/>
-      <w:lang w:val="en-US" w:eastAsia="ja-JP"/>
-    </w:rPr>
-  </w:style>
-  <w:style w:type="paragraph" w:customStyle="1" w:styleId="96D13568F3BA4BF5B9BFD089632476F6">
-    <w:name w:val="96D13568F3BA4BF5B9BFD089632476F6"/>
-    <w:rsid w:val="00A64D3A"/>
-    <w:pPr>
-      <w:spacing w:after="0" w:line="480" w:lineRule="auto"/>
-      <w:ind w:left="720"/>
-    </w:pPr>
-    <w:rPr>
-      <w:color w:val="000000" w:themeColor="text1"/>
-      <w:szCs w:val="24"/>
-      <w:lang w:val="en-US" w:eastAsia="ja-JP"/>
-    </w:rPr>
-  </w:style>
-  <w:style w:type="paragraph" w:customStyle="1" w:styleId="7BBF4D19D7DA4A63BFF959F6247BC04C1">
-    <w:name w:val="7BBF4D19D7DA4A63BFF959F6247BC04C1"/>
-    <w:rsid w:val="00A64D3A"/>
-    <w:pPr>
-      <w:spacing w:after="0" w:line="480" w:lineRule="auto"/>
-      <w:ind w:left="720"/>
-    </w:pPr>
-    <w:rPr>
-      <w:color w:val="000000" w:themeColor="text1"/>
-      <w:szCs w:val="24"/>
-      <w:lang w:val="en-US" w:eastAsia="ja-JP"/>
-    </w:rPr>
-  </w:style>
-  <w:style w:type="paragraph" w:customStyle="1" w:styleId="24E647EA54614BBE996FB40EBF6F7E9A1">
-    <w:name w:val="24E647EA54614BBE996FB40EBF6F7E9A1"/>
-    <w:rsid w:val="00A64D3A"/>
-    <w:pPr>
-      <w:spacing w:after="0" w:line="480" w:lineRule="auto"/>
-      <w:ind w:left="720"/>
-    </w:pPr>
-    <w:rPr>
-      <w:color w:val="000000" w:themeColor="text1"/>
-      <w:szCs w:val="24"/>
-      <w:lang w:val="en-US" w:eastAsia="ja-JP"/>
-    </w:rPr>
-  </w:style>
-  <w:style w:type="paragraph" w:customStyle="1" w:styleId="0F3A3D98E4A34181BE37DEA0F71845701">
-    <w:name w:val="0F3A3D98E4A34181BE37DEA0F71845701"/>
-    <w:rsid w:val="00A64D3A"/>
-    <w:pPr>
-      <w:spacing w:after="0" w:line="480" w:lineRule="auto"/>
-      <w:ind w:left="720"/>
-    </w:pPr>
-    <w:rPr>
-      <w:color w:val="000000" w:themeColor="text1"/>
-      <w:szCs w:val="24"/>
-      <w:lang w:val="en-US" w:eastAsia="ja-JP"/>
-    </w:rPr>
-  </w:style>
-  <w:style w:type="paragraph" w:customStyle="1" w:styleId="6B5BE981A04E4C54A498641D4B81BC761">
-    <w:name w:val="6B5BE981A04E4C54A498641D4B81BC761"/>
-    <w:rsid w:val="00A64D3A"/>
-    <w:pPr>
-      <w:spacing w:after="0" w:line="480" w:lineRule="auto"/>
-      <w:ind w:left="720"/>
-    </w:pPr>
-    <w:rPr>
-      <w:color w:val="000000" w:themeColor="text1"/>
-      <w:szCs w:val="24"/>
-      <w:lang w:val="en-US" w:eastAsia="ja-JP"/>
-    </w:rPr>
-  </w:style>
   <w:style w:type="character" w:styleId="Hyperlink">
     <w:name w:val="Hyperlink"/>
     <w:basedOn w:val="DefaultParagraphFont"/>
@@ -5687,551 +5628,6 @@
     <w:rPr>
       <w:color w:val="467886" w:themeColor="hyperlink"/>
       <w:u w:val="single"/>
-    </w:rPr>
-  </w:style>
-  <w:style w:type="paragraph" w:customStyle="1" w:styleId="C01934A7D7D745C1BAB56DCBC4FD3D61">
-    <w:name w:val="C01934A7D7D745C1BAB56DCBC4FD3D61"/>
-    <w:rsid w:val="00A64D3A"/>
-    <w:pPr>
-      <w:spacing w:before="240" w:after="0" w:line="480" w:lineRule="auto"/>
-      <w:contextualSpacing/>
-    </w:pPr>
-    <w:rPr>
-      <w:color w:val="000000" w:themeColor="text1"/>
-      <w:szCs w:val="24"/>
-      <w:lang w:val="en-US" w:eastAsia="ja-JP"/>
-    </w:rPr>
-  </w:style>
-  <w:style w:type="paragraph" w:customStyle="1" w:styleId="DD6102193898453E9E9E39D146F302F86">
-    <w:name w:val="DD6102193898453E9E9E39D146F302F86"/>
-    <w:rsid w:val="00D644A2"/>
-    <w:pPr>
-      <w:spacing w:after="0" w:line="480" w:lineRule="auto"/>
-      <w:contextualSpacing/>
-      <w:jc w:val="center"/>
-    </w:pPr>
-    <w:rPr>
-      <w:rFonts w:asciiTheme="majorHAnsi" w:eastAsiaTheme="majorEastAsia" w:hAnsiTheme="majorHAnsi" w:cstheme="majorBidi"/>
-      <w:b/>
-      <w:color w:val="000000" w:themeColor="text1"/>
-      <w:szCs w:val="24"/>
-      <w:lang w:val="en-US" w:eastAsia="ja-JP"/>
-    </w:rPr>
-  </w:style>
-  <w:style w:type="paragraph" w:customStyle="1" w:styleId="3A99CBA016F9490D9BEF91D6D5F54F574">
-    <w:name w:val="3A99CBA016F9490D9BEF91D6D5F54F574"/>
-    <w:rsid w:val="00D644A2"/>
-    <w:pPr>
-      <w:pageBreakBefore/>
-      <w:spacing w:after="0" w:line="480" w:lineRule="auto"/>
-      <w:jc w:val="center"/>
-      <w:outlineLvl w:val="0"/>
-    </w:pPr>
-    <w:rPr>
-      <w:rFonts w:asciiTheme="majorHAnsi" w:eastAsiaTheme="majorEastAsia" w:hAnsiTheme="majorHAnsi" w:cstheme="majorBidi"/>
-      <w:b/>
-      <w:szCs w:val="24"/>
-      <w:lang w:val="en-US" w:eastAsia="ja-JP"/>
-    </w:rPr>
-  </w:style>
-  <w:style w:type="paragraph" w:customStyle="1" w:styleId="F9E9099BC792489F8CEC0ACD0D6CD2493">
-    <w:name w:val="F9E9099BC792489F8CEC0ACD0D6CD2493"/>
-    <w:rsid w:val="00D644A2"/>
-    <w:pPr>
-      <w:spacing w:after="0" w:line="480" w:lineRule="auto"/>
-      <w:ind w:firstLine="720"/>
-    </w:pPr>
-    <w:rPr>
-      <w:color w:val="000000" w:themeColor="text1"/>
-      <w:szCs w:val="24"/>
-      <w:lang w:val="en-US" w:eastAsia="ja-JP"/>
-    </w:rPr>
-  </w:style>
-  <w:style w:type="paragraph" w:customStyle="1" w:styleId="9CF4F3B32B69488C8206756CE476BB093">
-    <w:name w:val="9CF4F3B32B69488C8206756CE476BB093"/>
-    <w:rsid w:val="00D644A2"/>
-    <w:pPr>
-      <w:spacing w:after="0" w:line="480" w:lineRule="auto"/>
-      <w:ind w:firstLine="720"/>
-    </w:pPr>
-    <w:rPr>
-      <w:color w:val="000000" w:themeColor="text1"/>
-      <w:szCs w:val="24"/>
-      <w:lang w:val="en-US" w:eastAsia="ja-JP"/>
-    </w:rPr>
-  </w:style>
-  <w:style w:type="paragraph" w:customStyle="1" w:styleId="752FFAD69F96443291EF0A8B6328F6561">
-    <w:name w:val="752FFAD69F96443291EF0A8B6328F6561"/>
-    <w:rsid w:val="00D644A2"/>
-    <w:pPr>
-      <w:spacing w:after="0" w:line="480" w:lineRule="auto"/>
-      <w:ind w:firstLine="720"/>
-    </w:pPr>
-    <w:rPr>
-      <w:color w:val="000000" w:themeColor="text1"/>
-      <w:szCs w:val="24"/>
-      <w:lang w:val="en-US" w:eastAsia="ja-JP"/>
-    </w:rPr>
-  </w:style>
-  <w:style w:type="paragraph" w:customStyle="1" w:styleId="5ED49284976C479F9CBA2389B8E897051">
-    <w:name w:val="5ED49284976C479F9CBA2389B8E897051"/>
-    <w:rsid w:val="00D644A2"/>
-    <w:pPr>
-      <w:spacing w:after="0" w:line="480" w:lineRule="auto"/>
-      <w:ind w:firstLine="720"/>
-    </w:pPr>
-    <w:rPr>
-      <w:color w:val="000000" w:themeColor="text1"/>
-      <w:szCs w:val="24"/>
-      <w:lang w:val="en-US" w:eastAsia="ja-JP"/>
-    </w:rPr>
-  </w:style>
-  <w:style w:type="paragraph" w:customStyle="1" w:styleId="11BD930587034A50A084D27ED1A7A39E1">
-    <w:name w:val="11BD930587034A50A084D27ED1A7A39E1"/>
-    <w:rsid w:val="00D644A2"/>
-    <w:pPr>
-      <w:spacing w:after="0" w:line="480" w:lineRule="auto"/>
-      <w:ind w:firstLine="720"/>
-    </w:pPr>
-    <w:rPr>
-      <w:color w:val="000000" w:themeColor="text1"/>
-      <w:szCs w:val="24"/>
-      <w:lang w:val="en-US" w:eastAsia="ja-JP"/>
-    </w:rPr>
-  </w:style>
-  <w:style w:type="paragraph" w:customStyle="1" w:styleId="96D13568F3BA4BF5B9BFD089632476F61">
-    <w:name w:val="96D13568F3BA4BF5B9BFD089632476F61"/>
-    <w:rsid w:val="00D644A2"/>
-    <w:pPr>
-      <w:spacing w:after="0" w:line="480" w:lineRule="auto"/>
-      <w:ind w:left="720" w:hanging="720"/>
-    </w:pPr>
-    <w:rPr>
-      <w:color w:val="000000" w:themeColor="text1"/>
-      <w:szCs w:val="24"/>
-      <w:lang w:val="en-US" w:eastAsia="ja-JP"/>
-    </w:rPr>
-  </w:style>
-  <w:style w:type="paragraph" w:customStyle="1" w:styleId="7BBF4D19D7DA4A63BFF959F6247BC04C2">
-    <w:name w:val="7BBF4D19D7DA4A63BFF959F6247BC04C2"/>
-    <w:rsid w:val="00D644A2"/>
-    <w:pPr>
-      <w:spacing w:after="0" w:line="480" w:lineRule="auto"/>
-      <w:ind w:left="720" w:hanging="720"/>
-    </w:pPr>
-    <w:rPr>
-      <w:color w:val="000000" w:themeColor="text1"/>
-      <w:szCs w:val="24"/>
-      <w:lang w:val="en-US" w:eastAsia="ja-JP"/>
-    </w:rPr>
-  </w:style>
-  <w:style w:type="paragraph" w:customStyle="1" w:styleId="24E647EA54614BBE996FB40EBF6F7E9A2">
-    <w:name w:val="24E647EA54614BBE996FB40EBF6F7E9A2"/>
-    <w:rsid w:val="00D644A2"/>
-    <w:pPr>
-      <w:spacing w:after="0" w:line="480" w:lineRule="auto"/>
-      <w:ind w:left="720" w:hanging="720"/>
-    </w:pPr>
-    <w:rPr>
-      <w:color w:val="000000" w:themeColor="text1"/>
-      <w:szCs w:val="24"/>
-      <w:lang w:val="en-US" w:eastAsia="ja-JP"/>
-    </w:rPr>
-  </w:style>
-  <w:style w:type="paragraph" w:customStyle="1" w:styleId="0F3A3D98E4A34181BE37DEA0F71845702">
-    <w:name w:val="0F3A3D98E4A34181BE37DEA0F71845702"/>
-    <w:rsid w:val="00D644A2"/>
-    <w:pPr>
-      <w:spacing w:after="0" w:line="480" w:lineRule="auto"/>
-      <w:ind w:left="720" w:hanging="720"/>
-    </w:pPr>
-    <w:rPr>
-      <w:color w:val="000000" w:themeColor="text1"/>
-      <w:szCs w:val="24"/>
-      <w:lang w:val="en-US" w:eastAsia="ja-JP"/>
-    </w:rPr>
-  </w:style>
-  <w:style w:type="paragraph" w:customStyle="1" w:styleId="6B5BE981A04E4C54A498641D4B81BC762">
-    <w:name w:val="6B5BE981A04E4C54A498641D4B81BC762"/>
-    <w:rsid w:val="00D644A2"/>
-    <w:pPr>
-      <w:spacing w:after="0" w:line="480" w:lineRule="auto"/>
-      <w:ind w:left="720" w:hanging="720"/>
-    </w:pPr>
-    <w:rPr>
-      <w:color w:val="000000" w:themeColor="text1"/>
-      <w:szCs w:val="24"/>
-      <w:lang w:val="en-US" w:eastAsia="ja-JP"/>
-    </w:rPr>
-  </w:style>
-  <w:style w:type="paragraph" w:customStyle="1" w:styleId="C01934A7D7D745C1BAB56DCBC4FD3D611">
-    <w:name w:val="C01934A7D7D745C1BAB56DCBC4FD3D611"/>
-    <w:rsid w:val="00D644A2"/>
-    <w:pPr>
-      <w:spacing w:before="240" w:after="0" w:line="480" w:lineRule="auto"/>
-      <w:contextualSpacing/>
-    </w:pPr>
-    <w:rPr>
-      <w:color w:val="000000" w:themeColor="text1"/>
-      <w:szCs w:val="24"/>
-      <w:lang w:val="en-US" w:eastAsia="ja-JP"/>
-    </w:rPr>
-  </w:style>
-  <w:style w:type="paragraph" w:customStyle="1" w:styleId="DD6102193898453E9E9E39D146F302F87">
-    <w:name w:val="DD6102193898453E9E9E39D146F302F87"/>
-    <w:rsid w:val="00F42C3E"/>
-    <w:pPr>
-      <w:spacing w:after="0" w:line="480" w:lineRule="auto"/>
-      <w:contextualSpacing/>
-      <w:jc w:val="center"/>
-    </w:pPr>
-    <w:rPr>
-      <w:rFonts w:asciiTheme="majorHAnsi" w:eastAsiaTheme="majorEastAsia" w:hAnsiTheme="majorHAnsi" w:cstheme="majorBidi"/>
-      <w:b/>
-      <w:color w:val="000000" w:themeColor="text1"/>
-      <w:szCs w:val="24"/>
-      <w:lang w:val="en-US" w:eastAsia="ja-JP"/>
-    </w:rPr>
-  </w:style>
-  <w:style w:type="paragraph" w:customStyle="1" w:styleId="3A99CBA016F9490D9BEF91D6D5F54F575">
-    <w:name w:val="3A99CBA016F9490D9BEF91D6D5F54F575"/>
-    <w:rsid w:val="00F42C3E"/>
-    <w:pPr>
-      <w:pageBreakBefore/>
-      <w:spacing w:after="0" w:line="480" w:lineRule="auto"/>
-      <w:jc w:val="center"/>
-      <w:outlineLvl w:val="0"/>
-    </w:pPr>
-    <w:rPr>
-      <w:rFonts w:asciiTheme="majorHAnsi" w:eastAsiaTheme="majorEastAsia" w:hAnsiTheme="majorHAnsi" w:cstheme="majorBidi"/>
-      <w:b/>
-      <w:szCs w:val="24"/>
-      <w:lang w:val="en-US" w:eastAsia="ja-JP"/>
-    </w:rPr>
-  </w:style>
-  <w:style w:type="paragraph" w:customStyle="1" w:styleId="F9E9099BC792489F8CEC0ACD0D6CD2494">
-    <w:name w:val="F9E9099BC792489F8CEC0ACD0D6CD2494"/>
-    <w:rsid w:val="00F42C3E"/>
-    <w:pPr>
-      <w:spacing w:after="0" w:line="480" w:lineRule="auto"/>
-      <w:ind w:firstLine="720"/>
-    </w:pPr>
-    <w:rPr>
-      <w:color w:val="000000" w:themeColor="text1"/>
-      <w:szCs w:val="24"/>
-      <w:lang w:val="en-US" w:eastAsia="ja-JP"/>
-    </w:rPr>
-  </w:style>
-  <w:style w:type="paragraph" w:customStyle="1" w:styleId="9CF4F3B32B69488C8206756CE476BB094">
-    <w:name w:val="9CF4F3B32B69488C8206756CE476BB094"/>
-    <w:rsid w:val="00F42C3E"/>
-    <w:pPr>
-      <w:spacing w:after="0" w:line="480" w:lineRule="auto"/>
-      <w:ind w:firstLine="720"/>
-    </w:pPr>
-    <w:rPr>
-      <w:color w:val="000000" w:themeColor="text1"/>
-      <w:szCs w:val="24"/>
-      <w:lang w:val="en-US" w:eastAsia="ja-JP"/>
-    </w:rPr>
-  </w:style>
-  <w:style w:type="paragraph" w:customStyle="1" w:styleId="752FFAD69F96443291EF0A8B6328F6562">
-    <w:name w:val="752FFAD69F96443291EF0A8B6328F6562"/>
-    <w:rsid w:val="00F42C3E"/>
-    <w:pPr>
-      <w:spacing w:after="0" w:line="480" w:lineRule="auto"/>
-      <w:ind w:firstLine="720"/>
-    </w:pPr>
-    <w:rPr>
-      <w:color w:val="000000" w:themeColor="text1"/>
-      <w:szCs w:val="24"/>
-      <w:lang w:val="en-US" w:eastAsia="ja-JP"/>
-    </w:rPr>
-  </w:style>
-  <w:style w:type="paragraph" w:customStyle="1" w:styleId="5ED49284976C479F9CBA2389B8E897052">
-    <w:name w:val="5ED49284976C479F9CBA2389B8E897052"/>
-    <w:rsid w:val="00F42C3E"/>
-    <w:pPr>
-      <w:spacing w:after="0" w:line="480" w:lineRule="auto"/>
-      <w:ind w:firstLine="720"/>
-    </w:pPr>
-    <w:rPr>
-      <w:color w:val="000000" w:themeColor="text1"/>
-      <w:szCs w:val="24"/>
-      <w:lang w:val="en-US" w:eastAsia="ja-JP"/>
-    </w:rPr>
-  </w:style>
-  <w:style w:type="paragraph" w:customStyle="1" w:styleId="11BD930587034A50A084D27ED1A7A39E2">
-    <w:name w:val="11BD930587034A50A084D27ED1A7A39E2"/>
-    <w:rsid w:val="00F42C3E"/>
-    <w:pPr>
-      <w:spacing w:after="0" w:line="480" w:lineRule="auto"/>
-      <w:ind w:firstLine="720"/>
-    </w:pPr>
-    <w:rPr>
-      <w:color w:val="000000" w:themeColor="text1"/>
-      <w:szCs w:val="24"/>
-      <w:lang w:val="en-US" w:eastAsia="ja-JP"/>
-    </w:rPr>
-  </w:style>
-  <w:style w:type="paragraph" w:customStyle="1" w:styleId="96D13568F3BA4BF5B9BFD089632476F62">
-    <w:name w:val="96D13568F3BA4BF5B9BFD089632476F62"/>
-    <w:rsid w:val="00F42C3E"/>
-    <w:pPr>
-      <w:spacing w:after="0" w:line="480" w:lineRule="auto"/>
-      <w:ind w:left="720" w:hanging="720"/>
-    </w:pPr>
-    <w:rPr>
-      <w:color w:val="000000" w:themeColor="text1"/>
-      <w:szCs w:val="24"/>
-      <w:lang w:val="en-US" w:eastAsia="ja-JP"/>
-    </w:rPr>
-  </w:style>
-  <w:style w:type="paragraph" w:customStyle="1" w:styleId="7BBF4D19D7DA4A63BFF959F6247BC04C3">
-    <w:name w:val="7BBF4D19D7DA4A63BFF959F6247BC04C3"/>
-    <w:rsid w:val="00F42C3E"/>
-    <w:pPr>
-      <w:spacing w:after="0" w:line="480" w:lineRule="auto"/>
-      <w:ind w:left="720" w:hanging="720"/>
-    </w:pPr>
-    <w:rPr>
-      <w:color w:val="000000" w:themeColor="text1"/>
-      <w:szCs w:val="24"/>
-      <w:lang w:val="en-US" w:eastAsia="ja-JP"/>
-    </w:rPr>
-  </w:style>
-  <w:style w:type="paragraph" w:customStyle="1" w:styleId="24E647EA54614BBE996FB40EBF6F7E9A3">
-    <w:name w:val="24E647EA54614BBE996FB40EBF6F7E9A3"/>
-    <w:rsid w:val="00F42C3E"/>
-    <w:pPr>
-      <w:spacing w:after="0" w:line="480" w:lineRule="auto"/>
-      <w:ind w:left="720" w:hanging="720"/>
-    </w:pPr>
-    <w:rPr>
-      <w:color w:val="000000" w:themeColor="text1"/>
-      <w:szCs w:val="24"/>
-      <w:lang w:val="en-US" w:eastAsia="ja-JP"/>
-    </w:rPr>
-  </w:style>
-  <w:style w:type="paragraph" w:customStyle="1" w:styleId="0F3A3D98E4A34181BE37DEA0F71845703">
-    <w:name w:val="0F3A3D98E4A34181BE37DEA0F71845703"/>
-    <w:rsid w:val="00F42C3E"/>
-    <w:pPr>
-      <w:spacing w:after="0" w:line="480" w:lineRule="auto"/>
-      <w:ind w:left="720" w:hanging="720"/>
-    </w:pPr>
-    <w:rPr>
-      <w:color w:val="000000" w:themeColor="text1"/>
-      <w:szCs w:val="24"/>
-      <w:lang w:val="en-US" w:eastAsia="ja-JP"/>
-    </w:rPr>
-  </w:style>
-  <w:style w:type="paragraph" w:customStyle="1" w:styleId="6B5BE981A04E4C54A498641D4B81BC763">
-    <w:name w:val="6B5BE981A04E4C54A498641D4B81BC763"/>
-    <w:rsid w:val="00F42C3E"/>
-    <w:pPr>
-      <w:spacing w:after="0" w:line="480" w:lineRule="auto"/>
-      <w:ind w:left="720" w:hanging="720"/>
-    </w:pPr>
-    <w:rPr>
-      <w:color w:val="000000" w:themeColor="text1"/>
-      <w:szCs w:val="24"/>
-      <w:lang w:val="en-US" w:eastAsia="ja-JP"/>
-    </w:rPr>
-  </w:style>
-  <w:style w:type="paragraph" w:customStyle="1" w:styleId="C01934A7D7D745C1BAB56DCBC4FD3D612">
-    <w:name w:val="C01934A7D7D745C1BAB56DCBC4FD3D612"/>
-    <w:rsid w:val="00F42C3E"/>
-    <w:pPr>
-      <w:spacing w:before="240" w:after="0" w:line="480" w:lineRule="auto"/>
-      <w:contextualSpacing/>
-    </w:pPr>
-    <w:rPr>
-      <w:color w:val="000000" w:themeColor="text1"/>
-      <w:szCs w:val="24"/>
-      <w:lang w:val="en-US" w:eastAsia="ja-JP"/>
-    </w:rPr>
-  </w:style>
-  <w:style w:type="paragraph" w:customStyle="1" w:styleId="F9E9099BC792489F8CEC0ACD0D6CD2495">
-    <w:name w:val="F9E9099BC792489F8CEC0ACD0D6CD2495"/>
-    <w:rsid w:val="00F42C3E"/>
-    <w:pPr>
-      <w:spacing w:after="0" w:line="480" w:lineRule="auto"/>
-      <w:ind w:firstLine="720"/>
-    </w:pPr>
-    <w:rPr>
-      <w:color w:val="000000" w:themeColor="text1"/>
-      <w:szCs w:val="24"/>
-      <w:lang w:val="en-US" w:eastAsia="ja-JP"/>
-    </w:rPr>
-  </w:style>
-  <w:style w:type="paragraph" w:customStyle="1" w:styleId="9CF4F3B32B69488C8206756CE476BB095">
-    <w:name w:val="9CF4F3B32B69488C8206756CE476BB095"/>
-    <w:rsid w:val="00F42C3E"/>
-    <w:pPr>
-      <w:spacing w:after="0" w:line="480" w:lineRule="auto"/>
-      <w:ind w:firstLine="720"/>
-    </w:pPr>
-    <w:rPr>
-      <w:color w:val="000000" w:themeColor="text1"/>
-      <w:szCs w:val="24"/>
-      <w:lang w:val="en-US" w:eastAsia="ja-JP"/>
-    </w:rPr>
-  </w:style>
-  <w:style w:type="paragraph" w:customStyle="1" w:styleId="5ED49284976C479F9CBA2389B8E897053">
-    <w:name w:val="5ED49284976C479F9CBA2389B8E897053"/>
-    <w:rsid w:val="00F42C3E"/>
-    <w:pPr>
-      <w:spacing w:after="0" w:line="480" w:lineRule="auto"/>
-      <w:ind w:firstLine="720"/>
-    </w:pPr>
-    <w:rPr>
-      <w:color w:val="000000" w:themeColor="text1"/>
-      <w:szCs w:val="24"/>
-      <w:lang w:val="en-US" w:eastAsia="ja-JP"/>
-    </w:rPr>
-  </w:style>
-  <w:style w:type="paragraph" w:customStyle="1" w:styleId="11BD930587034A50A084D27ED1A7A39E3">
-    <w:name w:val="11BD930587034A50A084D27ED1A7A39E3"/>
-    <w:rsid w:val="00F42C3E"/>
-    <w:pPr>
-      <w:spacing w:after="0" w:line="480" w:lineRule="auto"/>
-      <w:ind w:firstLine="720"/>
-    </w:pPr>
-    <w:rPr>
-      <w:color w:val="000000" w:themeColor="text1"/>
-      <w:szCs w:val="24"/>
-      <w:lang w:val="en-US" w:eastAsia="ja-JP"/>
-    </w:rPr>
-  </w:style>
-  <w:style w:type="paragraph" w:customStyle="1" w:styleId="96D13568F3BA4BF5B9BFD089632476F63">
-    <w:name w:val="96D13568F3BA4BF5B9BFD089632476F63"/>
-    <w:rsid w:val="00F42C3E"/>
-    <w:pPr>
-      <w:spacing w:after="0" w:line="480" w:lineRule="auto"/>
-      <w:ind w:left="720" w:hanging="720"/>
-    </w:pPr>
-    <w:rPr>
-      <w:color w:val="000000" w:themeColor="text1"/>
-      <w:szCs w:val="24"/>
-      <w:lang w:val="en-US" w:eastAsia="ja-JP"/>
-    </w:rPr>
-  </w:style>
-  <w:style w:type="paragraph" w:customStyle="1" w:styleId="7BBF4D19D7DA4A63BFF959F6247BC04C4">
-    <w:name w:val="7BBF4D19D7DA4A63BFF959F6247BC04C4"/>
-    <w:rsid w:val="00F42C3E"/>
-    <w:pPr>
-      <w:spacing w:after="0" w:line="480" w:lineRule="auto"/>
-      <w:ind w:left="720" w:hanging="720"/>
-    </w:pPr>
-    <w:rPr>
-      <w:color w:val="000000" w:themeColor="text1"/>
-      <w:szCs w:val="24"/>
-      <w:lang w:val="en-US" w:eastAsia="ja-JP"/>
-    </w:rPr>
-  </w:style>
-  <w:style w:type="paragraph" w:customStyle="1" w:styleId="24E647EA54614BBE996FB40EBF6F7E9A4">
-    <w:name w:val="24E647EA54614BBE996FB40EBF6F7E9A4"/>
-    <w:rsid w:val="00F42C3E"/>
-    <w:pPr>
-      <w:spacing w:after="0" w:line="480" w:lineRule="auto"/>
-      <w:ind w:left="720" w:hanging="720"/>
-    </w:pPr>
-    <w:rPr>
-      <w:color w:val="000000" w:themeColor="text1"/>
-      <w:szCs w:val="24"/>
-      <w:lang w:val="en-US" w:eastAsia="ja-JP"/>
-    </w:rPr>
-  </w:style>
-  <w:style w:type="paragraph" w:customStyle="1" w:styleId="0F3A3D98E4A34181BE37DEA0F71845704">
-    <w:name w:val="0F3A3D98E4A34181BE37DEA0F71845704"/>
-    <w:rsid w:val="00F42C3E"/>
-    <w:pPr>
-      <w:spacing w:after="0" w:line="480" w:lineRule="auto"/>
-      <w:ind w:left="720" w:hanging="720"/>
-    </w:pPr>
-    <w:rPr>
-      <w:color w:val="000000" w:themeColor="text1"/>
-      <w:szCs w:val="24"/>
-      <w:lang w:val="en-US" w:eastAsia="ja-JP"/>
-    </w:rPr>
-  </w:style>
-  <w:style w:type="paragraph" w:customStyle="1" w:styleId="6B5BE981A04E4C54A498641D4B81BC764">
-    <w:name w:val="6B5BE981A04E4C54A498641D4B81BC764"/>
-    <w:rsid w:val="00F42C3E"/>
-    <w:pPr>
-      <w:spacing w:after="0" w:line="480" w:lineRule="auto"/>
-      <w:ind w:left="720" w:hanging="720"/>
-    </w:pPr>
-    <w:rPr>
-      <w:color w:val="000000" w:themeColor="text1"/>
-      <w:szCs w:val="24"/>
-      <w:lang w:val="en-US" w:eastAsia="ja-JP"/>
-    </w:rPr>
-  </w:style>
-  <w:style w:type="paragraph" w:customStyle="1" w:styleId="C01934A7D7D745C1BAB56DCBC4FD3D613">
-    <w:name w:val="C01934A7D7D745C1BAB56DCBC4FD3D613"/>
-    <w:rsid w:val="00F42C3E"/>
-    <w:pPr>
-      <w:spacing w:before="240" w:after="0" w:line="480" w:lineRule="auto"/>
-      <w:contextualSpacing/>
-    </w:pPr>
-    <w:rPr>
-      <w:color w:val="000000" w:themeColor="text1"/>
-      <w:szCs w:val="24"/>
-      <w:lang w:val="en-US" w:eastAsia="ja-JP"/>
-    </w:rPr>
-  </w:style>
-  <w:style w:type="paragraph" w:customStyle="1" w:styleId="F9E9099BC792489F8CEC0ACD0D6CD2496">
-    <w:name w:val="F9E9099BC792489F8CEC0ACD0D6CD2496"/>
-    <w:rsid w:val="00214195"/>
-    <w:pPr>
-      <w:spacing w:after="0" w:line="480" w:lineRule="auto"/>
-      <w:ind w:firstLine="720"/>
-    </w:pPr>
-    <w:rPr>
-      <w:color w:val="000000" w:themeColor="text1"/>
-      <w:szCs w:val="24"/>
-      <w:lang w:val="en-US" w:eastAsia="ja-JP"/>
-    </w:rPr>
-  </w:style>
-  <w:style w:type="paragraph" w:customStyle="1" w:styleId="9CF4F3B32B69488C8206756CE476BB096">
-    <w:name w:val="9CF4F3B32B69488C8206756CE476BB096"/>
-    <w:rsid w:val="00214195"/>
-    <w:pPr>
-      <w:spacing w:after="0" w:line="480" w:lineRule="auto"/>
-      <w:ind w:firstLine="720"/>
-    </w:pPr>
-    <w:rPr>
-      <w:color w:val="000000" w:themeColor="text1"/>
-      <w:szCs w:val="24"/>
-      <w:lang w:val="en-US" w:eastAsia="ja-JP"/>
-    </w:rPr>
-  </w:style>
-  <w:style w:type="paragraph" w:customStyle="1" w:styleId="5ED49284976C479F9CBA2389B8E897054">
-    <w:name w:val="5ED49284976C479F9CBA2389B8E897054"/>
-    <w:rsid w:val="00214195"/>
-    <w:pPr>
-      <w:spacing w:after="0" w:line="480" w:lineRule="auto"/>
-      <w:ind w:firstLine="720"/>
-    </w:pPr>
-    <w:rPr>
-      <w:color w:val="000000" w:themeColor="text1"/>
-      <w:szCs w:val="24"/>
-      <w:lang w:val="en-US" w:eastAsia="ja-JP"/>
-    </w:rPr>
-  </w:style>
-  <w:style w:type="paragraph" w:customStyle="1" w:styleId="11BD930587034A50A084D27ED1A7A39E4">
-    <w:name w:val="11BD930587034A50A084D27ED1A7A39E4"/>
-    <w:rsid w:val="00214195"/>
-    <w:pPr>
-      <w:spacing w:after="0" w:line="480" w:lineRule="auto"/>
-      <w:ind w:firstLine="720"/>
-    </w:pPr>
-    <w:rPr>
-      <w:color w:val="000000" w:themeColor="text1"/>
-      <w:szCs w:val="24"/>
-      <w:lang w:val="en-US" w:eastAsia="ja-JP"/>
     </w:rPr>
   </w:style>
   <w:style w:type="paragraph" w:customStyle="1" w:styleId="96D13568F3BA4BF5B9BFD089632476F64">
@@ -6584,35 +5980,6 @@
 </file>
 
 <file path=customXml/item1.xml><?xml version="1.0" encoding="utf-8"?>
-<p:properties xmlns:p="http://schemas.microsoft.com/office/2006/metadata/properties" xmlns:xsi="http://www.w3.org/2001/XMLSchema-instance" xmlns:pc="http://schemas.microsoft.com/office/infopath/2007/PartnerControls">
-  <documentManagement>
-    <_ip_UnifiedCompliancePolicyUIAction xmlns="http://schemas.microsoft.com/sharepoint/v3" xsi:nil="true"/>
-    <Image xmlns="71af3243-3dd4-4a8d-8c0d-dd76da1f02a5">
-      <Url xsi:nil="true"/>
-      <Description xsi:nil="true"/>
-    </Image>
-    <Status xmlns="71af3243-3dd4-4a8d-8c0d-dd76da1f02a5">Not started</Status>
-    <Background xmlns="71af3243-3dd4-4a8d-8c0d-dd76da1f02a5">false</Background>
-    <_ip_UnifiedCompliancePolicyProperties xmlns="http://schemas.microsoft.com/sharepoint/v3" xsi:nil="true"/>
-    <ImageTagsTaxHTField xmlns="71af3243-3dd4-4a8d-8c0d-dd76da1f02a5">
-      <Terms xmlns="http://schemas.microsoft.com/office/infopath/2007/PartnerControls"/>
-    </ImageTagsTaxHTField>
-    <TaxCatchAll xmlns="230e9df3-be65-4c73-a93b-d1236ebd677e" xsi:nil="true"/>
-    <MediaServiceKeyPoints xmlns="71af3243-3dd4-4a8d-8c0d-dd76da1f02a5" xsi:nil="true"/>
-  </documentManagement>
-</p:properties>
-</file>
-
-<file path=customXml/item2.xml><?xml version="1.0" encoding="utf-8"?>
-<?mso-contentType ?>
-<FormTemplates xmlns="http://schemas.microsoft.com/sharepoint/v3/contenttype/forms">
-  <Display>DocumentLibraryForm</Display>
-  <Edit>DocumentLibraryForm</Edit>
-  <New>DocumentLibraryForm</New>
-</FormTemplates>
-</file>
-
-<file path=customXml/item3.xml><?xml version="1.0" encoding="utf-8"?>
 <ct:contentTypeSchema xmlns:ct="http://schemas.microsoft.com/office/2006/metadata/contentType" xmlns:ma="http://schemas.microsoft.com/office/2006/metadata/properties/metaAttributes" ct:_="" ma:_="" ma:contentTypeName="Document" ma:contentTypeID="0x01010079F111ED35F8CC479449609E8A0923A6" ma:contentTypeVersion="26" ma:contentTypeDescription="Create a new document." ma:contentTypeScope="" ma:versionID="ac37c1753acd5e330d2062ccec26ea66">
   <xsd:schema xmlns:xsd="http://www.w3.org/2001/XMLSchema" xmlns:xs="http://www.w3.org/2001/XMLSchema" xmlns:p="http://schemas.microsoft.com/office/2006/metadata/properties" xmlns:ns1="http://schemas.microsoft.com/sharepoint/v3" xmlns:ns2="71af3243-3dd4-4a8d-8c0d-dd76da1f02a5" xmlns:ns3="16c05727-aa75-4e4a-9b5f-8a80a1165891" xmlns:ns4="230e9df3-be65-4c73-a93b-d1236ebd677e" targetNamespace="http://schemas.microsoft.com/office/2006/metadata/properties" ma:root="true" ma:fieldsID="3b340c7101c92c5120abd06486f94548" ns1:_="" ns2:_="" ns3:_="" ns4:_="">
     <xsd:import namespace="http://schemas.microsoft.com/sharepoint/v3"/>
@@ -6912,27 +6279,36 @@
 </ct:contentTypeSchema>
 </file>
 
-<file path=customXml/itemProps1.xml><?xml version="1.0" encoding="utf-8"?>
-<ds:datastoreItem xmlns:ds="http://schemas.openxmlformats.org/officeDocument/2006/customXml" ds:itemID="{0F211EE3-941D-48FB-AF55-C68D06FB18BA}">
-  <ds:schemaRefs>
-    <ds:schemaRef ds:uri="http://schemas.microsoft.com/office/2006/metadata/properties"/>
-    <ds:schemaRef ds:uri="http://schemas.microsoft.com/office/infopath/2007/PartnerControls"/>
-    <ds:schemaRef ds:uri="http://schemas.microsoft.com/sharepoint/v3"/>
-    <ds:schemaRef ds:uri="71af3243-3dd4-4a8d-8c0d-dd76da1f02a5"/>
-    <ds:schemaRef ds:uri="230e9df3-be65-4c73-a93b-d1236ebd677e"/>
-  </ds:schemaRefs>
-</ds:datastoreItem>
+<file path=customXml/item2.xml><?xml version="1.0" encoding="utf-8"?>
+<?mso-contentType ?>
+<FormTemplates xmlns="http://schemas.microsoft.com/sharepoint/v3/contenttype/forms">
+  <Display>DocumentLibraryForm</Display>
+  <Edit>DocumentLibraryForm</Edit>
+  <New>DocumentLibraryForm</New>
+</FormTemplates>
 </file>
 
-<file path=customXml/itemProps2.xml><?xml version="1.0" encoding="utf-8"?>
-<ds:datastoreItem xmlns:ds="http://schemas.openxmlformats.org/officeDocument/2006/customXml" ds:itemID="{DD924D2F-C1BE-4F6E-B090-B751CAAF0631}">
-  <ds:schemaRefs>
-    <ds:schemaRef ds:uri="http://schemas.microsoft.com/sharepoint/v3/contenttype/forms"/>
-  </ds:schemaRefs>
-</ds:datastoreItem>
+<file path=customXml/item3.xml><?xml version="1.0" encoding="utf-8"?>
+<p:properties xmlns:p="http://schemas.microsoft.com/office/2006/metadata/properties" xmlns:xsi="http://www.w3.org/2001/XMLSchema-instance" xmlns:pc="http://schemas.microsoft.com/office/infopath/2007/PartnerControls">
+  <documentManagement>
+    <_ip_UnifiedCompliancePolicyUIAction xmlns="http://schemas.microsoft.com/sharepoint/v3" xsi:nil="true"/>
+    <Image xmlns="71af3243-3dd4-4a8d-8c0d-dd76da1f02a5">
+      <Url xsi:nil="true"/>
+      <Description xsi:nil="true"/>
+    </Image>
+    <Status xmlns="71af3243-3dd4-4a8d-8c0d-dd76da1f02a5">Not started</Status>
+    <Background xmlns="71af3243-3dd4-4a8d-8c0d-dd76da1f02a5">false</Background>
+    <_ip_UnifiedCompliancePolicyProperties xmlns="http://schemas.microsoft.com/sharepoint/v3" xsi:nil="true"/>
+    <ImageTagsTaxHTField xmlns="71af3243-3dd4-4a8d-8c0d-dd76da1f02a5">
+      <Terms xmlns="http://schemas.microsoft.com/office/infopath/2007/PartnerControls"/>
+    </ImageTagsTaxHTField>
+    <TaxCatchAll xmlns="230e9df3-be65-4c73-a93b-d1236ebd677e" xsi:nil="true"/>
+    <MediaServiceKeyPoints xmlns="71af3243-3dd4-4a8d-8c0d-dd76da1f02a5" xsi:nil="true"/>
+  </documentManagement>
+</p:properties>
 </file>
 
-<file path=customXml/itemProps3.xml><?xml version="1.0" encoding="utf-8"?>
+<file path=customXml/itemProps1.xml><?xml version="1.0" encoding="utf-8"?>
 <ds:datastoreItem xmlns:ds="http://schemas.openxmlformats.org/officeDocument/2006/customXml" ds:itemID="{1849F8D5-0D56-4D70-8E17-89486A398A66}">
   <ds:schemaRefs>
     <ds:schemaRef ds:uri="http://schemas.microsoft.com/office/2006/metadata/contentType"/>
@@ -6953,6 +6329,26 @@
 </ds:datastoreItem>
 </file>
 
+<file path=customXml/itemProps2.xml><?xml version="1.0" encoding="utf-8"?>
+<ds:datastoreItem xmlns:ds="http://schemas.openxmlformats.org/officeDocument/2006/customXml" ds:itemID="{DD924D2F-C1BE-4F6E-B090-B751CAAF0631}">
+  <ds:schemaRefs>
+    <ds:schemaRef ds:uri="http://schemas.microsoft.com/sharepoint/v3/contenttype/forms"/>
+  </ds:schemaRefs>
+</ds:datastoreItem>
+</file>
+
+<file path=customXml/itemProps3.xml><?xml version="1.0" encoding="utf-8"?>
+<ds:datastoreItem xmlns:ds="http://schemas.openxmlformats.org/officeDocument/2006/customXml" ds:itemID="{0F211EE3-941D-48FB-AF55-C68D06FB18BA}">
+  <ds:schemaRefs>
+    <ds:schemaRef ds:uri="http://schemas.microsoft.com/office/2006/metadata/properties"/>
+    <ds:schemaRef ds:uri="http://schemas.microsoft.com/office/infopath/2007/PartnerControls"/>
+    <ds:schemaRef ds:uri="http://schemas.microsoft.com/sharepoint/v3"/>
+    <ds:schemaRef ds:uri="71af3243-3dd4-4a8d-8c0d-dd76da1f02a5"/>
+    <ds:schemaRef ds:uri="230e9df3-be65-4c73-a93b-d1236ebd677e"/>
+  </ds:schemaRefs>
+</ds:datastoreItem>
+</file>
+
 <file path=docMetadata/LabelInfo.xml><?xml version="1.0" encoding="utf-8"?>
 <clbl:labelList xmlns:clbl="http://schemas.microsoft.com/office/2020/mipLabelMetadata"/>
 </file>
</xml_diff>

<commit_message>
user requirements moved to analysis document
</commit_message>
<xml_diff>
--- a/Project 02-Sports Community/LO-02/Project Plan.docx
+++ b/Project 02-Sports Community/LO-02/Project Plan.docx
@@ -18,7 +18,21 @@
         <w:rPr>
           <w:sz w:val="24"/>
         </w:rPr>
-        <w:t>Project plan: Pass The Ball</w:t>
+        <w:t xml:space="preserve">Project plan: Pass </w:t>
+      </w:r>
+      <w:proofErr w:type="gramStart"/>
+      <w:r>
+        <w:rPr>
+          <w:sz w:val="24"/>
+        </w:rPr>
+        <w:t>The</w:t>
+      </w:r>
+      <w:proofErr w:type="gramEnd"/>
+      <w:r>
+        <w:rPr>
+          <w:sz w:val="24"/>
+        </w:rPr>
+        <w:t xml:space="preserve"> Ball</w:t>
       </w:r>
     </w:p>
     <w:p>
@@ -93,7 +107,7 @@
         <w:rPr>
           <w:noProof/>
         </w:rPr>
-        <w:t>2025-10-10</w:t>
+        <w:t>2025-10-13</w:t>
       </w:r>
       <w:r>
         <w:fldChar w:fldCharType="end"/>
@@ -328,12 +342,6 @@
     </w:p>
     <w:p>
       <w:pPr>
-        <w:ind w:left="720" w:firstLine="0"/>
-        <w:jc w:val="both"/>
-      </w:pPr>
-    </w:p>
-    <w:p>
-      <w:pPr>
         <w:pStyle w:val="Heading1"/>
         <w:rPr>
           <w:rFonts w:ascii="Calibri" w:eastAsia="Calibri" w:hAnsi="Calibri" w:cs="Calibri"/>
@@ -341,6 +349,7 @@
         </w:rPr>
       </w:pPr>
       <w:r>
+        <w:lastRenderedPageBreak/>
         <w:t xml:space="preserve"> Objectives</w:t>
       </w:r>
     </w:p>
@@ -671,10 +680,188 @@
     </w:p>
     <w:p>
       <w:pPr>
-        <w:pStyle w:val="NoSpacing"/>
+        <w:pStyle w:val="Title2"/>
+        <w:outlineLvl w:val="0"/>
+        <w:rPr>
+          <w:b/>
+          <w:bCs/>
+        </w:rPr>
+      </w:pPr>
+      <w:r>
+        <w:rPr>
+          <w:b/>
+          <w:bCs/>
+        </w:rPr>
+        <w:t>Learning outcomes</w:t>
+      </w:r>
+      <w:r>
+        <w:rPr>
+          <w:b/>
+          <w:bCs/>
+        </w:rPr>
+        <w:t xml:space="preserve"> &amp; covered topics</w:t>
+      </w:r>
+    </w:p>
+    <w:p>
+      <w:pPr>
+        <w:pStyle w:val="Title2"/>
+        <w:jc w:val="left"/>
+        <w:outlineLvl w:val="1"/>
+        <w:rPr>
+          <w:rStyle w:val="Emphasis"/>
+          <w:b/>
+          <w:bCs/>
+        </w:rPr>
+      </w:pPr>
+      <w:r>
+        <w:rPr>
+          <w:rStyle w:val="Emphasis"/>
+          <w:b/>
+          <w:bCs/>
+        </w:rPr>
+        <w:t>Learning Outcomes</w:t>
+      </w:r>
+    </w:p>
+    <w:p>
+      <w:pPr>
+        <w:pStyle w:val="Title2"/>
+        <w:numPr>
+          <w:ilvl w:val="0"/>
+          <w:numId w:val="15"/>
+        </w:numPr>
+        <w:tabs>
+          <w:tab w:val="clear" w:pos="720"/>
+          <w:tab w:val="num" w:pos="851"/>
+        </w:tabs>
         <w:spacing w:line="360" w:lineRule="auto"/>
-        <w:ind w:left="709"/>
+        <w:ind w:left="1418"/>
         <w:jc w:val="both"/>
+      </w:pPr>
+      <w:r>
+        <w:t>Develop the ability to design and implement user management systems, including secure registration, profile customization, and robust authentication processes for social platforms.​</w:t>
+      </w:r>
+    </w:p>
+    <w:p>
+      <w:pPr>
+        <w:pStyle w:val="Title2"/>
+        <w:numPr>
+          <w:ilvl w:val="0"/>
+          <w:numId w:val="15"/>
+        </w:numPr>
+        <w:tabs>
+          <w:tab w:val="clear" w:pos="720"/>
+          <w:tab w:val="num" w:pos="851"/>
+        </w:tabs>
+        <w:spacing w:line="360" w:lineRule="auto"/>
+        <w:ind w:left="1418"/>
+        <w:jc w:val="both"/>
+      </w:pPr>
+      <w:r>
+        <w:t>Gain proficiency in employing modern web development frameworks and architectural patterns, specifically Laravel and Vue.js, to create scalable, responsive, and cross-platform social network applications.​</w:t>
+      </w:r>
+    </w:p>
+    <w:p>
+      <w:pPr>
+        <w:pStyle w:val="Title2"/>
+        <w:numPr>
+          <w:ilvl w:val="0"/>
+          <w:numId w:val="15"/>
+        </w:numPr>
+        <w:tabs>
+          <w:tab w:val="clear" w:pos="720"/>
+          <w:tab w:val="num" w:pos="851"/>
+        </w:tabs>
+        <w:spacing w:line="360" w:lineRule="auto"/>
+        <w:ind w:left="1418"/>
+        <w:jc w:val="both"/>
+      </w:pPr>
+      <w:r>
+        <w:lastRenderedPageBreak/>
+        <w:t>Demonstrate competence in integrating real-time and location-based features, such as dynamic event feeds, calendar syncing, and map-based activity discovery, to enhance user engagement and experience.​</w:t>
+      </w:r>
+    </w:p>
+    <w:p>
+      <w:pPr>
+        <w:pStyle w:val="Title2"/>
+        <w:numPr>
+          <w:ilvl w:val="0"/>
+          <w:numId w:val="15"/>
+        </w:numPr>
+        <w:tabs>
+          <w:tab w:val="clear" w:pos="720"/>
+          <w:tab w:val="num" w:pos="851"/>
+        </w:tabs>
+        <w:spacing w:line="360" w:lineRule="auto"/>
+        <w:ind w:left="1418"/>
+        <w:jc w:val="both"/>
+      </w:pPr>
+      <w:r>
+        <w:t>Acquire skills for building and optimizing relational and search databases (MariaDB, Elasticsearch), supporting complex queries, advanced social search, and scalable social network data processing.</w:t>
+      </w:r>
+    </w:p>
+    <w:p>
+      <w:pPr>
+        <w:pStyle w:val="Title2"/>
+        <w:spacing w:line="360" w:lineRule="auto"/>
+        <w:jc w:val="both"/>
+        <w:outlineLvl w:val="1"/>
+        <w:rPr>
+          <w:rStyle w:val="Emphasis"/>
+          <w:b/>
+          <w:bCs/>
+        </w:rPr>
+      </w:pPr>
+      <w:r>
+        <w:rPr>
+          <w:rStyle w:val="Emphasis"/>
+          <w:b/>
+          <w:bCs/>
+        </w:rPr>
+        <w:t>Covered Topics</w:t>
+      </w:r>
+    </w:p>
+    <w:p>
+      <w:pPr>
+        <w:pStyle w:val="Title2"/>
+        <w:numPr>
+          <w:ilvl w:val="0"/>
+          <w:numId w:val="16"/>
+        </w:numPr>
+        <w:spacing w:line="360" w:lineRule="auto"/>
+        <w:ind w:left="1418" w:hanging="294"/>
+        <w:jc w:val="both"/>
+        <w:rPr>
+          <w:rStyle w:val="Emphasis"/>
+        </w:rPr>
+      </w:pPr>
+      <w:r>
+        <w:rPr>
+          <w:rStyle w:val="Emphasis"/>
+          <w:i w:val="0"/>
+          <w:iCs w:val="0"/>
+        </w:rPr>
+        <w:t>Software</w:t>
+      </w:r>
+      <w:r>
+        <w:rPr>
+          <w:rStyle w:val="Emphasis"/>
+          <w:i w:val="0"/>
+          <w:iCs w:val="0"/>
+        </w:rPr>
+        <w:t xml:space="preserve"> engineering, Media design, Artificial Intelligence.</w:t>
+      </w:r>
+    </w:p>
+    <w:p>
+      <w:pPr>
+        <w:pStyle w:val="Title2"/>
+        <w:spacing w:line="360" w:lineRule="auto"/>
+        <w:ind w:left="720"/>
+        <w:jc w:val="both"/>
+        <w:rPr>
+          <w:rStyle w:val="Emphasis"/>
+          <w:i w:val="0"/>
+          <w:iCs w:val="0"/>
+        </w:rPr>
       </w:pPr>
     </w:p>
     <w:p>
@@ -690,7 +877,6 @@
           <w:i w:val="0"/>
           <w:iCs/>
         </w:rPr>
-        <w:lastRenderedPageBreak/>
         <w:t>Planning</w:t>
       </w:r>
     </w:p>
@@ -704,85 +890,16 @@
         <w:rPr>
           <w:noProof/>
         </w:rPr>
-        <w:drawing>
-          <wp:anchor distT="0" distB="0" distL="114300" distR="114300" simplePos="0" relativeHeight="251658240" behindDoc="0" locked="0" layoutInCell="1" allowOverlap="1" wp14:anchorId="12754D58" wp14:editId="58389B05">
-            <wp:simplePos x="0" y="0"/>
-            <wp:positionH relativeFrom="column">
-              <wp:posOffset>462280</wp:posOffset>
-            </wp:positionH>
-            <wp:positionV relativeFrom="paragraph">
-              <wp:posOffset>560070</wp:posOffset>
-            </wp:positionV>
-            <wp:extent cx="5796280" cy="2113280"/>
-            <wp:effectExtent l="0" t="0" r="0" b="1270"/>
-            <wp:wrapTopAndBottom/>
-            <wp:docPr id="2051681241" name="Picture 1"/>
-            <wp:cNvGraphicFramePr>
-              <a:graphicFrameLocks xmlns:a="http://schemas.openxmlformats.org/drawingml/2006/main" noChangeAspect="1"/>
-            </wp:cNvGraphicFramePr>
-            <a:graphic xmlns:a="http://schemas.openxmlformats.org/drawingml/2006/main">
-              <a:graphicData uri="http://schemas.openxmlformats.org/drawingml/2006/picture">
-                <pic:pic xmlns:pic="http://schemas.openxmlformats.org/drawingml/2006/picture">
-                  <pic:nvPicPr>
-                    <pic:cNvPr id="2051681241" name="Picture 1"/>
-                    <pic:cNvPicPr/>
-                  </pic:nvPicPr>
-                  <pic:blipFill>
-                    <a:blip r:embed="rId10">
-                      <a:extLst>
-                        <a:ext uri="{28A0092B-C50C-407E-A947-70E740481C1C}">
-                          <a14:useLocalDpi xmlns:a14="http://schemas.microsoft.com/office/drawing/2010/main" val="0"/>
-                        </a:ext>
-                      </a:extLst>
-                    </a:blip>
-                    <a:srcRect t="901" b="901"/>
-                    <a:stretch>
-                      <a:fillRect/>
-                    </a:stretch>
-                  </pic:blipFill>
-                  <pic:spPr bwMode="auto">
-                    <a:xfrm>
-                      <a:off x="0" y="0"/>
-                      <a:ext cx="5796280" cy="2113280"/>
-                    </a:xfrm>
-                    <a:prstGeom prst="rect">
-                      <a:avLst/>
-                    </a:prstGeom>
-                    <a:ln>
-                      <a:noFill/>
-                    </a:ln>
-                    <a:extLst>
-                      <a:ext uri="{53640926-AAD7-44D8-BBD7-CCE9431645EC}">
-                        <a14:shadowObscured xmlns:a14="http://schemas.microsoft.com/office/drawing/2010/main"/>
-                      </a:ext>
-                    </a:extLst>
-                  </pic:spPr>
-                </pic:pic>
-              </a:graphicData>
-            </a:graphic>
-            <wp14:sizeRelH relativeFrom="margin">
-              <wp14:pctWidth>0</wp14:pctWidth>
-            </wp14:sizeRelH>
-            <wp14:sizeRelV relativeFrom="margin">
-              <wp14:pctHeight>0</wp14:pctHeight>
-            </wp14:sizeRelV>
-          </wp:anchor>
-        </w:drawing>
-      </w:r>
-      <w:r>
-        <w:rPr>
-          <w:noProof/>
-        </w:rPr>
         <mc:AlternateContent>
           <mc:Choice Requires="wps">
             <w:drawing>
-              <wp:anchor distT="0" distB="0" distL="114300" distR="114300" simplePos="0" relativeHeight="251660288" behindDoc="0" locked="0" layoutInCell="1" allowOverlap="1" wp14:anchorId="12D679FE" wp14:editId="75C9C287">
+              <wp:anchor distT="0" distB="0" distL="114300" distR="114300" simplePos="0" relativeHeight="251660288" behindDoc="0" locked="0" layoutInCell="1" allowOverlap="1" wp14:anchorId="12D679FE" wp14:editId="04A33FD8">
                 <wp:simplePos x="0" y="0"/>
                 <wp:positionH relativeFrom="column">
-                  <wp:posOffset>462280</wp:posOffset>
+                  <wp:posOffset>378460</wp:posOffset>
                 </wp:positionH>
                 <wp:positionV relativeFrom="paragraph">
-                  <wp:posOffset>2730500</wp:posOffset>
+                  <wp:posOffset>2230755</wp:posOffset>
                 </wp:positionV>
                 <wp:extent cx="5796280" cy="635"/>
                 <wp:effectExtent l="0" t="0" r="0" b="0"/>
@@ -854,7 +971,7 @@
                 <v:stroke joinstyle="miter"/>
                 <v:path gradientshapeok="t" o:connecttype="rect"/>
               </v:shapetype>
-              <v:shape id="Text Box 1" o:spid="_x0000_s1026" type="#_x0000_t202" style="position:absolute;left:0;text-align:left;margin-left:36.4pt;margin-top:215pt;width:456.4pt;height:.05pt;z-index:251660288;visibility:visible;mso-wrap-style:square;mso-wrap-distance-left:9pt;mso-wrap-distance-top:0;mso-wrap-distance-right:9pt;mso-wrap-distance-bottom:0;mso-position-horizontal:absolute;mso-position-horizontal-relative:text;mso-position-vertical:absolute;mso-position-vertical-relative:text;v-text-anchor:top" o:gfxdata="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" stroked="f">
+              <v:shape id="Text Box 1" o:spid="_x0000_s1026" type="#_x0000_t202" style="position:absolute;left:0;text-align:left;margin-left:29.8pt;margin-top:175.65pt;width:456.4pt;height:.05pt;z-index:251660288;visibility:visible;mso-wrap-style:square;mso-wrap-distance-left:9pt;mso-wrap-distance-top:0;mso-wrap-distance-right:9pt;mso-wrap-distance-bottom:0;mso-position-horizontal:absolute;mso-position-horizontal-relative:text;mso-position-vertical:absolute;mso-position-vertical-relative:text;v-text-anchor:top" o:gfxdata="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" stroked="f">
                 <v:textbox style="mso-fit-shape-to-text:t" inset="0,0,0,0">
                   <w:txbxContent>
                     <w:p>
@@ -890,166 +1007,22 @@
         </mc:AlternateContent>
       </w:r>
       <w:r>
-        <w:t>Notion software for tasks management was used</w:t>
-      </w:r>
-      <w:r>
-        <w:t xml:space="preserve"> and LucidChart for creating timetable</w:t>
-      </w:r>
-      <w:r>
-        <w:t xml:space="preserve"> and flowchart.</w:t>
-      </w:r>
-    </w:p>
-    <w:p>
-      <w:pPr>
-        <w:spacing w:line="360" w:lineRule="auto"/>
-        <w:ind w:left="709" w:firstLine="0"/>
-        <w:jc w:val="both"/>
-      </w:pPr>
-      <w:r>
         <w:rPr>
           <w:noProof/>
         </w:rPr>
-        <mc:AlternateContent>
-          <mc:Choice Requires="wps">
-            <w:drawing>
-              <wp:anchor distT="0" distB="0" distL="114300" distR="114300" simplePos="0" relativeHeight="251663360" behindDoc="0" locked="0" layoutInCell="1" allowOverlap="1" wp14:anchorId="56EE08F2" wp14:editId="69FA1DF4">
-                <wp:simplePos x="0" y="0"/>
-                <wp:positionH relativeFrom="column">
-                  <wp:posOffset>38100</wp:posOffset>
-                </wp:positionH>
-                <wp:positionV relativeFrom="paragraph">
-                  <wp:posOffset>3662680</wp:posOffset>
-                </wp:positionV>
-                <wp:extent cx="5943600" cy="635"/>
-                <wp:effectExtent l="0" t="0" r="0" b="0"/>
-                <wp:wrapTopAndBottom/>
-                <wp:docPr id="1406334074" name="Text Box 1"/>
-                <wp:cNvGraphicFramePr/>
-                <a:graphic xmlns:a="http://schemas.openxmlformats.org/drawingml/2006/main">
-                  <a:graphicData uri="http://schemas.microsoft.com/office/word/2010/wordprocessingShape">
-                    <wps:wsp>
-                      <wps:cNvSpPr txBox="1"/>
-                      <wps:spPr>
-                        <a:xfrm>
-                          <a:off x="0" y="0"/>
-                          <a:ext cx="5943600" cy="635"/>
-                        </a:xfrm>
-                        <a:prstGeom prst="rect">
-                          <a:avLst/>
-                        </a:prstGeom>
-                        <a:solidFill>
-                          <a:prstClr val="white"/>
-                        </a:solidFill>
-                        <a:ln>
-                          <a:noFill/>
-                        </a:ln>
-                      </wps:spPr>
-                      <wps:txbx>
-                        <w:txbxContent>
-                          <w:p>
-                            <w:pPr>
-                              <w:pStyle w:val="Caption"/>
-                              <w:jc w:val="center"/>
-                              <w:rPr>
-                                <w:color w:val="000000" w:themeColor="text1"/>
-                                <w:sz w:val="22"/>
-                              </w:rPr>
-                            </w:pPr>
-                            <w:r>
-                              <w:t xml:space="preserve">Figure </w:t>
-                            </w:r>
-                            <w:fldSimple w:instr=" SEQ Figure \* ARABIC ">
-                              <w:r>
-                                <w:rPr>
-                                  <w:noProof/>
-                                </w:rPr>
-                                <w:t>2</w:t>
-                              </w:r>
-                            </w:fldSimple>
-                            <w:r>
-                              <w:t>: Snapshot from Notion</w:t>
-                            </w:r>
-                            <w:r>
-                              <w:t xml:space="preserve"> project’s</w:t>
-                            </w:r>
-                            <w:r>
-                              <w:t xml:space="preserve"> dashboard</w:t>
-                            </w:r>
-                          </w:p>
-                        </w:txbxContent>
-                      </wps:txbx>
-                      <wps:bodyPr rot="0" spcFirstLastPara="0" vertOverflow="overflow" horzOverflow="overflow" vert="horz" wrap="square" lIns="0" tIns="0" rIns="0" bIns="0" numCol="1" spcCol="0" rtlCol="0" fromWordArt="0" anchor="t" anchorCtr="0" forceAA="0" compatLnSpc="1">
-                        <a:prstTxWarp prst="textNoShape">
-                          <a:avLst/>
-                        </a:prstTxWarp>
-                        <a:spAutoFit/>
-                      </wps:bodyPr>
-                    </wps:wsp>
-                  </a:graphicData>
-                </a:graphic>
-              </wp:anchor>
-            </w:drawing>
-          </mc:Choice>
-          <mc:Fallback>
-            <w:pict>
-              <v:shape w14:anchorId="56EE08F2" id="_x0000_s1027" type="#_x0000_t202" style="position:absolute;left:0;text-align:left;margin-left:3pt;margin-top:288.4pt;width:468pt;height:.05pt;z-index:251663360;visibility:visible;mso-wrap-style:square;mso-wrap-distance-left:9pt;mso-wrap-distance-top:0;mso-wrap-distance-right:9pt;mso-wrap-distance-bottom:0;mso-position-horizontal:absolute;mso-position-horizontal-relative:text;mso-position-vertical:absolute;mso-position-vertical-relative:text;v-text-anchor:top" o:gfxdata="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" stroked="f">
-                <v:textbox style="mso-fit-shape-to-text:t" inset="0,0,0,0">
-                  <w:txbxContent>
-                    <w:p>
-                      <w:pPr>
-                        <w:pStyle w:val="Caption"/>
-                        <w:jc w:val="center"/>
-                        <w:rPr>
-                          <w:color w:val="000000" w:themeColor="text1"/>
-                          <w:sz w:val="22"/>
-                        </w:rPr>
-                      </w:pPr>
-                      <w:r>
-                        <w:t xml:space="preserve">Figure </w:t>
-                      </w:r>
-                      <w:fldSimple w:instr=" SEQ Figure \* ARABIC ">
-                        <w:r>
-                          <w:rPr>
-                            <w:noProof/>
-                          </w:rPr>
-                          <w:t>2</w:t>
-                        </w:r>
-                      </w:fldSimple>
-                      <w:r>
-                        <w:t>: Snapshot from Notion</w:t>
-                      </w:r>
-                      <w:r>
-                        <w:t xml:space="preserve"> project’s</w:t>
-                      </w:r>
-                      <w:r>
-                        <w:t xml:space="preserve"> dashboard</w:t>
-                      </w:r>
-                    </w:p>
-                  </w:txbxContent>
-                </v:textbox>
-                <w10:wrap type="topAndBottom"/>
-              </v:shape>
-            </w:pict>
-          </mc:Fallback>
-        </mc:AlternateContent>
-      </w:r>
-      <w:r>
-        <w:rPr>
-          <w:noProof/>
-        </w:rPr>
         <w:drawing>
-          <wp:anchor distT="0" distB="0" distL="114300" distR="114300" simplePos="0" relativeHeight="251661312" behindDoc="0" locked="0" layoutInCell="1" allowOverlap="1" wp14:anchorId="2EDFBD36" wp14:editId="15214D59">
+          <wp:anchor distT="0" distB="0" distL="114300" distR="114300" simplePos="0" relativeHeight="251658240" behindDoc="0" locked="0" layoutInCell="1" allowOverlap="1" wp14:anchorId="12754D58" wp14:editId="370C1681">
             <wp:simplePos x="0" y="0"/>
             <wp:positionH relativeFrom="column">
-              <wp:posOffset>38100</wp:posOffset>
+              <wp:posOffset>462280</wp:posOffset>
             </wp:positionH>
             <wp:positionV relativeFrom="paragraph">
-              <wp:posOffset>0</wp:posOffset>
+              <wp:posOffset>234950</wp:posOffset>
             </wp:positionV>
-            <wp:extent cx="5943600" cy="3605530"/>
-            <wp:effectExtent l="0" t="0" r="0" b="0"/>
+            <wp:extent cx="5796280" cy="2113280"/>
+            <wp:effectExtent l="0" t="0" r="0" b="1270"/>
             <wp:wrapTopAndBottom/>
-            <wp:docPr id="496470947" name="Picture 1" descr="A screenshot of a computer&#10;&#10;AI-generated content may be incorrect."/>
+            <wp:docPr id="2051681241" name="Picture 1"/>
             <wp:cNvGraphicFramePr>
               <a:graphicFrameLocks xmlns:a="http://schemas.openxmlformats.org/drawingml/2006/main" noChangeAspect="1"/>
             </wp:cNvGraphicFramePr>
@@ -1057,38 +1030,76 @@
               <a:graphicData uri="http://schemas.openxmlformats.org/drawingml/2006/picture">
                 <pic:pic xmlns:pic="http://schemas.openxmlformats.org/drawingml/2006/picture">
                   <pic:nvPicPr>
-                    <pic:cNvPr id="496470947" name="Picture 1" descr="A screenshot of a computer&#10;&#10;AI-generated content may be incorrect."/>
+                    <pic:cNvPr id="2051681241" name="Picture 1"/>
                     <pic:cNvPicPr/>
                   </pic:nvPicPr>
                   <pic:blipFill>
-                    <a:blip r:embed="rId11" cstate="print">
+                    <a:blip r:embed="rId11">
                       <a:extLst>
                         <a:ext uri="{28A0092B-C50C-407E-A947-70E740481C1C}">
                           <a14:useLocalDpi xmlns:a14="http://schemas.microsoft.com/office/drawing/2010/main" val="0"/>
                         </a:ext>
                       </a:extLst>
                     </a:blip>
+                    <a:srcRect t="901" b="901"/>
                     <a:stretch>
                       <a:fillRect/>
                     </a:stretch>
                   </pic:blipFill>
-                  <pic:spPr>
+                  <pic:spPr bwMode="auto">
                     <a:xfrm>
                       <a:off x="0" y="0"/>
-                      <a:ext cx="5943600" cy="3605530"/>
+                      <a:ext cx="5796280" cy="2113280"/>
                     </a:xfrm>
                     <a:prstGeom prst="rect">
                       <a:avLst/>
                     </a:prstGeom>
+                    <a:ln>
+                      <a:noFill/>
+                    </a:ln>
+                    <a:extLst>
+                      <a:ext uri="{53640926-AAD7-44D8-BBD7-CCE9431645EC}">
+                        <a14:shadowObscured xmlns:a14="http://schemas.microsoft.com/office/drawing/2010/main"/>
+                      </a:ext>
+                    </a:extLst>
                   </pic:spPr>
                 </pic:pic>
               </a:graphicData>
             </a:graphic>
+            <wp14:sizeRelH relativeFrom="margin">
+              <wp14:pctWidth>0</wp14:pctWidth>
+            </wp14:sizeRelH>
+            <wp14:sizeRelV relativeFrom="margin">
+              <wp14:pctHeight>0</wp14:pctHeight>
+            </wp14:sizeRelV>
           </wp:anchor>
         </w:drawing>
       </w:r>
-      <w:r>
-        <w:t>Breakdown</w:t>
+      <w:proofErr w:type="spellStart"/>
+      <w:r>
+        <w:t>LucidChart</w:t>
+      </w:r>
+      <w:proofErr w:type="spellEnd"/>
+      <w:r>
+        <w:t xml:space="preserve"> software</w:t>
+      </w:r>
+      <w:r>
+        <w:t xml:space="preserve"> for creating </w:t>
+      </w:r>
+      <w:r>
+        <w:t xml:space="preserve">the </w:t>
+      </w:r>
+      <w:r>
+        <w:t>timetable</w:t>
+      </w:r>
+      <w:r>
+        <w:t xml:space="preserve"> </w:t>
+      </w:r>
+      <w:r>
+        <w:t>was used</w:t>
+      </w:r>
+      <w:r>
+        <w:t>.</w:t>
       </w:r>
     </w:p>
     <w:p>
@@ -1097,391 +1108,107 @@
         <w:ind w:left="709" w:firstLine="0"/>
         <w:jc w:val="both"/>
       </w:pPr>
-      <w:r>
-        <w:t xml:space="preserve">(29/09/-01/10/2025): </w:t>
+    </w:p>
+    <w:p>
+      <w:pPr>
+        <w:spacing w:line="360" w:lineRule="auto"/>
+        <w:ind w:left="709" w:firstLine="0"/>
+        <w:jc w:val="both"/>
+      </w:pPr>
+      <w:r>
+        <w:t>Breakdown:</w:t>
+      </w:r>
+    </w:p>
+    <w:p>
+      <w:pPr>
+        <w:spacing w:line="360" w:lineRule="auto"/>
+        <w:ind w:left="709" w:firstLine="0"/>
+        <w:jc w:val="both"/>
+      </w:pPr>
+      <w:r>
+        <w:rPr>
+          <w:u w:val="single"/>
+        </w:rPr>
+        <w:t>(29/09-01/10):</w:t>
+      </w:r>
+      <w:r>
+        <w:t xml:space="preserve"> </w:t>
+      </w:r>
+      <w:r>
+        <w:t>Analyzing stakeholders, user stories, coming with suitable functional, technical, non-technical requirements concerning the project.</w:t>
       </w:r>
     </w:p>
     <w:p>
       <w:pPr>
         <w:pStyle w:val="NoSpacing"/>
         <w:spacing w:line="360" w:lineRule="auto"/>
-        <w:ind w:left="1276"/>
+        <w:ind w:left="709"/>
         <w:jc w:val="both"/>
       </w:pPr>
-    </w:p>
-    <w:p>
-      <w:r>
-        <w:br w:type="page"/>
-      </w:r>
-    </w:p>
-    <w:p/>
-    <w:p>
-      <w:pPr>
-        <w:pStyle w:val="SectionTitle"/>
-        <w:rPr>
-          <w:rFonts w:ascii="Calibri" w:eastAsia="Calibri" w:hAnsi="Calibri" w:cs="Calibri"/>
-          <w:b w:val="0"/>
-          <w:bCs/>
-          <w:szCs w:val="22"/>
-        </w:rPr>
-      </w:pPr>
-      <w:sdt>
-        <w:sdtPr>
-          <w:id w:val="-1638559448"/>
-          <w:placeholder>
-            <w:docPart w:val="68199495BCA24928AF30152F4D44DE08"/>
-          </w:placeholder>
-          <w:temporary/>
-          <w:showingPlcHdr/>
-          <w15:appearance w15:val="hidden"/>
-        </w:sdtPr>
-        <w:sdtContent>
-          <w:r>
-            <w:t>References</w:t>
-          </w:r>
-        </w:sdtContent>
-      </w:sdt>
-    </w:p>
-    <w:p>
-      <w:pPr>
-        <w:pStyle w:val="Bibliography"/>
-        <w:rPr>
-          <w:noProof/>
-        </w:rPr>
-      </w:pPr>
-      <w:sdt>
-        <w:sdtPr>
-          <w:rPr>
-            <w:noProof/>
-          </w:rPr>
-          <w:id w:val="163135195"/>
-          <w:placeholder>
-            <w:docPart w:val="96D13568F3BA4BF5B9BFD089632476F6"/>
-          </w:placeholder>
-          <w:temporary/>
-          <w:showingPlcHdr/>
-          <w15:appearance w15:val="hidden"/>
-        </w:sdtPr>
-        <w:sdtContent>
-          <w:r>
-            <w:rPr>
-              <w:noProof/>
-            </w:rPr>
-            <w:t xml:space="preserve">Last Name, A. B. (Year). Article Title. </w:t>
-          </w:r>
-          <w:r>
-            <w:rPr>
-              <w:i/>
-              <w:iCs/>
-              <w:noProof/>
-            </w:rPr>
-            <w:t>Journal Title</w:t>
-          </w:r>
-          <w:r>
-            <w:rPr>
-              <w:noProof/>
-            </w:rPr>
-            <w:t xml:space="preserve">, Pages #-#. </w:t>
-          </w:r>
-          <w:r>
-            <w:rPr>
-              <w:noProof/>
-              <w:color w:val="0070C0"/>
-              <w:u w:val="single"/>
-            </w:rPr>
-            <w:t>URL</w:t>
-          </w:r>
-          <w:r>
-            <w:rPr>
-              <w:noProof/>
-            </w:rPr>
-            <w:t>.</w:t>
-          </w:r>
-        </w:sdtContent>
-      </w:sdt>
-    </w:p>
-    <w:p>
-      <w:pPr>
-        <w:pStyle w:val="Bibliography"/>
-      </w:pPr>
-      <w:sdt>
-        <w:sdtPr>
-          <w:rPr>
-            <w:noProof/>
-          </w:rPr>
-          <w:id w:val="-1954009009"/>
-          <w:placeholder>
-            <w:docPart w:val="7BBF4D19D7DA4A63BFF959F6247BC04C"/>
-          </w:placeholder>
-          <w:temporary/>
-          <w:showingPlcHdr/>
-          <w15:appearance w15:val="hidden"/>
-        </w:sdtPr>
-        <w:sdtContent>
-          <w:r>
-            <w:rPr>
-              <w:noProof/>
-            </w:rPr>
-            <w:t xml:space="preserve">Last Name, C. D. (Year). </w:t>
-          </w:r>
-          <w:r>
-            <w:rPr>
-              <w:i/>
-              <w:iCs/>
-              <w:noProof/>
-            </w:rPr>
-            <w:t>Book Title (Edition).</w:t>
-          </w:r>
-          <w:r>
-            <w:rPr>
-              <w:noProof/>
-            </w:rPr>
-            <w:t xml:space="preserve"> Publisher Name. </w:t>
-          </w:r>
-          <w:r>
-            <w:rPr>
-              <w:noProof/>
-              <w:color w:val="0070C0"/>
-              <w:u w:val="single"/>
-            </w:rPr>
-            <w:t>URL</w:t>
-          </w:r>
-          <w:r>
-            <w:rPr>
-              <w:noProof/>
-            </w:rPr>
-            <w:t>.</w:t>
-          </w:r>
-        </w:sdtContent>
-      </w:sdt>
-      <w:r>
-        <w:rPr>
-          <w:noProof/>
-        </w:rPr>
+      <w:r>
+        <w:tab/>
+      </w:r>
+      <w:r>
+        <w:rPr>
+          <w:u w:val="single"/>
+        </w:rPr>
+        <w:t>(01/10-07/10):</w:t>
+      </w:r>
+      <w:r>
         <w:t xml:space="preserve"> </w:t>
       </w:r>
-    </w:p>
-    <w:p>
-      <w:pPr>
-        <w:pStyle w:val="Bibliography"/>
-        <w:rPr>
-          <w:noProof/>
-        </w:rPr>
-      </w:pPr>
-      <w:sdt>
-        <w:sdtPr>
-          <w:rPr>
-            <w:noProof/>
-          </w:rPr>
-          <w:id w:val="-904610540"/>
-          <w:placeholder>
-            <w:docPart w:val="24E647EA54614BBE996FB40EBF6F7E9A"/>
-          </w:placeholder>
-          <w:temporary/>
-          <w:showingPlcHdr/>
-          <w15:appearance w15:val="hidden"/>
-        </w:sdtPr>
-        <w:sdtContent>
-          <w:r>
-            <w:rPr>
-              <w:rFonts w:eastAsia="Calibri" w:cstheme="minorHAnsi"/>
-              <w:noProof/>
-              <w:szCs w:val="22"/>
-            </w:rPr>
-            <w:t xml:space="preserve">Last Name, D. E., Last Name, F. G., Last Name, H. I. (Year). </w:t>
-          </w:r>
-          <w:r>
-            <w:rPr>
-              <w:rFonts w:eastAsia="Calibri" w:cstheme="minorHAnsi"/>
-              <w:i/>
-              <w:iCs/>
-              <w:noProof/>
-              <w:szCs w:val="22"/>
-            </w:rPr>
-            <w:t xml:space="preserve">Report Title </w:t>
-          </w:r>
-          <w:r>
-            <w:rPr>
-              <w:rFonts w:eastAsia="Calibri" w:cstheme="minorHAnsi"/>
-              <w:noProof/>
-              <w:szCs w:val="22"/>
-            </w:rPr>
-            <w:t xml:space="preserve">(report number). Publisher. </w:t>
-          </w:r>
-          <w:r>
-            <w:rPr>
-              <w:rFonts w:eastAsia="Calibri" w:cstheme="minorHAnsi"/>
-              <w:noProof/>
-              <w:color w:val="0070C0"/>
-              <w:szCs w:val="22"/>
-              <w:u w:val="single"/>
-            </w:rPr>
-            <w:t>URL</w:t>
-          </w:r>
-          <w:r>
-            <w:rPr>
-              <w:rFonts w:eastAsia="Calibri" w:cstheme="minorHAnsi"/>
-              <w:noProof/>
-              <w:szCs w:val="22"/>
-            </w:rPr>
-            <w:t>.</w:t>
-          </w:r>
-        </w:sdtContent>
-      </w:sdt>
-    </w:p>
-    <w:p>
-      <w:pPr>
-        <w:pStyle w:val="Bibliography"/>
-        <w:rPr>
-          <w:noProof/>
-        </w:rPr>
-      </w:pPr>
-      <w:sdt>
-        <w:sdtPr>
-          <w:rPr>
-            <w:noProof/>
-          </w:rPr>
-          <w:id w:val="-1617207944"/>
-          <w:placeholder>
-            <w:docPart w:val="0F3A3D98E4A34181BE37DEA0F7184570"/>
-          </w:placeholder>
-          <w:temporary/>
-          <w:showingPlcHdr/>
-          <w15:appearance w15:val="hidden"/>
-        </w:sdtPr>
-        <w:sdtContent>
-          <w:r>
-            <w:rPr>
-              <w:rFonts w:eastAsia="Calibri" w:cstheme="minorHAnsi"/>
-              <w:noProof/>
-              <w:szCs w:val="22"/>
-            </w:rPr>
-            <w:t xml:space="preserve">Last Name, J. K. (Year, Month Day). </w:t>
-          </w:r>
-          <w:r>
-            <w:rPr>
-              <w:rFonts w:eastAsia="Calibri" w:cstheme="minorHAnsi"/>
-              <w:i/>
-              <w:iCs/>
-              <w:noProof/>
-              <w:szCs w:val="22"/>
-            </w:rPr>
-            <w:t>Article Title/Headline</w:t>
-          </w:r>
-          <w:r>
-            <w:rPr>
-              <w:rFonts w:eastAsia="Calibri" w:cstheme="minorHAnsi"/>
-              <w:noProof/>
-              <w:szCs w:val="22"/>
-            </w:rPr>
-            <w:t xml:space="preserve">. Periodical. </w:t>
-          </w:r>
-          <w:r>
-            <w:rPr>
-              <w:rFonts w:eastAsia="Calibri" w:cstheme="minorHAnsi"/>
-              <w:noProof/>
-              <w:color w:val="0070C0"/>
-              <w:szCs w:val="22"/>
-              <w:u w:val="single"/>
-            </w:rPr>
-            <w:t>URL</w:t>
-          </w:r>
-          <w:r>
-            <w:rPr>
-              <w:rFonts w:eastAsia="Calibri" w:cstheme="minorHAnsi"/>
-              <w:noProof/>
-              <w:szCs w:val="22"/>
-            </w:rPr>
-            <w:t>.</w:t>
-          </w:r>
-        </w:sdtContent>
-      </w:sdt>
-    </w:p>
-    <w:p>
-      <w:pPr>
-        <w:pStyle w:val="Bibliography"/>
-        <w:rPr>
-          <w:noProof/>
-        </w:rPr>
-      </w:pPr>
-      <w:sdt>
-        <w:sdtPr>
-          <w:rPr>
-            <w:noProof/>
-          </w:rPr>
-          <w:id w:val="899487303"/>
-          <w:placeholder>
-            <w:docPart w:val="6B5BE981A04E4C54A498641D4B81BC76"/>
-          </w:placeholder>
-          <w:temporary/>
-          <w:showingPlcHdr/>
-          <w15:appearance w15:val="hidden"/>
-        </w:sdtPr>
-        <w:sdtContent>
-          <w:r>
-            <w:rPr>
-              <w:noProof/>
-            </w:rPr>
-            <w:t xml:space="preserve">Organization Name. (Year, Month Day). </w:t>
-          </w:r>
-          <w:r>
-            <w:rPr>
-              <w:i/>
-              <w:iCs/>
-              <w:noProof/>
-            </w:rPr>
-            <w:t>Webpage Title</w:t>
-          </w:r>
-          <w:r>
-            <w:rPr>
-              <w:noProof/>
-            </w:rPr>
-            <w:t xml:space="preserve">. </w:t>
-          </w:r>
-          <w:r>
-            <w:rPr>
-              <w:noProof/>
-              <w:color w:val="0070C0"/>
-              <w:u w:val="single"/>
-            </w:rPr>
-            <w:t>URL</w:t>
-          </w:r>
-          <w:r>
-            <w:rPr>
-              <w:noProof/>
-            </w:rPr>
-            <w:t>.</w:t>
-          </w:r>
-        </w:sdtContent>
-      </w:sdt>
-    </w:p>
-    <w:p>
-      <w:pPr>
-        <w:rPr>
-          <w:noProof/>
-        </w:rPr>
-      </w:pPr>
-    </w:p>
-    <w:p>
-      <w:pPr>
-        <w:rPr>
-          <w:noProof/>
-        </w:rPr>
-      </w:pPr>
-    </w:p>
-    <w:p>
-      <w:pPr>
-        <w:rPr>
-          <w:noProof/>
-        </w:rPr>
-      </w:pPr>
-    </w:p>
-    <w:p>
-      <w:pPr>
-        <w:rPr>
-          <w:noProof/>
-        </w:rPr>
-      </w:pPr>
+      <w:r>
+        <w:t>Writing the design document, design planning, wireframing of components and coming up with a working prototype.</w:t>
+      </w:r>
+    </w:p>
+    <w:p>
+      <w:pPr>
+        <w:pStyle w:val="NoSpacing"/>
+        <w:spacing w:line="360" w:lineRule="auto"/>
+        <w:ind w:left="709"/>
+        <w:jc w:val="both"/>
+      </w:pPr>
+      <w:r>
+        <w:rPr>
+          <w:u w:val="single"/>
+        </w:rPr>
+        <w:t>(07/10-26/10):</w:t>
+      </w:r>
+      <w:r>
+        <w:t xml:space="preserve"> Implementing app’s major functionalities like authentication, user profile settings, files, posts/tweets upload, commenting, liking, sharing, etc. as well as security concerns (roles, 2fa-auth).</w:t>
+      </w:r>
+    </w:p>
+    <w:p>
+      <w:pPr>
+        <w:pStyle w:val="NoSpacing"/>
+        <w:spacing w:line="360" w:lineRule="auto"/>
+        <w:ind w:left="709"/>
+        <w:jc w:val="both"/>
+      </w:pPr>
+      <w:r>
+        <w:rPr>
+          <w:u w:val="single"/>
+        </w:rPr>
+        <w:t>(26/10-30/10):</w:t>
+      </w:r>
+      <w:r>
+        <w:t xml:space="preserve"> Gathering </w:t>
+      </w:r>
+      <w:r>
+        <w:t>feedback</w:t>
+      </w:r>
+      <w:r>
+        <w:t xml:space="preserve"> from potential users, monitoring queries execution time, unit testing on code segments.</w:t>
+      </w:r>
+    </w:p>
+    <w:p>
+      <w:pPr>
+        <w:ind w:firstLine="0"/>
+        <w:jc w:val="both"/>
+      </w:pPr>
+      <w:r>
+        <w:tab/>
+      </w:r>
     </w:p>
     <w:p>
       <w:pPr>
@@ -1499,170 +1226,9 @@
         </w:rPr>
       </w:pPr>
     </w:p>
-    <w:p>
-      <w:pPr>
-        <w:rPr>
-          <w:noProof/>
-          <w:color w:val="000000" w:themeColor="text2"/>
-        </w:rPr>
-      </w:pPr>
-    </w:p>
-    <w:p>
-      <w:pPr>
-        <w:rPr>
-          <w:noProof/>
-          <w:color w:val="000000" w:themeColor="text2"/>
-        </w:rPr>
-      </w:pPr>
-    </w:p>
-    <w:p>
-      <w:pPr>
-        <w:rPr>
-          <w:noProof/>
-          <w:color w:val="000000" w:themeColor="text2"/>
-        </w:rPr>
-      </w:pPr>
-    </w:p>
-    <w:p>
-      <w:pPr>
-        <w:rPr>
-          <w:noProof/>
-          <w:color w:val="000000" w:themeColor="text2"/>
-        </w:rPr>
-      </w:pPr>
-    </w:p>
-    <w:p>
-      <w:pPr>
-        <w:rPr>
-          <w:noProof/>
-          <w:color w:val="000000" w:themeColor="text2"/>
-        </w:rPr>
-      </w:pPr>
-    </w:p>
-    <w:p>
-      <w:pPr>
-        <w:rPr>
-          <w:noProof/>
-          <w:color w:val="000000" w:themeColor="text2"/>
-        </w:rPr>
-      </w:pPr>
-    </w:p>
-    <w:p>
-      <w:pPr>
-        <w:rPr>
-          <w:noProof/>
-          <w:color w:val="000000" w:themeColor="text2"/>
-        </w:rPr>
-      </w:pPr>
-    </w:p>
-    <w:p>
-      <w:pPr>
-        <w:rPr>
-          <w:noProof/>
-          <w:color w:val="000000" w:themeColor="text2"/>
-        </w:rPr>
-      </w:pPr>
-    </w:p>
-    <w:p>
-      <w:pPr>
-        <w:rPr>
-          <w:noProof/>
-          <w:color w:val="000000" w:themeColor="text2"/>
-        </w:rPr>
-      </w:pPr>
-    </w:p>
-    <w:p>
-      <w:pPr>
-        <w:rPr>
-          <w:noProof/>
-          <w:color w:val="000000" w:themeColor="text2"/>
-        </w:rPr>
-      </w:pPr>
-    </w:p>
-    <w:p>
-      <w:pPr>
-        <w:pStyle w:val="TableFigure"/>
-        <w:spacing w:after="160"/>
-        <w:rPr>
-          <w:rFonts w:eastAsia="Calibri" w:cstheme="minorHAnsi"/>
-          <w:i/>
-          <w:iCs/>
-          <w:noProof/>
-          <w:color w:val="000000" w:themeColor="text2"/>
-          <w:szCs w:val="22"/>
-        </w:rPr>
-      </w:pPr>
-      <w:sdt>
-        <w:sdtPr>
-          <w:rPr>
-            <w:rFonts w:eastAsia="Calibri" w:cstheme="minorHAnsi"/>
-            <w:i/>
-            <w:iCs/>
-            <w:noProof/>
-            <w:color w:val="000000" w:themeColor="text2"/>
-            <w:szCs w:val="22"/>
-          </w:rPr>
-          <w:id w:val="-1101418058"/>
-          <w:placeholder>
-            <w:docPart w:val="C01934A7D7D745C1BAB56DCBC4FD3D61"/>
-          </w:placeholder>
-          <w:temporary/>
-          <w:showingPlcHdr/>
-          <w15:appearance w15:val="hidden"/>
-        </w:sdtPr>
-        <w:sdtContent>
-          <w:r>
-            <w:rPr>
-              <w:rFonts w:eastAsia="Calibri" w:cstheme="minorHAnsi"/>
-              <w:i/>
-              <w:iCs/>
-              <w:noProof/>
-              <w:color w:val="000000" w:themeColor="text2"/>
-              <w:szCs w:val="22"/>
-            </w:rPr>
-            <w:t xml:space="preserve">For additional information on APA Style formatting, please consult the </w:t>
-          </w:r>
-          <w:hyperlink r:id="rId12">
-            <w:r>
-              <w:rPr>
-                <w:rStyle w:val="Hyperlink"/>
-                <w:rFonts w:eastAsia="Calibri" w:cstheme="minorHAnsi"/>
-                <w:i/>
-                <w:iCs/>
-                <w:noProof/>
-                <w:szCs w:val="22"/>
-              </w:rPr>
-              <w:t xml:space="preserve">APA Style Manual, 7th </w:t>
-            </w:r>
-          </w:hyperlink>
-          <w:r>
-            <w:rPr>
-              <w:rStyle w:val="Hyperlink"/>
-              <w:rFonts w:eastAsia="Calibri" w:cstheme="minorHAnsi"/>
-              <w:i/>
-              <w:iCs/>
-              <w:noProof/>
-              <w:szCs w:val="22"/>
-            </w:rPr>
-            <w:t>Edition</w:t>
-          </w:r>
-          <w:r>
-            <w:rPr>
-              <w:rFonts w:eastAsia="Calibri" w:cstheme="minorHAnsi"/>
-              <w:i/>
-              <w:iCs/>
-              <w:noProof/>
-              <w:color w:val="000000" w:themeColor="text2"/>
-              <w:szCs w:val="22"/>
-            </w:rPr>
-            <w:t>.</w:t>
-          </w:r>
-        </w:sdtContent>
-      </w:sdt>
-    </w:p>
     <w:sectPr>
-      <w:headerReference w:type="default" r:id="rId13"/>
-      <w:headerReference w:type="first" r:id="rId14"/>
+      <w:headerReference w:type="default" r:id="rId12"/>
+      <w:headerReference w:type="first" r:id="rId13"/>
       <w:footnotePr>
         <w:pos w:val="beneathText"/>
       </w:footnotePr>
@@ -2002,6 +1568,119 @@
     </w:lvl>
   </w:abstractNum>
   <w:abstractNum w:abstractNumId="10" w15:restartNumberingAfterBreak="0">
+    <w:nsid w:val="03131F63"/>
+    <w:multiLevelType w:val="hybridMultilevel"/>
+    <w:tmpl w:val="BB7AD178"/>
+    <w:lvl w:ilvl="0" w:tplc="04090001">
+      <w:start w:val="1"/>
+      <w:numFmt w:val="bullet"/>
+      <w:lvlText w:val=""/>
+      <w:lvlJc w:val="left"/>
+      <w:pPr>
+        <w:ind w:left="720" w:hanging="360"/>
+      </w:pPr>
+      <w:rPr>
+        <w:rFonts w:ascii="Symbol" w:hAnsi="Symbol" w:hint="default"/>
+      </w:rPr>
+    </w:lvl>
+    <w:lvl w:ilvl="1" w:tplc="04090003" w:tentative="1">
+      <w:start w:val="1"/>
+      <w:numFmt w:val="bullet"/>
+      <w:lvlText w:val="o"/>
+      <w:lvlJc w:val="left"/>
+      <w:pPr>
+        <w:ind w:left="1440" w:hanging="360"/>
+      </w:pPr>
+      <w:rPr>
+        <w:rFonts w:ascii="Courier New" w:hAnsi="Courier New" w:cs="Courier New" w:hint="default"/>
+      </w:rPr>
+    </w:lvl>
+    <w:lvl w:ilvl="2" w:tplc="04090005" w:tentative="1">
+      <w:start w:val="1"/>
+      <w:numFmt w:val="bullet"/>
+      <w:lvlText w:val=""/>
+      <w:lvlJc w:val="left"/>
+      <w:pPr>
+        <w:ind w:left="2160" w:hanging="360"/>
+      </w:pPr>
+      <w:rPr>
+        <w:rFonts w:ascii="Wingdings" w:hAnsi="Wingdings" w:hint="default"/>
+      </w:rPr>
+    </w:lvl>
+    <w:lvl w:ilvl="3" w:tplc="04090001" w:tentative="1">
+      <w:start w:val="1"/>
+      <w:numFmt w:val="bullet"/>
+      <w:lvlText w:val=""/>
+      <w:lvlJc w:val="left"/>
+      <w:pPr>
+        <w:ind w:left="2880" w:hanging="360"/>
+      </w:pPr>
+      <w:rPr>
+        <w:rFonts w:ascii="Symbol" w:hAnsi="Symbol" w:hint="default"/>
+      </w:rPr>
+    </w:lvl>
+    <w:lvl w:ilvl="4" w:tplc="04090003" w:tentative="1">
+      <w:start w:val="1"/>
+      <w:numFmt w:val="bullet"/>
+      <w:lvlText w:val="o"/>
+      <w:lvlJc w:val="left"/>
+      <w:pPr>
+        <w:ind w:left="3600" w:hanging="360"/>
+      </w:pPr>
+      <w:rPr>
+        <w:rFonts w:ascii="Courier New" w:hAnsi="Courier New" w:cs="Courier New" w:hint="default"/>
+      </w:rPr>
+    </w:lvl>
+    <w:lvl w:ilvl="5" w:tplc="04090005" w:tentative="1">
+      <w:start w:val="1"/>
+      <w:numFmt w:val="bullet"/>
+      <w:lvlText w:val=""/>
+      <w:lvlJc w:val="left"/>
+      <w:pPr>
+        <w:ind w:left="4320" w:hanging="360"/>
+      </w:pPr>
+      <w:rPr>
+        <w:rFonts w:ascii="Wingdings" w:hAnsi="Wingdings" w:hint="default"/>
+      </w:rPr>
+    </w:lvl>
+    <w:lvl w:ilvl="6" w:tplc="04090001" w:tentative="1">
+      <w:start w:val="1"/>
+      <w:numFmt w:val="bullet"/>
+      <w:lvlText w:val=""/>
+      <w:lvlJc w:val="left"/>
+      <w:pPr>
+        <w:ind w:left="5040" w:hanging="360"/>
+      </w:pPr>
+      <w:rPr>
+        <w:rFonts w:ascii="Symbol" w:hAnsi="Symbol" w:hint="default"/>
+      </w:rPr>
+    </w:lvl>
+    <w:lvl w:ilvl="7" w:tplc="04090003" w:tentative="1">
+      <w:start w:val="1"/>
+      <w:numFmt w:val="bullet"/>
+      <w:lvlText w:val="o"/>
+      <w:lvlJc w:val="left"/>
+      <w:pPr>
+        <w:ind w:left="5760" w:hanging="360"/>
+      </w:pPr>
+      <w:rPr>
+        <w:rFonts w:ascii="Courier New" w:hAnsi="Courier New" w:cs="Courier New" w:hint="default"/>
+      </w:rPr>
+    </w:lvl>
+    <w:lvl w:ilvl="8" w:tplc="04090005" w:tentative="1">
+      <w:start w:val="1"/>
+      <w:numFmt w:val="bullet"/>
+      <w:lvlText w:val=""/>
+      <w:lvlJc w:val="left"/>
+      <w:pPr>
+        <w:ind w:left="6480" w:hanging="360"/>
+      </w:pPr>
+      <w:rPr>
+        <w:rFonts w:ascii="Wingdings" w:hAnsi="Wingdings" w:hint="default"/>
+      </w:rPr>
+    </w:lvl>
+  </w:abstractNum>
+  <w:abstractNum w:abstractNumId="11" w15:restartNumberingAfterBreak="0">
     <w:nsid w:val="35CC0C88"/>
     <w:multiLevelType w:val="hybridMultilevel"/>
     <w:tmpl w:val="53928B6A"/>
@@ -2087,7 +1766,7 @@
       </w:pPr>
     </w:lvl>
   </w:abstractNum>
-  <w:abstractNum w:abstractNumId="11" w15:restartNumberingAfterBreak="0">
+  <w:abstractNum w:abstractNumId="12" w15:restartNumberingAfterBreak="0">
     <w:nsid w:val="4B276098"/>
     <w:multiLevelType w:val="hybridMultilevel"/>
     <w:tmpl w:val="08CAA654"/>
@@ -2173,7 +1852,156 @@
       </w:pPr>
     </w:lvl>
   </w:abstractNum>
-  <w:abstractNum w:abstractNumId="12" w15:restartNumberingAfterBreak="0">
+  <w:abstractNum w:abstractNumId="13" w15:restartNumberingAfterBreak="0">
+    <w:nsid w:val="555A2141"/>
+    <w:multiLevelType w:val="multilevel"/>
+    <w:tmpl w:val="399688F8"/>
+    <w:lvl w:ilvl="0">
+      <w:start w:val="1"/>
+      <w:numFmt w:val="bullet"/>
+      <w:lvlText w:val=""/>
+      <w:lvlJc w:val="left"/>
+      <w:pPr>
+        <w:tabs>
+          <w:tab w:val="num" w:pos="720"/>
+        </w:tabs>
+        <w:ind w:left="720" w:hanging="360"/>
+      </w:pPr>
+      <w:rPr>
+        <w:rFonts w:ascii="Symbol" w:hAnsi="Symbol" w:hint="default"/>
+        <w:sz w:val="20"/>
+      </w:rPr>
+    </w:lvl>
+    <w:lvl w:ilvl="1" w:tentative="1">
+      <w:start w:val="1"/>
+      <w:numFmt w:val="bullet"/>
+      <w:lvlText w:val=""/>
+      <w:lvlJc w:val="left"/>
+      <w:pPr>
+        <w:tabs>
+          <w:tab w:val="num" w:pos="1440"/>
+        </w:tabs>
+        <w:ind w:left="1440" w:hanging="360"/>
+      </w:pPr>
+      <w:rPr>
+        <w:rFonts w:ascii="Symbol" w:hAnsi="Symbol" w:hint="default"/>
+        <w:sz w:val="20"/>
+      </w:rPr>
+    </w:lvl>
+    <w:lvl w:ilvl="2" w:tentative="1">
+      <w:start w:val="1"/>
+      <w:numFmt w:val="bullet"/>
+      <w:lvlText w:val=""/>
+      <w:lvlJc w:val="left"/>
+      <w:pPr>
+        <w:tabs>
+          <w:tab w:val="num" w:pos="2160"/>
+        </w:tabs>
+        <w:ind w:left="2160" w:hanging="360"/>
+      </w:pPr>
+      <w:rPr>
+        <w:rFonts w:ascii="Symbol" w:hAnsi="Symbol" w:hint="default"/>
+        <w:sz w:val="20"/>
+      </w:rPr>
+    </w:lvl>
+    <w:lvl w:ilvl="3" w:tentative="1">
+      <w:start w:val="1"/>
+      <w:numFmt w:val="bullet"/>
+      <w:lvlText w:val=""/>
+      <w:lvlJc w:val="left"/>
+      <w:pPr>
+        <w:tabs>
+          <w:tab w:val="num" w:pos="2880"/>
+        </w:tabs>
+        <w:ind w:left="2880" w:hanging="360"/>
+      </w:pPr>
+      <w:rPr>
+        <w:rFonts w:ascii="Symbol" w:hAnsi="Symbol" w:hint="default"/>
+        <w:sz w:val="20"/>
+      </w:rPr>
+    </w:lvl>
+    <w:lvl w:ilvl="4" w:tentative="1">
+      <w:start w:val="1"/>
+      <w:numFmt w:val="bullet"/>
+      <w:lvlText w:val=""/>
+      <w:lvlJc w:val="left"/>
+      <w:pPr>
+        <w:tabs>
+          <w:tab w:val="num" w:pos="3600"/>
+        </w:tabs>
+        <w:ind w:left="3600" w:hanging="360"/>
+      </w:pPr>
+      <w:rPr>
+        <w:rFonts w:ascii="Symbol" w:hAnsi="Symbol" w:hint="default"/>
+        <w:sz w:val="20"/>
+      </w:rPr>
+    </w:lvl>
+    <w:lvl w:ilvl="5" w:tentative="1">
+      <w:start w:val="1"/>
+      <w:numFmt w:val="bullet"/>
+      <w:lvlText w:val=""/>
+      <w:lvlJc w:val="left"/>
+      <w:pPr>
+        <w:tabs>
+          <w:tab w:val="num" w:pos="4320"/>
+        </w:tabs>
+        <w:ind w:left="4320" w:hanging="360"/>
+      </w:pPr>
+      <w:rPr>
+        <w:rFonts w:ascii="Symbol" w:hAnsi="Symbol" w:hint="default"/>
+        <w:sz w:val="20"/>
+      </w:rPr>
+    </w:lvl>
+    <w:lvl w:ilvl="6" w:tentative="1">
+      <w:start w:val="1"/>
+      <w:numFmt w:val="bullet"/>
+      <w:lvlText w:val=""/>
+      <w:lvlJc w:val="left"/>
+      <w:pPr>
+        <w:tabs>
+          <w:tab w:val="num" w:pos="5040"/>
+        </w:tabs>
+        <w:ind w:left="5040" w:hanging="360"/>
+      </w:pPr>
+      <w:rPr>
+        <w:rFonts w:ascii="Symbol" w:hAnsi="Symbol" w:hint="default"/>
+        <w:sz w:val="20"/>
+      </w:rPr>
+    </w:lvl>
+    <w:lvl w:ilvl="7" w:tentative="1">
+      <w:start w:val="1"/>
+      <w:numFmt w:val="bullet"/>
+      <w:lvlText w:val=""/>
+      <w:lvlJc w:val="left"/>
+      <w:pPr>
+        <w:tabs>
+          <w:tab w:val="num" w:pos="5760"/>
+        </w:tabs>
+        <w:ind w:left="5760" w:hanging="360"/>
+      </w:pPr>
+      <w:rPr>
+        <w:rFonts w:ascii="Symbol" w:hAnsi="Symbol" w:hint="default"/>
+        <w:sz w:val="20"/>
+      </w:rPr>
+    </w:lvl>
+    <w:lvl w:ilvl="8" w:tentative="1">
+      <w:start w:val="1"/>
+      <w:numFmt w:val="bullet"/>
+      <w:lvlText w:val=""/>
+      <w:lvlJc w:val="left"/>
+      <w:pPr>
+        <w:tabs>
+          <w:tab w:val="num" w:pos="6480"/>
+        </w:tabs>
+        <w:ind w:left="6480" w:hanging="360"/>
+      </w:pPr>
+      <w:rPr>
+        <w:rFonts w:ascii="Symbol" w:hAnsi="Symbol" w:hint="default"/>
+        <w:sz w:val="20"/>
+      </w:rPr>
+    </w:lvl>
+  </w:abstractNum>
+  <w:abstractNum w:abstractNumId="14" w15:restartNumberingAfterBreak="0">
     <w:nsid w:val="55B672C0"/>
     <w:multiLevelType w:val="hybridMultilevel"/>
     <w:tmpl w:val="18BAFA7E"/>
@@ -2323,13 +2151,19 @@
     </w:lvlOverride>
   </w:num>
   <w:num w:numId="12" w16cid:durableId="2030519846">
+    <w:abstractNumId w:val="14"/>
+  </w:num>
+  <w:num w:numId="13" w16cid:durableId="407271159">
+    <w:abstractNumId w:val="11"/>
+  </w:num>
+  <w:num w:numId="14" w16cid:durableId="763376247">
     <w:abstractNumId w:val="12"/>
   </w:num>
-  <w:num w:numId="13" w16cid:durableId="407271159">
+  <w:num w:numId="15" w16cid:durableId="2102137633">
+    <w:abstractNumId w:val="13"/>
+  </w:num>
+  <w:num w:numId="16" w16cid:durableId="1204976861">
     <w:abstractNumId w:val="10"/>
-  </w:num>
-  <w:num w:numId="14" w16cid:durableId="763376247">
-    <w:abstractNumId w:val="11"/>
   </w:num>
 </w:numbering>
 </file>
@@ -2936,7 +2770,6 @@
   <w:style w:type="character" w:default="1" w:styleId="DefaultParagraphFont">
     <w:name w:val="Default Paragraph Font"/>
     <w:uiPriority w:val="1"/>
-    <w:semiHidden/>
     <w:unhideWhenUsed/>
   </w:style>
   <w:style w:type="table" w:default="1" w:styleId="TableNormal">
@@ -4675,1159 +4508,6 @@
     </w:rPr>
   </w:style>
 </w:styles>
-</file>
-
-<file path=word/glossary/document.xml><?xml version="1.0" encoding="utf-8"?>
-<w:glossaryDocument xmlns:wpc="http://schemas.microsoft.com/office/word/2010/wordprocessingCanvas" xmlns:cx="http://schemas.microsoft.com/office/drawing/2014/chartex" xmlns:cx1="http://schemas.microsoft.com/office/drawing/2015/9/8/chartex" xmlns:cx2="http://schemas.microsoft.com/office/drawing/2015/10/21/chartex" xmlns:cx3="http://schemas.microsoft.com/office/drawing/2016/5/9/chartex" xmlns:cx4="http://schemas.microsoft.com/office/drawing/2016/5/10/chartex" xmlns:cx5="http://schemas.microsoft.com/office/drawing/2016/5/11/chartex" xmlns:cx6="http://schemas.microsoft.com/office/drawing/2016/5/12/chartex" xmlns:cx7="http://schemas.microsoft.com/office/drawing/2016/5/13/chartex" xmlns:cx8="http://schemas.microsoft.com/office/drawing/2016/5/14/chartex" xmlns:mc="http://schemas.openxmlformats.org/markup-compatibility/2006" xmlns:aink="http://schemas.microsoft.com/office/drawing/2016/ink" xmlns:am3d="http://schemas.microsoft.com/office/drawing/2017/model3d" xmlns:o="urn:schemas-microsoft-com:office:office" xmlns:oel="http://schemas.microsoft.com/office/2019/extlst" xmlns:r="http://schemas.openxmlformats.org/officeDocument/2006/relationships" xmlns:m="http://schemas.openxmlformats.org/officeDocument/2006/math" xmlns:v="urn:schemas-microsoft-com:vml" xmlns:wp14="http://schemas.microsoft.com/office/word/2010/wordprocessingDrawing" xmlns:wp="http://schemas.openxmlformats.org/drawingml/2006/wordprocessingDrawing" xmlns:w10="urn:schemas-microsoft-com:office:word" xmlns:w="http://schemas.openxmlformats.org/wordprocessingml/2006/main" xmlns:w14="http://schemas.microsoft.com/office/word/2010/wordml" xmlns:w15="http://schemas.microsoft.com/office/word/2012/wordml" xmlns:w16cex="http://schemas.microsoft.com/office/word/2018/wordml/cex" xmlns:w16cid="http://schemas.microsoft.com/office/word/2016/wordml/cid" xmlns:w16="http://schemas.microsoft.com/office/word/2018/wordml" xmlns:w16du="http://schemas.microsoft.com/office/word/2023/wordml/word16du" xmlns:w16sdtdh="http://schemas.microsoft.com/office/word/2020/wordml/sdtdatahash" xmlns:w16sdtfl="http://schemas.microsoft.com/office/word/2024/wordml/sdtformatlock" xmlns:w16se="http://schemas.microsoft.com/office/word/2015/wordml/symex" xmlns:wpg="http://schemas.microsoft.com/office/word/2010/wordprocessingGroup" xmlns:wpi="http://schemas.microsoft.com/office/word/2010/wordprocessingInk" xmlns:wne="http://schemas.microsoft.com/office/word/2006/wordml" xmlns:wps="http://schemas.microsoft.com/office/word/2010/wordprocessingShape" mc:Ignorable="w14 w15 w16se w16cid w16 w16cex w16sdtdh w16sdtfl w16du wp14">
-  <w:docParts>
-    <w:docPart>
-      <w:docPartPr>
-        <w:name w:val="7BBF4D19D7DA4A63BFF959F6247BC04C"/>
-        <w:category>
-          <w:name w:val="General"/>
-          <w:gallery w:val="placeholder"/>
-        </w:category>
-        <w:types>
-          <w:type w:val="bbPlcHdr"/>
-        </w:types>
-        <w:behaviors>
-          <w:behavior w:val="content"/>
-        </w:behaviors>
-        <w:guid w:val="{7C8BC374-5348-407C-94D5-991519877661}"/>
-      </w:docPartPr>
-      <w:docPartBody>
-        <w:p>
-          <w:pPr>
-            <w:pStyle w:val="7BBF4D19D7DA4A63BFF959F6247BC04C5"/>
-          </w:pPr>
-          <w:bookmarkStart w:id="0" w:name="_Int_pGJ5iSU8"/>
-          <w:bookmarkEnd w:id="0"/>
-          <w:r>
-            <w:rPr>
-              <w:noProof/>
-            </w:rPr>
-            <w:t xml:space="preserve">Last Name, C. D. (Year). </w:t>
-          </w:r>
-          <w:r>
-            <w:rPr>
-              <w:i/>
-              <w:iCs/>
-              <w:noProof/>
-            </w:rPr>
-            <w:t>Book Title (Edition).</w:t>
-          </w:r>
-          <w:r>
-            <w:rPr>
-              <w:noProof/>
-            </w:rPr>
-            <w:t xml:space="preserve"> Publisher Name. </w:t>
-          </w:r>
-          <w:r>
-            <w:rPr>
-              <w:noProof/>
-              <w:color w:val="0070C0"/>
-              <w:u w:val="single"/>
-            </w:rPr>
-            <w:t>URL</w:t>
-          </w:r>
-          <w:r>
-            <w:rPr>
-              <w:noProof/>
-            </w:rPr>
-            <w:t>.</w:t>
-          </w:r>
-        </w:p>
-      </w:docPartBody>
-    </w:docPart>
-    <w:docPart>
-      <w:docPartPr>
-        <w:name w:val="24E647EA54614BBE996FB40EBF6F7E9A"/>
-        <w:category>
-          <w:name w:val="General"/>
-          <w:gallery w:val="placeholder"/>
-        </w:category>
-        <w:types>
-          <w:type w:val="bbPlcHdr"/>
-        </w:types>
-        <w:behaviors>
-          <w:behavior w:val="content"/>
-        </w:behaviors>
-        <w:guid w:val="{0F572FBA-FF92-48AC-B9A4-2004D6B092AD}"/>
-      </w:docPartPr>
-      <w:docPartBody>
-        <w:p>
-          <w:pPr>
-            <w:pStyle w:val="24E647EA54614BBE996FB40EBF6F7E9A5"/>
-          </w:pPr>
-          <w:r>
-            <w:rPr>
-              <w:rFonts w:eastAsia="Calibri" w:cstheme="minorHAnsi"/>
-              <w:noProof/>
-              <w:szCs w:val="22"/>
-            </w:rPr>
-            <w:t xml:space="preserve">Last Name, D. E., Last Name, F. G., Last Name, H. I. (Year). </w:t>
-          </w:r>
-          <w:r>
-            <w:rPr>
-              <w:rFonts w:eastAsia="Calibri" w:cstheme="minorHAnsi"/>
-              <w:i/>
-              <w:iCs/>
-              <w:noProof/>
-              <w:szCs w:val="22"/>
-            </w:rPr>
-            <w:t xml:space="preserve">Report Title </w:t>
-          </w:r>
-          <w:r>
-            <w:rPr>
-              <w:rFonts w:eastAsia="Calibri" w:cstheme="minorHAnsi"/>
-              <w:noProof/>
-              <w:szCs w:val="22"/>
-            </w:rPr>
-            <w:t xml:space="preserve">(report number). Publisher. </w:t>
-          </w:r>
-          <w:r>
-            <w:rPr>
-              <w:rFonts w:eastAsia="Calibri" w:cstheme="minorHAnsi"/>
-              <w:noProof/>
-              <w:color w:val="0070C0"/>
-              <w:szCs w:val="22"/>
-              <w:u w:val="single"/>
-            </w:rPr>
-            <w:t>URL</w:t>
-          </w:r>
-          <w:r>
-            <w:rPr>
-              <w:rFonts w:eastAsia="Calibri" w:cstheme="minorHAnsi"/>
-              <w:noProof/>
-              <w:szCs w:val="22"/>
-            </w:rPr>
-            <w:t>.</w:t>
-          </w:r>
-        </w:p>
-      </w:docPartBody>
-    </w:docPart>
-    <w:docPart>
-      <w:docPartPr>
-        <w:name w:val="0F3A3D98E4A34181BE37DEA0F7184570"/>
-        <w:category>
-          <w:name w:val="General"/>
-          <w:gallery w:val="placeholder"/>
-        </w:category>
-        <w:types>
-          <w:type w:val="bbPlcHdr"/>
-        </w:types>
-        <w:behaviors>
-          <w:behavior w:val="content"/>
-        </w:behaviors>
-        <w:guid w:val="{225BD982-DDF7-4C0F-90A1-8D8934BA899E}"/>
-      </w:docPartPr>
-      <w:docPartBody>
-        <w:p>
-          <w:pPr>
-            <w:pStyle w:val="0F3A3D98E4A34181BE37DEA0F71845705"/>
-          </w:pPr>
-          <w:r>
-            <w:rPr>
-              <w:rFonts w:eastAsia="Calibri" w:cstheme="minorHAnsi"/>
-              <w:noProof/>
-              <w:szCs w:val="22"/>
-            </w:rPr>
-            <w:t xml:space="preserve">Last Name, J. K. (Year, Month Day). </w:t>
-          </w:r>
-          <w:r>
-            <w:rPr>
-              <w:rFonts w:eastAsia="Calibri" w:cstheme="minorHAnsi"/>
-              <w:i/>
-              <w:iCs/>
-              <w:noProof/>
-              <w:szCs w:val="22"/>
-            </w:rPr>
-            <w:t>Article Title/Headline</w:t>
-          </w:r>
-          <w:r>
-            <w:rPr>
-              <w:rFonts w:eastAsia="Calibri" w:cstheme="minorHAnsi"/>
-              <w:noProof/>
-              <w:szCs w:val="22"/>
-            </w:rPr>
-            <w:t xml:space="preserve">. Periodical. </w:t>
-          </w:r>
-          <w:r>
-            <w:rPr>
-              <w:rFonts w:eastAsia="Calibri" w:cstheme="minorHAnsi"/>
-              <w:noProof/>
-              <w:color w:val="0070C0"/>
-              <w:szCs w:val="22"/>
-              <w:u w:val="single"/>
-            </w:rPr>
-            <w:t>URL</w:t>
-          </w:r>
-          <w:r>
-            <w:rPr>
-              <w:rFonts w:eastAsia="Calibri" w:cstheme="minorHAnsi"/>
-              <w:noProof/>
-              <w:szCs w:val="22"/>
-            </w:rPr>
-            <w:t>.</w:t>
-          </w:r>
-        </w:p>
-      </w:docPartBody>
-    </w:docPart>
-    <w:docPart>
-      <w:docPartPr>
-        <w:name w:val="6B5BE981A04E4C54A498641D4B81BC76"/>
-        <w:category>
-          <w:name w:val="General"/>
-          <w:gallery w:val="placeholder"/>
-        </w:category>
-        <w:types>
-          <w:type w:val="bbPlcHdr"/>
-        </w:types>
-        <w:behaviors>
-          <w:behavior w:val="content"/>
-        </w:behaviors>
-        <w:guid w:val="{A1C30874-53EB-46F7-9D58-61502AD1E9BF}"/>
-      </w:docPartPr>
-      <w:docPartBody>
-        <w:p>
-          <w:pPr>
-            <w:pStyle w:val="6B5BE981A04E4C54A498641D4B81BC765"/>
-          </w:pPr>
-          <w:r>
-            <w:rPr>
-              <w:noProof/>
-            </w:rPr>
-            <w:t xml:space="preserve">Organization Name. (Year, Month Day). </w:t>
-          </w:r>
-          <w:r>
-            <w:rPr>
-              <w:i/>
-              <w:iCs/>
-              <w:noProof/>
-            </w:rPr>
-            <w:t>Webpage Title</w:t>
-          </w:r>
-          <w:r>
-            <w:rPr>
-              <w:noProof/>
-            </w:rPr>
-            <w:t xml:space="preserve">. </w:t>
-          </w:r>
-          <w:r>
-            <w:rPr>
-              <w:noProof/>
-              <w:color w:val="0070C0"/>
-              <w:u w:val="single"/>
-            </w:rPr>
-            <w:t>URL</w:t>
-          </w:r>
-          <w:r>
-            <w:rPr>
-              <w:noProof/>
-            </w:rPr>
-            <w:t>.</w:t>
-          </w:r>
-        </w:p>
-      </w:docPartBody>
-    </w:docPart>
-    <w:docPart>
-      <w:docPartPr>
-        <w:name w:val="68199495BCA24928AF30152F4D44DE08"/>
-        <w:category>
-          <w:name w:val="General"/>
-          <w:gallery w:val="placeholder"/>
-        </w:category>
-        <w:types>
-          <w:type w:val="bbPlcHdr"/>
-        </w:types>
-        <w:behaviors>
-          <w:behavior w:val="content"/>
-        </w:behaviors>
-        <w:guid w:val="{11074A85-2147-48C3-B5C1-3272B94F7A6E}"/>
-      </w:docPartPr>
-      <w:docPartBody>
-        <w:p>
-          <w:r>
-            <w:t>References</w:t>
-          </w:r>
-        </w:p>
-      </w:docPartBody>
-    </w:docPart>
-    <w:docPart>
-      <w:docPartPr>
-        <w:name w:val="96D13568F3BA4BF5B9BFD089632476F6"/>
-        <w:category>
-          <w:name w:val="General"/>
-          <w:gallery w:val="placeholder"/>
-        </w:category>
-        <w:types>
-          <w:type w:val="bbPlcHdr"/>
-        </w:types>
-        <w:behaviors>
-          <w:behavior w:val="content"/>
-        </w:behaviors>
-        <w:guid w:val="{D16DF777-2A36-4102-9A59-CBDF481D1AB0}"/>
-      </w:docPartPr>
-      <w:docPartBody>
-        <w:p>
-          <w:pPr>
-            <w:pStyle w:val="96D13568F3BA4BF5B9BFD089632476F64"/>
-          </w:pPr>
-          <w:r>
-            <w:rPr>
-              <w:noProof/>
-            </w:rPr>
-            <w:t xml:space="preserve">Last Name, A. B. (Year). Article Title. </w:t>
-          </w:r>
-          <w:r>
-            <w:rPr>
-              <w:i/>
-              <w:iCs/>
-              <w:noProof/>
-            </w:rPr>
-            <w:t>Journal Title</w:t>
-          </w:r>
-          <w:r>
-            <w:rPr>
-              <w:noProof/>
-            </w:rPr>
-            <w:t xml:space="preserve">, Pages #-#. </w:t>
-          </w:r>
-          <w:r>
-            <w:rPr>
-              <w:noProof/>
-              <w:color w:val="0070C0"/>
-              <w:u w:val="single"/>
-            </w:rPr>
-            <w:t>URL</w:t>
-          </w:r>
-          <w:r>
-            <w:rPr>
-              <w:noProof/>
-            </w:rPr>
-            <w:t>.</w:t>
-          </w:r>
-        </w:p>
-      </w:docPartBody>
-    </w:docPart>
-    <w:docPart>
-      <w:docPartPr>
-        <w:name w:val="C01934A7D7D745C1BAB56DCBC4FD3D61"/>
-        <w:category>
-          <w:name w:val="General"/>
-          <w:gallery w:val="placeholder"/>
-        </w:category>
-        <w:types>
-          <w:type w:val="bbPlcHdr"/>
-        </w:types>
-        <w:behaviors>
-          <w:behavior w:val="content"/>
-        </w:behaviors>
-        <w:guid w:val="{1DFCC330-32D0-48A8-A204-1D659899D899}"/>
-      </w:docPartPr>
-      <w:docPartBody>
-        <w:p>
-          <w:pPr>
-            <w:pStyle w:val="C01934A7D7D745C1BAB56DCBC4FD3D614"/>
-          </w:pPr>
-          <w:r>
-            <w:rPr>
-              <w:rFonts w:eastAsia="Calibri" w:cstheme="minorHAnsi"/>
-              <w:i/>
-              <w:iCs/>
-              <w:noProof/>
-              <w:color w:val="0E2841" w:themeColor="text2"/>
-              <w:szCs w:val="22"/>
-            </w:rPr>
-            <w:t xml:space="preserve">For additional information on APA Style formatting, please consult the </w:t>
-          </w:r>
-          <w:hyperlink r:id="rId4">
-            <w:r>
-              <w:rPr>
-                <w:rStyle w:val="Hyperlink"/>
-                <w:rFonts w:eastAsia="Calibri" w:cstheme="minorHAnsi"/>
-                <w:i/>
-                <w:iCs/>
-                <w:noProof/>
-                <w:szCs w:val="22"/>
-              </w:rPr>
-              <w:t xml:space="preserve">APA Style Manual, 7th </w:t>
-            </w:r>
-          </w:hyperlink>
-          <w:r>
-            <w:rPr>
-              <w:rStyle w:val="Hyperlink"/>
-              <w:rFonts w:eastAsia="Calibri" w:cstheme="minorHAnsi"/>
-              <w:i/>
-              <w:iCs/>
-              <w:noProof/>
-              <w:szCs w:val="22"/>
-            </w:rPr>
-            <w:t>Edition</w:t>
-          </w:r>
-          <w:r>
-            <w:rPr>
-              <w:rFonts w:eastAsia="Calibri" w:cstheme="minorHAnsi"/>
-              <w:i/>
-              <w:iCs/>
-              <w:noProof/>
-              <w:color w:val="0E2841" w:themeColor="text2"/>
-              <w:szCs w:val="22"/>
-            </w:rPr>
-            <w:t>.</w:t>
-          </w:r>
-        </w:p>
-      </w:docPartBody>
-    </w:docPart>
-  </w:docParts>
-</w:glossaryDocument>
-</file>
-
-<file path=word/glossary/fontTable.xml><?xml version="1.0" encoding="utf-8"?>
-<w:fonts xmlns:mc="http://schemas.openxmlformats.org/markup-compatibility/2006" xmlns:r="http://schemas.openxmlformats.org/officeDocument/2006/relationships" xmlns:w="http://schemas.openxmlformats.org/wordprocessingml/2006/main" xmlns:w14="http://schemas.microsoft.com/office/word/2010/wordml" xmlns:w15="http://schemas.microsoft.com/office/word/2012/wordml" xmlns:w16cex="http://schemas.microsoft.com/office/word/2018/wordml/cex" xmlns:w16cid="http://schemas.microsoft.com/office/word/2016/wordml/cid" xmlns:w16="http://schemas.microsoft.com/office/word/2018/wordml" xmlns:w16du="http://schemas.microsoft.com/office/word/2023/wordml/word16du" xmlns:w16sdtdh="http://schemas.microsoft.com/office/word/2020/wordml/sdtdatahash" xmlns:w16sdtfl="http://schemas.microsoft.com/office/word/2024/wordml/sdtformatlock" xmlns:w16se="http://schemas.microsoft.com/office/word/2015/wordml/symex" mc:Ignorable="w14 w15 w16se w16cid w16 w16cex w16sdtdh w16sdtfl w16du">
-  <w:font w:name="Symbol">
-    <w:panose1 w:val="05050102010706020507"/>
-    <w:charset w:val="02"/>
-    <w:family w:val="roman"/>
-    <w:pitch w:val="variable"/>
-    <w:sig w:usb0="00000000" w:usb1="10000000" w:usb2="00000000" w:usb3="00000000" w:csb0="80000000" w:csb1="00000000"/>
-  </w:font>
-  <w:font w:name="Times New Roman">
-    <w:panose1 w:val="02020603050405020304"/>
-    <w:charset w:val="00"/>
-    <w:family w:val="roman"/>
-    <w:pitch w:val="variable"/>
-    <w:sig w:usb0="E0002EFF" w:usb1="C000785B" w:usb2="00000009" w:usb3="00000000" w:csb0="000001FF" w:csb1="00000000"/>
-  </w:font>
-  <w:font w:name="Courier New">
-    <w:panose1 w:val="02070309020205020404"/>
-    <w:charset w:val="00"/>
-    <w:family w:val="modern"/>
-    <w:pitch w:val="fixed"/>
-    <w:sig w:usb0="E0002EFF" w:usb1="C0007843" w:usb2="00000009" w:usb3="00000000" w:csb0="000001FF" w:csb1="00000000"/>
-  </w:font>
-  <w:font w:name="Wingdings">
-    <w:panose1 w:val="05000000000000000000"/>
-    <w:charset w:val="02"/>
-    <w:family w:val="auto"/>
-    <w:pitch w:val="variable"/>
-    <w:sig w:usb0="00000000" w:usb1="10000000" w:usb2="00000000" w:usb3="00000000" w:csb0="80000000" w:csb1="00000000"/>
-  </w:font>
-  <w:font w:name="Calibri">
-    <w:panose1 w:val="020F0502020204030204"/>
-    <w:charset w:val="00"/>
-    <w:family w:val="swiss"/>
-    <w:pitch w:val="variable"/>
-    <w:sig w:usb0="E4002EFF" w:usb1="C200247B" w:usb2="00000009" w:usb3="00000000" w:csb0="000001FF" w:csb1="00000000"/>
-  </w:font>
-  <w:font w:name="SimSun">
-    <w:altName w:val="宋体"/>
-    <w:panose1 w:val="02010600030101010101"/>
-    <w:charset w:val="86"/>
-    <w:family w:val="auto"/>
-    <w:pitch w:val="variable"/>
-    <w:sig w:usb0="00000203" w:usb1="288F0000" w:usb2="00000016" w:usb3="00000000" w:csb0="00040001" w:csb1="00000000"/>
-  </w:font>
-  <w:font w:name="Segoe UI">
-    <w:panose1 w:val="020B0502040204020203"/>
-    <w:charset w:val="00"/>
-    <w:family w:val="swiss"/>
-    <w:pitch w:val="variable"/>
-    <w:sig w:usb0="E4002EFF" w:usb1="C000E47F" w:usb2="00000009" w:usb3="00000000" w:csb0="000001FF" w:csb1="00000000"/>
-  </w:font>
-  <w:font w:name="Consolas">
-    <w:panose1 w:val="020B0609020204030204"/>
-    <w:charset w:val="00"/>
-    <w:family w:val="modern"/>
-    <w:pitch w:val="fixed"/>
-    <w:sig w:usb0="E00006FF" w:usb1="0000FCFF" w:usb2="00000001" w:usb3="00000000" w:csb0="0000019F" w:csb1="00000000"/>
-  </w:font>
-  <w:font w:name="Aptos">
-    <w:charset w:val="00"/>
-    <w:family w:val="swiss"/>
-    <w:pitch w:val="variable"/>
-    <w:sig w:usb0="20000287" w:usb1="00000003" w:usb2="00000000" w:usb3="00000000" w:csb0="0000019F" w:csb1="00000000"/>
-  </w:font>
-  <w:font w:name="Aptos Display">
-    <w:charset w:val="00"/>
-    <w:family w:val="swiss"/>
-    <w:pitch w:val="variable"/>
-    <w:sig w:usb0="20000287" w:usb1="00000003" w:usb2="00000000" w:usb3="00000000" w:csb0="0000019F" w:csb1="00000000"/>
-  </w:font>
-</w:fonts>
-</file>
-
-<file path=word/glossary/settings.xml><?xml version="1.0" encoding="utf-8"?>
-<w:settings xmlns:mc="http://schemas.openxmlformats.org/markup-compatibility/2006" xmlns:o="urn:schemas-microsoft-com:office:office" xmlns:r="http://schemas.openxmlformats.org/officeDocument/2006/relationships" xmlns:m="http://schemas.openxmlformats.org/officeDocument/2006/math" xmlns:v="urn:schemas-microsoft-com:vml" xmlns:w10="urn:schemas-microsoft-com:office:word" xmlns:w="http://schemas.openxmlformats.org/wordprocessingml/2006/main" xmlns:w14="http://schemas.microsoft.com/office/word/2010/wordml" xmlns:w15="http://schemas.microsoft.com/office/word/2012/wordml" xmlns:w16cex="http://schemas.microsoft.com/office/word/2018/wordml/cex" xmlns:w16cid="http://schemas.microsoft.com/office/word/2016/wordml/cid" xmlns:w16="http://schemas.microsoft.com/office/word/2018/wordml" xmlns:w16du="http://schemas.microsoft.com/office/word/2023/wordml/word16du" xmlns:w16sdtdh="http://schemas.microsoft.com/office/word/2020/wordml/sdtdatahash" xmlns:w16sdtfl="http://schemas.microsoft.com/office/word/2024/wordml/sdtformatlock" xmlns:w16se="http://schemas.microsoft.com/office/word/2015/wordml/symex" xmlns:sl="http://schemas.openxmlformats.org/schemaLibrary/2006/main" mc:Ignorable="w14 w15 w16se w16cid w16 w16cex w16sdtdh w16sdtfl w16du">
-  <w:view w:val="normal"/>
-  <w:defaultTabStop w:val="720"/>
-  <w:characterSpacingControl w:val="doNotCompress"/>
-  <w:compat>
-    <w:useFELayout/>
-    <w:compatSetting w:name="compatibilityMode" w:uri="http://schemas.microsoft.com/office/word" w:val="15"/>
-    <w:compatSetting w:name="overrideTableStyleFontSizeAndJustification" w:uri="http://schemas.microsoft.com/office/word" w:val="1"/>
-    <w:compatSetting w:name="enableOpenTypeFeatures" w:uri="http://schemas.microsoft.com/office/word" w:val="1"/>
-    <w:compatSetting w:name="doNotFlipMirrorIndents" w:uri="http://schemas.microsoft.com/office/word" w:val="1"/>
-    <w:compatSetting w:name="differentiateMultirowTableHeaders" w:uri="http://schemas.microsoft.com/office/word" w:val="1"/>
-    <w:compatSetting w:name="useWord2013TrackBottomHyphenation" w:uri="http://schemas.microsoft.com/office/word" w:val="1"/>
-  </w:compat>
-  <w:rsids>
-    <w:rsidRoot w:val="00A64D3A"/>
-    <w:rsid w:val="00016A7C"/>
-    <w:rsid w:val="00214195"/>
-    <w:rsid w:val="004254D9"/>
-    <w:rsid w:val="00442993"/>
-    <w:rsid w:val="004B4A16"/>
-    <w:rsid w:val="004D1B5E"/>
-    <w:rsid w:val="0056336D"/>
-    <w:rsid w:val="00612963"/>
-    <w:rsid w:val="007E04E9"/>
-    <w:rsid w:val="0084223E"/>
-    <w:rsid w:val="00A64D3A"/>
-    <w:rsid w:val="00C5073D"/>
-    <w:rsid w:val="00D644A2"/>
-    <w:rsid w:val="00E013F7"/>
-    <w:rsid w:val="00F354EA"/>
-    <w:rsid w:val="00F42C3E"/>
-  </w:rsids>
-  <m:mathPr>
-    <m:mathFont m:val="Cambria Math"/>
-    <m:brkBin m:val="before"/>
-    <m:brkBinSub m:val="--"/>
-    <m:smallFrac m:val="0"/>
-    <m:dispDef/>
-    <m:lMargin m:val="0"/>
-    <m:rMargin m:val="0"/>
-    <m:defJc m:val="centerGroup"/>
-    <m:wrapIndent m:val="1440"/>
-    <m:intLim m:val="subSup"/>
-    <m:naryLim m:val="undOvr"/>
-  </m:mathPr>
-  <w:themeFontLang w:val="en-AU"/>
-  <w:clrSchemeMapping w:bg1="light1" w:t1="dark1" w:bg2="light2" w:t2="dark2" w:accent1="accent1" w:accent2="accent2" w:accent3="accent3" w:accent4="accent4" w:accent5="accent5" w:accent6="accent6" w:hyperlink="hyperlink" w:followedHyperlink="followedHyperlink"/>
-  <w:decimalSymbol w:val=","/>
-  <w:listSeparator w:val=","/>
-  <w15:chartTrackingRefBased/>
-</w:settings>
-</file>
-
-<file path=word/glossary/styles.xml><?xml version="1.0" encoding="utf-8"?>
-<w:styles xmlns:mc="http://schemas.openxmlformats.org/markup-compatibility/2006" xmlns:r="http://schemas.openxmlformats.org/officeDocument/2006/relationships" xmlns:w="http://schemas.openxmlformats.org/wordprocessingml/2006/main" xmlns:w14="http://schemas.microsoft.com/office/word/2010/wordml" xmlns:w15="http://schemas.microsoft.com/office/word/2012/wordml" xmlns:w16cex="http://schemas.microsoft.com/office/word/2018/wordml/cex" xmlns:w16cid="http://schemas.microsoft.com/office/word/2016/wordml/cid" xmlns:w16="http://schemas.microsoft.com/office/word/2018/wordml" xmlns:w16du="http://schemas.microsoft.com/office/word/2023/wordml/word16du" xmlns:w16sdtdh="http://schemas.microsoft.com/office/word/2020/wordml/sdtdatahash" xmlns:w16sdtfl="http://schemas.microsoft.com/office/word/2024/wordml/sdtformatlock" xmlns:w16se="http://schemas.microsoft.com/office/word/2015/wordml/symex" mc:Ignorable="w14 w15 w16se w16cid w16 w16cex w16sdtdh w16sdtfl w16du">
-  <w:docDefaults>
-    <w:rPrDefault>
-      <w:rPr>
-        <w:rFonts w:asciiTheme="minorHAnsi" w:eastAsiaTheme="minorEastAsia" w:hAnsiTheme="minorHAnsi" w:cstheme="minorBidi"/>
-        <w:sz w:val="22"/>
-        <w:szCs w:val="22"/>
-        <w:lang w:val="en-AU" w:eastAsia="en-AU" w:bidi="ar-SA"/>
-      </w:rPr>
-    </w:rPrDefault>
-    <w:pPrDefault>
-      <w:pPr>
-        <w:spacing w:after="160" w:line="259" w:lineRule="auto"/>
-      </w:pPr>
-    </w:pPrDefault>
-  </w:docDefaults>
-  <w:latentStyles w:defLockedState="0" w:defUIPriority="99" w:defSemiHidden="0" w:defUnhideWhenUsed="0" w:defQFormat="0" w:count="376">
-    <w:lsdException w:name="Normal" w:uiPriority="0" w:qFormat="1"/>
-    <w:lsdException w:name="heading 1" w:uiPriority="9" w:qFormat="1"/>
-    <w:lsdException w:name="heading 2" w:semiHidden="1" w:uiPriority="9" w:unhideWhenUsed="1" w:qFormat="1"/>
-    <w:lsdException w:name="heading 3" w:semiHidden="1" w:uiPriority="9" w:unhideWhenUsed="1" w:qFormat="1"/>
-    <w:lsdException w:name="heading 4" w:semiHidden="1" w:uiPriority="3" w:unhideWhenUsed="1" w:qFormat="1"/>
-    <w:lsdException w:name="heading 5" w:semiHidden="1" w:uiPriority="3" w:unhideWhenUsed="1" w:qFormat="1"/>
-    <w:lsdException w:name="heading 6" w:semiHidden="1" w:uiPriority="9" w:unhideWhenUsed="1" w:qFormat="1"/>
-    <w:lsdException w:name="heading 7" w:semiHidden="1" w:uiPriority="9" w:unhideWhenUsed="1" w:qFormat="1"/>
-    <w:lsdException w:name="heading 8" w:semiHidden="1" w:uiPriority="9" w:unhideWhenUsed="1" w:qFormat="1"/>
-    <w:lsdException w:name="heading 9" w:semiHidden="1" w:uiPriority="9" w:unhideWhenUsed="1" w:qFormat="1"/>
-    <w:lsdException w:name="index 1" w:semiHidden="1" w:unhideWhenUsed="1"/>
-    <w:lsdException w:name="index 2" w:semiHidden="1" w:unhideWhenUsed="1"/>
-    <w:lsdException w:name="index 3" w:semiHidden="1" w:unhideWhenUsed="1"/>
-    <w:lsdException w:name="index 4" w:semiHidden="1" w:unhideWhenUsed="1"/>
-    <w:lsdException w:name="index 5" w:semiHidden="1" w:unhideWhenUsed="1"/>
-    <w:lsdException w:name="index 6" w:semiHidden="1" w:unhideWhenUsed="1"/>
-    <w:lsdException w:name="index 7" w:semiHidden="1" w:unhideWhenUsed="1"/>
-    <w:lsdException w:name="index 8" w:semiHidden="1" w:unhideWhenUsed="1"/>
-    <w:lsdException w:name="index 9" w:semiHidden="1" w:unhideWhenUsed="1"/>
-    <w:lsdException w:name="toc 1" w:semiHidden="1" w:uiPriority="39" w:unhideWhenUsed="1"/>
-    <w:lsdException w:name="toc 2" w:semiHidden="1" w:uiPriority="39" w:unhideWhenUsed="1"/>
-    <w:lsdException w:name="toc 3" w:semiHidden="1" w:uiPriority="39" w:unhideWhenUsed="1"/>
-    <w:lsdException w:name="toc 4" w:semiHidden="1" w:uiPriority="39" w:unhideWhenUsed="1"/>
-    <w:lsdException w:name="toc 5" w:semiHidden="1" w:uiPriority="39" w:unhideWhenUsed="1"/>
-    <w:lsdException w:name="toc 6" w:semiHidden="1" w:uiPriority="39" w:unhideWhenUsed="1"/>
-    <w:lsdException w:name="toc 7" w:semiHidden="1" w:uiPriority="39" w:unhideWhenUsed="1"/>
-    <w:lsdException w:name="toc 8" w:semiHidden="1" w:uiPriority="39" w:unhideWhenUsed="1"/>
-    <w:lsdException w:name="toc 9" w:semiHidden="1" w:uiPriority="39" w:unhideWhenUsed="1"/>
-    <w:lsdException w:name="Normal Indent" w:semiHidden="1" w:unhideWhenUsed="1"/>
-    <w:lsdException w:name="footnote text" w:semiHidden="1" w:unhideWhenUsed="1"/>
-    <w:lsdException w:name="annotation text" w:semiHidden="1" w:unhideWhenUsed="1"/>
-    <w:lsdException w:name="header" w:semiHidden="1" w:unhideWhenUsed="1"/>
-    <w:lsdException w:name="footer" w:semiHidden="1" w:unhideWhenUsed="1"/>
-    <w:lsdException w:name="index heading" w:semiHidden="1" w:unhideWhenUsed="1"/>
-    <w:lsdException w:name="caption" w:semiHidden="1" w:uiPriority="35" w:unhideWhenUsed="1" w:qFormat="1"/>
-    <w:lsdException w:name="table of figures" w:semiHidden="1" w:unhideWhenUsed="1"/>
-    <w:lsdException w:name="envelope address" w:semiHidden="1" w:unhideWhenUsed="1"/>
-    <w:lsdException w:name="envelope return" w:semiHidden="1" w:unhideWhenUsed="1"/>
-    <w:lsdException w:name="footnote reference" w:semiHidden="1" w:unhideWhenUsed="1"/>
-    <w:lsdException w:name="annotation reference" w:semiHidden="1" w:unhideWhenUsed="1"/>
-    <w:lsdException w:name="line number" w:semiHidden="1" w:unhideWhenUsed="1"/>
-    <w:lsdException w:name="page number" w:semiHidden="1" w:unhideWhenUsed="1"/>
-    <w:lsdException w:name="endnote reference" w:semiHidden="1" w:unhideWhenUsed="1"/>
-    <w:lsdException w:name="endnote text" w:semiHidden="1" w:unhideWhenUsed="1"/>
-    <w:lsdException w:name="table of authorities" w:semiHidden="1" w:unhideWhenUsed="1"/>
-    <w:lsdException w:name="macro" w:semiHidden="1" w:unhideWhenUsed="1"/>
-    <w:lsdException w:name="toa heading" w:semiHidden="1" w:unhideWhenUsed="1"/>
-    <w:lsdException w:name="List" w:semiHidden="1" w:unhideWhenUsed="1"/>
-    <w:lsdException w:name="List Bullet" w:semiHidden="1" w:unhideWhenUsed="1"/>
-    <w:lsdException w:name="List Number" w:semiHidden="1" w:unhideWhenUsed="1"/>
-    <w:lsdException w:name="List 2" w:semiHidden="1" w:unhideWhenUsed="1"/>
-    <w:lsdException w:name="List 3" w:semiHidden="1" w:unhideWhenUsed="1"/>
-    <w:lsdException w:name="List 4" w:semiHidden="1" w:unhideWhenUsed="1"/>
-    <w:lsdException w:name="List 5" w:semiHidden="1" w:unhideWhenUsed="1"/>
-    <w:lsdException w:name="List Bullet 2" w:semiHidden="1" w:unhideWhenUsed="1"/>
-    <w:lsdException w:name="List Bullet 3" w:semiHidden="1" w:unhideWhenUsed="1"/>
-    <w:lsdException w:name="List Bullet 4" w:semiHidden="1" w:unhideWhenUsed="1"/>
-    <w:lsdException w:name="List Bullet 5" w:semiHidden="1" w:unhideWhenUsed="1"/>
-    <w:lsdException w:name="List Number 2" w:semiHidden="1" w:unhideWhenUsed="1"/>
-    <w:lsdException w:name="List Number 3" w:semiHidden="1" w:unhideWhenUsed="1"/>
-    <w:lsdException w:name="List Number 4" w:semiHidden="1" w:unhideWhenUsed="1"/>
-    <w:lsdException w:name="List Number 5" w:semiHidden="1" w:unhideWhenUsed="1"/>
-    <w:lsdException w:name="Title" w:uiPriority="10" w:qFormat="1"/>
-    <w:lsdException w:name="Closing" w:semiHidden="1" w:unhideWhenUsed="1"/>
-    <w:lsdException w:name="Signature" w:semiHidden="1" w:unhideWhenUsed="1"/>
-    <w:lsdException w:name="Default Paragraph Font" w:semiHidden="1" w:uiPriority="1" w:unhideWhenUsed="1"/>
-    <w:lsdException w:name="Body Text" w:semiHidden="1" w:unhideWhenUsed="1"/>
-    <w:lsdException w:name="Body Text Indent" w:semiHidden="1" w:unhideWhenUsed="1"/>
-    <w:lsdException w:name="List Continue" w:semiHidden="1" w:unhideWhenUsed="1"/>
-    <w:lsdException w:name="List Continue 2" w:semiHidden="1" w:unhideWhenUsed="1"/>
-    <w:lsdException w:name="List Continue 3" w:semiHidden="1" w:unhideWhenUsed="1"/>
-    <w:lsdException w:name="List Continue 4" w:semiHidden="1" w:unhideWhenUsed="1"/>
-    <w:lsdException w:name="List Continue 5" w:semiHidden="1" w:unhideWhenUsed="1"/>
-    <w:lsdException w:name="Message Header" w:semiHidden="1" w:unhideWhenUsed="1"/>
-    <w:lsdException w:name="Subtitle" w:uiPriority="11" w:qFormat="1"/>
-    <w:lsdException w:name="Salutation" w:semiHidden="1" w:unhideWhenUsed="1"/>
-    <w:lsdException w:name="Date" w:semiHidden="1" w:unhideWhenUsed="1"/>
-    <w:lsdException w:name="Body Text First Indent" w:semiHidden="1" w:unhideWhenUsed="1"/>
-    <w:lsdException w:name="Body Text First Indent 2" w:semiHidden="1" w:unhideWhenUsed="1"/>
-    <w:lsdException w:name="Note Heading" w:semiHidden="1" w:unhideWhenUsed="1"/>
-    <w:lsdException w:name="Body Text 2" w:semiHidden="1" w:unhideWhenUsed="1"/>
-    <w:lsdException w:name="Body Text 3" w:semiHidden="1" w:unhideWhenUsed="1"/>
-    <w:lsdException w:name="Body Text Indent 2" w:semiHidden="1" w:unhideWhenUsed="1"/>
-    <w:lsdException w:name="Body Text Indent 3" w:semiHidden="1" w:unhideWhenUsed="1"/>
-    <w:lsdException w:name="Block Text" w:semiHidden="1" w:unhideWhenUsed="1"/>
-    <w:lsdException w:name="Hyperlink" w:semiHidden="1" w:unhideWhenUsed="1"/>
-    <w:lsdException w:name="FollowedHyperlink" w:semiHidden="1" w:unhideWhenUsed="1"/>
-    <w:lsdException w:name="Strong" w:uiPriority="22" w:qFormat="1"/>
-    <w:lsdException w:name="Emphasis" w:uiPriority="20" w:qFormat="1"/>
-    <w:lsdException w:name="Document Map" w:semiHidden="1" w:unhideWhenUsed="1"/>
-    <w:lsdException w:name="Plain Text" w:semiHidden="1" w:unhideWhenUsed="1"/>
-    <w:lsdException w:name="E-mail Signature" w:semiHidden="1" w:unhideWhenUsed="1"/>
-    <w:lsdException w:name="HTML Top of Form" w:semiHidden="1" w:unhideWhenUsed="1"/>
-    <w:lsdException w:name="HTML Bottom of Form" w:semiHidden="1" w:unhideWhenUsed="1"/>
-    <w:lsdException w:name="Normal (Web)" w:semiHidden="1" w:unhideWhenUsed="1"/>
-    <w:lsdException w:name="HTML Acronym" w:semiHidden="1" w:unhideWhenUsed="1"/>
-    <w:lsdException w:name="HTML Address" w:semiHidden="1" w:unhideWhenUsed="1"/>
-    <w:lsdException w:name="HTML Cite" w:semiHidden="1" w:unhideWhenUsed="1"/>
-    <w:lsdException w:name="HTML Code" w:semiHidden="1" w:unhideWhenUsed="1"/>
-    <w:lsdException w:name="HTML Definition" w:semiHidden="1" w:unhideWhenUsed="1"/>
-    <w:lsdException w:name="HTML Keyboard" w:semiHidden="1" w:unhideWhenUsed="1"/>
-    <w:lsdException w:name="HTML Preformatted" w:semiHidden="1" w:unhideWhenUsed="1"/>
-    <w:lsdException w:name="HTML Sample" w:semiHidden="1" w:unhideWhenUsed="1"/>
-    <w:lsdException w:name="HTML Typewriter" w:semiHidden="1" w:unhideWhenUsed="1"/>
-    <w:lsdException w:name="HTML Variable" w:semiHidden="1" w:unhideWhenUsed="1"/>
-    <w:lsdException w:name="Normal Table" w:semiHidden="1" w:unhideWhenUsed="1"/>
-    <w:lsdException w:name="annotation subject" w:semiHidden="1" w:unhideWhenUsed="1"/>
-    <w:lsdException w:name="No List" w:semiHidden="1" w:unhideWhenUsed="1"/>
-    <w:lsdException w:name="Outline List 1" w:semiHidden="1" w:unhideWhenUsed="1"/>
-    <w:lsdException w:name="Outline List 2" w:semiHidden="1" w:unhideWhenUsed="1"/>
-    <w:lsdException w:name="Outline List 3" w:semiHidden="1" w:unhideWhenUsed="1"/>
-    <w:lsdException w:name="Table Simple 1" w:semiHidden="1" w:unhideWhenUsed="1"/>
-    <w:lsdException w:name="Table Simple 2" w:semiHidden="1" w:unhideWhenUsed="1"/>
-    <w:lsdException w:name="Table Simple 3" w:semiHidden="1" w:unhideWhenUsed="1"/>
-    <w:lsdException w:name="Table Classic 1" w:semiHidden="1" w:unhideWhenUsed="1"/>
-    <w:lsdException w:name="Table Classic 2" w:semiHidden="1" w:unhideWhenUsed="1"/>
-    <w:lsdException w:name="Table Classic 3" w:semiHidden="1" w:unhideWhenUsed="1"/>
-    <w:lsdException w:name="Table Classic 4" w:semiHidden="1" w:unhideWhenUsed="1"/>
-    <w:lsdException w:name="Table Colorful 1" w:semiHidden="1" w:unhideWhenUsed="1"/>
-    <w:lsdException w:name="Table Colorful 2" w:semiHidden="1" w:unhideWhenUsed="1"/>
-    <w:lsdException w:name="Table Colorful 3" w:semiHidden="1" w:unhideWhenUsed="1"/>
-    <w:lsdException w:name="Table Columns 1" w:semiHidden="1" w:unhideWhenUsed="1"/>
-    <w:lsdException w:name="Table Columns 2" w:semiHidden="1" w:unhideWhenUsed="1"/>
-    <w:lsdException w:name="Table Columns 3" w:semiHidden="1" w:unhideWhenUsed="1"/>
-    <w:lsdException w:name="Table Columns 4" w:semiHidden="1" w:unhideWhenUsed="1"/>
-    <w:lsdException w:name="Table Columns 5" w:semiHidden="1" w:unhideWhenUsed="1"/>
-    <w:lsdException w:name="Table Grid 1" w:semiHidden="1" w:unhideWhenUsed="1"/>
-    <w:lsdException w:name="Table Grid 2" w:semiHidden="1" w:unhideWhenUsed="1"/>
-    <w:lsdException w:name="Table Grid 3" w:semiHidden="1" w:unhideWhenUsed="1"/>
-    <w:lsdException w:name="Table Grid 4" w:semiHidden="1" w:unhideWhenUsed="1"/>
-    <w:lsdException w:name="Table Grid 5" w:semiHidden="1" w:unhideWhenUsed="1"/>
-    <w:lsdException w:name="Table Grid 6" w:semiHidden="1" w:unhideWhenUsed="1"/>
-    <w:lsdException w:name="Table Grid 7" w:semiHidden="1" w:unhideWhenUsed="1"/>
-    <w:lsdException w:name="Table Grid 8" w:semiHidden="1" w:unhideWhenUsed="1"/>
-    <w:lsdException w:name="Table List 1" w:semiHidden="1" w:unhideWhenUsed="1"/>
-    <w:lsdException w:name="Table List 2" w:semiHidden="1" w:unhideWhenUsed="1"/>
-    <w:lsdException w:name="Table List 3" w:semiHidden="1" w:unhideWhenUsed="1"/>
-    <w:lsdException w:name="Table List 4" w:semiHidden="1" w:unhideWhenUsed="1"/>
-    <w:lsdException w:name="Table List 5" w:semiHidden="1" w:unhideWhenUsed="1"/>
-    <w:lsdException w:name="Table List 6" w:semiHidden="1" w:unhideWhenUsed="1"/>
-    <w:lsdException w:name="Table List 7" w:semiHidden="1" w:unhideWhenUsed="1"/>
-    <w:lsdException w:name="Table List 8" w:semiHidden="1" w:unhideWhenUsed="1"/>
-    <w:lsdException w:name="Table 3D effects 1" w:semiHidden="1" w:unhideWhenUsed="1"/>
-    <w:lsdException w:name="Table 3D effects 2" w:semiHidden="1" w:unhideWhenUsed="1"/>
-    <w:lsdException w:name="Table 3D effects 3" w:semiHidden="1" w:unhideWhenUsed="1"/>
-    <w:lsdException w:name="Table Contemporary" w:semiHidden="1" w:unhideWhenUsed="1"/>
-    <w:lsdException w:name="Table Elegant" w:semiHidden="1" w:unhideWhenUsed="1"/>
-    <w:lsdException w:name="Table Professional" w:semiHidden="1" w:unhideWhenUsed="1"/>
-    <w:lsdException w:name="Table Subtle 1" w:semiHidden="1" w:unhideWhenUsed="1"/>
-    <w:lsdException w:name="Table Subtle 2" w:semiHidden="1" w:unhideWhenUsed="1"/>
-    <w:lsdException w:name="Table Web 1" w:semiHidden="1" w:unhideWhenUsed="1"/>
-    <w:lsdException w:name="Table Web 2" w:semiHidden="1" w:unhideWhenUsed="1"/>
-    <w:lsdException w:name="Table Web 3" w:semiHidden="1" w:unhideWhenUsed="1"/>
-    <w:lsdException w:name="Balloon Text" w:semiHidden="1" w:unhideWhenUsed="1"/>
-    <w:lsdException w:name="Table Grid" w:uiPriority="39"/>
-    <w:lsdException w:name="Table Theme" w:semiHidden="1" w:unhideWhenUsed="1"/>
-    <w:lsdException w:name="Placeholder Text" w:semiHidden="1"/>
-    <w:lsdException w:name="No Spacing" w:uiPriority="1" w:qFormat="1"/>
-    <w:lsdException w:name="Light Shading" w:uiPriority="60"/>
-    <w:lsdException w:name="Light List" w:uiPriority="61"/>
-    <w:lsdException w:name="Light Grid" w:uiPriority="62"/>
-    <w:lsdException w:name="Medium Shading 1" w:uiPriority="63"/>
-    <w:lsdException w:name="Medium Shading 2" w:uiPriority="64"/>
-    <w:lsdException w:name="Medium List 1" w:uiPriority="65"/>
-    <w:lsdException w:name="Medium List 2" w:uiPriority="66"/>
-    <w:lsdException w:name="Medium Grid 1" w:uiPriority="67"/>
-    <w:lsdException w:name="Medium Grid 2" w:uiPriority="68"/>
-    <w:lsdException w:name="Medium Grid 3" w:uiPriority="69"/>
-    <w:lsdException w:name="Dark List" w:uiPriority="70"/>
-    <w:lsdException w:name="Colorful Shading" w:uiPriority="71"/>
-    <w:lsdException w:name="Colorful List" w:uiPriority="72"/>
-    <w:lsdException w:name="Colorful Grid" w:uiPriority="73"/>
-    <w:lsdException w:name="Light Shading Accent 1" w:uiPriority="60"/>
-    <w:lsdException w:name="Light List Accent 1" w:uiPriority="61"/>
-    <w:lsdException w:name="Light Grid Accent 1" w:uiPriority="62"/>
-    <w:lsdException w:name="Medium Shading 1 Accent 1" w:uiPriority="63"/>
-    <w:lsdException w:name="Medium Shading 2 Accent 1" w:uiPriority="64"/>
-    <w:lsdException w:name="Medium List 1 Accent 1" w:uiPriority="65"/>
-    <w:lsdException w:name="Revision" w:semiHidden="1"/>
-    <w:lsdException w:name="List Paragraph" w:uiPriority="34" w:qFormat="1"/>
-    <w:lsdException w:name="Quote" w:uiPriority="29" w:qFormat="1"/>
-    <w:lsdException w:name="Intense Quote" w:uiPriority="30" w:qFormat="1"/>
-    <w:lsdException w:name="Medium List 2 Accent 1" w:uiPriority="66"/>
-    <w:lsdException w:name="Medium Grid 1 Accent 1" w:uiPriority="67"/>
-    <w:lsdException w:name="Medium Grid 2 Accent 1" w:uiPriority="68"/>
-    <w:lsdException w:name="Medium Grid 3 Accent 1" w:uiPriority="69"/>
-    <w:lsdException w:name="Dark List Accent 1" w:uiPriority="70"/>
-    <w:lsdException w:name="Colorful Shading Accent 1" w:uiPriority="71"/>
-    <w:lsdException w:name="Colorful List Accent 1" w:uiPriority="72"/>
-    <w:lsdException w:name="Colorful Grid Accent 1" w:uiPriority="73"/>
-    <w:lsdException w:name="Light Shading Accent 2" w:uiPriority="60"/>
-    <w:lsdException w:name="Light List Accent 2" w:uiPriority="61"/>
-    <w:lsdException w:name="Light Grid Accent 2" w:uiPriority="62"/>
-    <w:lsdException w:name="Medium Shading 1 Accent 2" w:uiPriority="63"/>
-    <w:lsdException w:name="Medium Shading 2 Accent 2" w:uiPriority="64"/>
-    <w:lsdException w:name="Medium List 1 Accent 2" w:uiPriority="65"/>
-    <w:lsdException w:name="Medium List 2 Accent 2" w:uiPriority="66"/>
-    <w:lsdException w:name="Medium Grid 1 Accent 2" w:uiPriority="67"/>
-    <w:lsdException w:name="Medium Grid 2 Accent 2" w:uiPriority="68"/>
-    <w:lsdException w:name="Medium Grid 3 Accent 2" w:uiPriority="69"/>
-    <w:lsdException w:name="Dark List Accent 2" w:uiPriority="70"/>
-    <w:lsdException w:name="Colorful Shading Accent 2" w:uiPriority="71"/>
-    <w:lsdException w:name="Colorful List Accent 2" w:uiPriority="72"/>
-    <w:lsdException w:name="Colorful Grid Accent 2" w:uiPriority="73"/>
-    <w:lsdException w:name="Light Shading Accent 3" w:uiPriority="60"/>
-    <w:lsdException w:name="Light List Accent 3" w:uiPriority="61"/>
-    <w:lsdException w:name="Light Grid Accent 3" w:uiPriority="62"/>
-    <w:lsdException w:name="Medium Shading 1 Accent 3" w:uiPriority="63"/>
-    <w:lsdException w:name="Medium Shading 2 Accent 3" w:uiPriority="64"/>
-    <w:lsdException w:name="Medium List 1 Accent 3" w:uiPriority="65"/>
-    <w:lsdException w:name="Medium List 2 Accent 3" w:uiPriority="66"/>
-    <w:lsdException w:name="Medium Grid 1 Accent 3" w:uiPriority="67"/>
-    <w:lsdException w:name="Medium Grid 2 Accent 3" w:uiPriority="68"/>
-    <w:lsdException w:name="Medium Grid 3 Accent 3" w:uiPriority="69"/>
-    <w:lsdException w:name="Dark List Accent 3" w:uiPriority="70"/>
-    <w:lsdException w:name="Colorful Shading Accent 3" w:uiPriority="71"/>
-    <w:lsdException w:name="Colorful List Accent 3" w:uiPriority="72"/>
-    <w:lsdException w:name="Colorful Grid Accent 3" w:uiPriority="73"/>
-    <w:lsdException w:name="Light Shading Accent 4" w:uiPriority="60"/>
-    <w:lsdException w:name="Light List Accent 4" w:uiPriority="61"/>
-    <w:lsdException w:name="Light Grid Accent 4" w:uiPriority="62"/>
-    <w:lsdException w:name="Medium Shading 1 Accent 4" w:uiPriority="63"/>
-    <w:lsdException w:name="Medium Shading 2 Accent 4" w:uiPriority="64"/>
-    <w:lsdException w:name="Medium List 1 Accent 4" w:uiPriority="65"/>
-    <w:lsdException w:name="Medium List 2 Accent 4" w:uiPriority="66"/>
-    <w:lsdException w:name="Medium Grid 1 Accent 4" w:uiPriority="67"/>
-    <w:lsdException w:name="Medium Grid 2 Accent 4" w:uiPriority="68"/>
-    <w:lsdException w:name="Medium Grid 3 Accent 4" w:uiPriority="69"/>
-    <w:lsdException w:name="Dark List Accent 4" w:uiPriority="70"/>
-    <w:lsdException w:name="Colorful Shading Accent 4" w:uiPriority="71"/>
-    <w:lsdException w:name="Colorful List Accent 4" w:uiPriority="72"/>
-    <w:lsdException w:name="Colorful Grid Accent 4" w:uiPriority="73"/>
-    <w:lsdException w:name="Light Shading Accent 5" w:uiPriority="60"/>
-    <w:lsdException w:name="Light List Accent 5" w:uiPriority="61"/>
-    <w:lsdException w:name="Light Grid Accent 5" w:uiPriority="62"/>
-    <w:lsdException w:name="Medium Shading 1 Accent 5" w:uiPriority="63"/>
-    <w:lsdException w:name="Medium Shading 2 Accent 5" w:uiPriority="64"/>
-    <w:lsdException w:name="Medium List 1 Accent 5" w:uiPriority="65"/>
-    <w:lsdException w:name="Medium List 2 Accent 5" w:uiPriority="66"/>
-    <w:lsdException w:name="Medium Grid 1 Accent 5" w:uiPriority="67"/>
-    <w:lsdException w:name="Medium Grid 2 Accent 5" w:uiPriority="68"/>
-    <w:lsdException w:name="Medium Grid 3 Accent 5" w:uiPriority="69"/>
-    <w:lsdException w:name="Dark List Accent 5" w:uiPriority="70"/>
-    <w:lsdException w:name="Colorful Shading Accent 5" w:uiPriority="71"/>
-    <w:lsdException w:name="Colorful List Accent 5" w:uiPriority="72"/>
-    <w:lsdException w:name="Colorful Grid Accent 5" w:uiPriority="73"/>
-    <w:lsdException w:name="Light Shading Accent 6" w:uiPriority="60"/>
-    <w:lsdException w:name="Light List Accent 6" w:uiPriority="61"/>
-    <w:lsdException w:name="Light Grid Accent 6" w:uiPriority="62"/>
-    <w:lsdException w:name="Medium Shading 1 Accent 6" w:uiPriority="63"/>
-    <w:lsdException w:name="Medium Shading 2 Accent 6" w:uiPriority="64"/>
-    <w:lsdException w:name="Medium List 1 Accent 6" w:uiPriority="65"/>
-    <w:lsdException w:name="Medium List 2 Accent 6" w:uiPriority="66"/>
-    <w:lsdException w:name="Medium Grid 1 Accent 6" w:uiPriority="67"/>
-    <w:lsdException w:name="Medium Grid 2 Accent 6" w:uiPriority="68"/>
-    <w:lsdException w:name="Medium Grid 3 Accent 6" w:uiPriority="69"/>
-    <w:lsdException w:name="Dark List Accent 6" w:uiPriority="70"/>
-    <w:lsdException w:name="Colorful Shading Accent 6" w:uiPriority="71"/>
-    <w:lsdException w:name="Colorful List Accent 6" w:uiPriority="72"/>
-    <w:lsdException w:name="Colorful Grid Accent 6" w:uiPriority="73"/>
-    <w:lsdException w:name="Subtle Emphasis" w:uiPriority="19" w:qFormat="1"/>
-    <w:lsdException w:name="Intense Emphasis" w:uiPriority="21" w:qFormat="1"/>
-    <w:lsdException w:name="Subtle Reference" w:uiPriority="31" w:qFormat="1"/>
-    <w:lsdException w:name="Intense Reference" w:uiPriority="32" w:qFormat="1"/>
-    <w:lsdException w:name="Book Title" w:uiPriority="33" w:qFormat="1"/>
-    <w:lsdException w:name="Bibliography" w:semiHidden="1" w:uiPriority="37" w:unhideWhenUsed="1"/>
-    <w:lsdException w:name="TOC Heading" w:semiHidden="1" w:uiPriority="39" w:unhideWhenUsed="1" w:qFormat="1"/>
-    <w:lsdException w:name="Plain Table 1" w:uiPriority="41"/>
-    <w:lsdException w:name="Plain Table 2" w:uiPriority="42"/>
-    <w:lsdException w:name="Plain Table 3" w:uiPriority="43"/>
-    <w:lsdException w:name="Plain Table 4" w:uiPriority="44"/>
-    <w:lsdException w:name="Plain Table 5" w:uiPriority="45"/>
-    <w:lsdException w:name="Grid Table Light" w:uiPriority="40"/>
-    <w:lsdException w:name="Grid Table 1 Light" w:uiPriority="46"/>
-    <w:lsdException w:name="Grid Table 2" w:uiPriority="47"/>
-    <w:lsdException w:name="Grid Table 3" w:uiPriority="48"/>
-    <w:lsdException w:name="Grid Table 4" w:uiPriority="49"/>
-    <w:lsdException w:name="Grid Table 5 Dark" w:uiPriority="50"/>
-    <w:lsdException w:name="Grid Table 6 Colorful" w:uiPriority="51"/>
-    <w:lsdException w:name="Grid Table 7 Colorful" w:uiPriority="52"/>
-    <w:lsdException w:name="Grid Table 1 Light Accent 1" w:uiPriority="46"/>
-    <w:lsdException w:name="Grid Table 2 Accent 1" w:uiPriority="47"/>
-    <w:lsdException w:name="Grid Table 3 Accent 1" w:uiPriority="48"/>
-    <w:lsdException w:name="Grid Table 4 Accent 1" w:uiPriority="49"/>
-    <w:lsdException w:name="Grid Table 5 Dark Accent 1" w:uiPriority="50"/>
-    <w:lsdException w:name="Grid Table 6 Colorful Accent 1" w:uiPriority="51"/>
-    <w:lsdException w:name="Grid Table 7 Colorful Accent 1" w:uiPriority="52"/>
-    <w:lsdException w:name="Grid Table 1 Light Accent 2" w:uiPriority="46"/>
-    <w:lsdException w:name="Grid Table 2 Accent 2" w:uiPriority="47"/>
-    <w:lsdException w:name="Grid Table 3 Accent 2" w:uiPriority="48"/>
-    <w:lsdException w:name="Grid Table 4 Accent 2" w:uiPriority="49"/>
-    <w:lsdException w:name="Grid Table 5 Dark Accent 2" w:uiPriority="50"/>
-    <w:lsdException w:name="Grid Table 6 Colorful Accent 2" w:uiPriority="51"/>
-    <w:lsdException w:name="Grid Table 7 Colorful Accent 2" w:uiPriority="52"/>
-    <w:lsdException w:name="Grid Table 1 Light Accent 3" w:uiPriority="46"/>
-    <w:lsdException w:name="Grid Table 2 Accent 3" w:uiPriority="47"/>
-    <w:lsdException w:name="Grid Table 3 Accent 3" w:uiPriority="48"/>
-    <w:lsdException w:name="Grid Table 4 Accent 3" w:uiPriority="49"/>
-    <w:lsdException w:name="Grid Table 5 Dark Accent 3" w:uiPriority="50"/>
-    <w:lsdException w:name="Grid Table 6 Colorful Accent 3" w:uiPriority="51"/>
-    <w:lsdException w:name="Grid Table 7 Colorful Accent 3" w:uiPriority="52"/>
-    <w:lsdException w:name="Grid Table 1 Light Accent 4" w:uiPriority="46"/>
-    <w:lsdException w:name="Grid Table 2 Accent 4" w:uiPriority="47"/>
-    <w:lsdException w:name="Grid Table 3 Accent 4" w:uiPriority="48"/>
-    <w:lsdException w:name="Grid Table 4 Accent 4" w:uiPriority="49"/>
-    <w:lsdException w:name="Grid Table 5 Dark Accent 4" w:uiPriority="50"/>
-    <w:lsdException w:name="Grid Table 6 Colorful Accent 4" w:uiPriority="51"/>
-    <w:lsdException w:name="Grid Table 7 Colorful Accent 4" w:uiPriority="52"/>
-    <w:lsdException w:name="Grid Table 1 Light Accent 5" w:uiPriority="46"/>
-    <w:lsdException w:name="Grid Table 2 Accent 5" w:uiPriority="47"/>
-    <w:lsdException w:name="Grid Table 3 Accent 5" w:uiPriority="48"/>
-    <w:lsdException w:name="Grid Table 4 Accent 5" w:uiPriority="49"/>
-    <w:lsdException w:name="Grid Table 5 Dark Accent 5" w:uiPriority="50"/>
-    <w:lsdException w:name="Grid Table 6 Colorful Accent 5" w:uiPriority="51"/>
-    <w:lsdException w:name="Grid Table 7 Colorful Accent 5" w:uiPriority="52"/>
-    <w:lsdException w:name="Grid Table 1 Light Accent 6" w:uiPriority="46"/>
-    <w:lsdException w:name="Grid Table 2 Accent 6" w:uiPriority="47"/>
-    <w:lsdException w:name="Grid Table 3 Accent 6" w:uiPriority="48"/>
-    <w:lsdException w:name="Grid Table 4 Accent 6" w:uiPriority="49"/>
-    <w:lsdException w:name="Grid Table 5 Dark Accent 6" w:uiPriority="50"/>
-    <w:lsdException w:name="Grid Table 6 Colorful Accent 6" w:uiPriority="51"/>
-    <w:lsdException w:name="Grid Table 7 Colorful Accent 6" w:uiPriority="52"/>
-    <w:lsdException w:name="List Table 1 Light" w:uiPriority="46"/>
-    <w:lsdException w:name="List Table 2" w:uiPriority="47"/>
-    <w:lsdException w:name="List Table 3" w:uiPriority="48"/>
-    <w:lsdException w:name="List Table 4" w:uiPriority="49"/>
-    <w:lsdException w:name="List Table 5 Dark" w:uiPriority="50"/>
-    <w:lsdException w:name="List Table 6 Colorful" w:uiPriority="51"/>
-    <w:lsdException w:name="List Table 7 Colorful" w:uiPriority="52"/>
-    <w:lsdException w:name="List Table 1 Light Accent 1" w:uiPriority="46"/>
-    <w:lsdException w:name="List Table 2 Accent 1" w:uiPriority="47"/>
-    <w:lsdException w:name="List Table 3 Accent 1" w:uiPriority="48"/>
-    <w:lsdException w:name="List Table 4 Accent 1" w:uiPriority="49"/>
-    <w:lsdException w:name="List Table 5 Dark Accent 1" w:uiPriority="50"/>
-    <w:lsdException w:name="List Table 6 Colorful Accent 1" w:uiPriority="51"/>
-    <w:lsdException w:name="List Table 7 Colorful Accent 1" w:uiPriority="52"/>
-    <w:lsdException w:name="List Table 1 Light Accent 2" w:uiPriority="46"/>
-    <w:lsdException w:name="List Table 2 Accent 2" w:uiPriority="47"/>
-    <w:lsdException w:name="List Table 3 Accent 2" w:uiPriority="48"/>
-    <w:lsdException w:name="List Table 4 Accent 2" w:uiPriority="49"/>
-    <w:lsdException w:name="List Table 5 Dark Accent 2" w:uiPriority="50"/>
-    <w:lsdException w:name="List Table 6 Colorful Accent 2" w:uiPriority="51"/>
-    <w:lsdException w:name="List Table 7 Colorful Accent 2" w:uiPriority="52"/>
-    <w:lsdException w:name="List Table 1 Light Accent 3" w:uiPriority="46"/>
-    <w:lsdException w:name="List Table 2 Accent 3" w:uiPriority="47"/>
-    <w:lsdException w:name="List Table 3 Accent 3" w:uiPriority="48"/>
-    <w:lsdException w:name="List Table 4 Accent 3" w:uiPriority="49"/>
-    <w:lsdException w:name="List Table 5 Dark Accent 3" w:uiPriority="50"/>
-    <w:lsdException w:name="List Table 6 Colorful Accent 3" w:uiPriority="51"/>
-    <w:lsdException w:name="List Table 7 Colorful Accent 3" w:uiPriority="52"/>
-    <w:lsdException w:name="List Table 1 Light Accent 4" w:uiPriority="46"/>
-    <w:lsdException w:name="List Table 2 Accent 4" w:uiPriority="47"/>
-    <w:lsdException w:name="List Table 3 Accent 4" w:uiPriority="48"/>
-    <w:lsdException w:name="List Table 4 Accent 4" w:uiPriority="49"/>
-    <w:lsdException w:name="List Table 5 Dark Accent 4" w:uiPriority="50"/>
-    <w:lsdException w:name="List Table 6 Colorful Accent 4" w:uiPriority="51"/>
-    <w:lsdException w:name="List Table 7 Colorful Accent 4" w:uiPriority="52"/>
-    <w:lsdException w:name="List Table 1 Light Accent 5" w:uiPriority="46"/>
-    <w:lsdException w:name="List Table 2 Accent 5" w:uiPriority="47"/>
-    <w:lsdException w:name="List Table 3 Accent 5" w:uiPriority="48"/>
-    <w:lsdException w:name="List Table 4 Accent 5" w:uiPriority="49"/>
-    <w:lsdException w:name="List Table 5 Dark Accent 5" w:uiPriority="50"/>
-    <w:lsdException w:name="List Table 6 Colorful Accent 5" w:uiPriority="51"/>
-    <w:lsdException w:name="List Table 7 Colorful Accent 5" w:uiPriority="52"/>
-    <w:lsdException w:name="List Table 1 Light Accent 6" w:uiPriority="46"/>
-    <w:lsdException w:name="List Table 2 Accent 6" w:uiPriority="47"/>
-    <w:lsdException w:name="List Table 3 Accent 6" w:uiPriority="48"/>
-    <w:lsdException w:name="List Table 4 Accent 6" w:uiPriority="49"/>
-    <w:lsdException w:name="List Table 5 Dark Accent 6" w:uiPriority="50"/>
-    <w:lsdException w:name="List Table 6 Colorful Accent 6" w:uiPriority="51"/>
-    <w:lsdException w:name="List Table 7 Colorful Accent 6" w:uiPriority="52"/>
-    <w:lsdException w:name="Mention" w:semiHidden="1" w:unhideWhenUsed="1"/>
-    <w:lsdException w:name="Smart Hyperlink" w:semiHidden="1" w:unhideWhenUsed="1"/>
-    <w:lsdException w:name="Hashtag" w:semiHidden="1" w:unhideWhenUsed="1"/>
-    <w:lsdException w:name="Unresolved Mention" w:semiHidden="1" w:unhideWhenUsed="1"/>
-    <w:lsdException w:name="Smart Link" w:semiHidden="1" w:unhideWhenUsed="1"/>
-  </w:latentStyles>
-  <w:style w:type="paragraph" w:default="1" w:styleId="Normal">
-    <w:name w:val="Normal"/>
-    <w:qFormat/>
-  </w:style>
-  <w:style w:type="paragraph" w:styleId="Heading4">
-    <w:name w:val="heading 4"/>
-    <w:basedOn w:val="Normal"/>
-    <w:next w:val="Normal"/>
-    <w:link w:val="Heading4Char"/>
-    <w:uiPriority w:val="3"/>
-    <w:unhideWhenUsed/>
-    <w:qFormat/>
-    <w:rsid w:val="00214195"/>
-    <w:pPr>
-      <w:keepNext/>
-      <w:keepLines/>
-      <w:spacing w:after="0" w:line="480" w:lineRule="auto"/>
-      <w:ind w:firstLine="720"/>
-      <w:outlineLvl w:val="3"/>
-    </w:pPr>
-    <w:rPr>
-      <w:rFonts w:asciiTheme="majorHAnsi" w:eastAsiaTheme="majorEastAsia" w:hAnsiTheme="majorHAnsi" w:cstheme="majorBidi"/>
-      <w:b/>
-      <w:bCs/>
-      <w:iCs/>
-      <w:color w:val="000000" w:themeColor="text1"/>
-      <w:szCs w:val="24"/>
-      <w:lang w:val="en-US" w:eastAsia="ja-JP"/>
-    </w:rPr>
-  </w:style>
-  <w:style w:type="paragraph" w:styleId="Heading5">
-    <w:name w:val="heading 5"/>
-    <w:basedOn w:val="Normal"/>
-    <w:next w:val="Normal"/>
-    <w:link w:val="Heading5Char"/>
-    <w:uiPriority w:val="3"/>
-    <w:unhideWhenUsed/>
-    <w:qFormat/>
-    <w:rsid w:val="00214195"/>
-    <w:pPr>
-      <w:keepNext/>
-      <w:keepLines/>
-      <w:spacing w:after="0" w:line="480" w:lineRule="auto"/>
-      <w:ind w:firstLine="720"/>
-      <w:outlineLvl w:val="4"/>
-    </w:pPr>
-    <w:rPr>
-      <w:rFonts w:asciiTheme="majorHAnsi" w:eastAsiaTheme="majorEastAsia" w:hAnsiTheme="majorHAnsi" w:cstheme="majorBidi"/>
-      <w:b/>
-      <w:i/>
-      <w:iCs/>
-      <w:color w:val="000000" w:themeColor="text1"/>
-      <w:szCs w:val="24"/>
-      <w:lang w:val="en-US" w:eastAsia="ja-JP"/>
-    </w:rPr>
-  </w:style>
-  <w:style w:type="character" w:default="1" w:styleId="DefaultParagraphFont">
-    <w:name w:val="Default Paragraph Font"/>
-    <w:uiPriority w:val="1"/>
-    <w:semiHidden/>
-    <w:unhideWhenUsed/>
-  </w:style>
-  <w:style w:type="table" w:default="1" w:styleId="TableNormal">
-    <w:name w:val="Normal Table"/>
-    <w:uiPriority w:val="99"/>
-    <w:semiHidden/>
-    <w:unhideWhenUsed/>
-    <w:tblPr>
-      <w:tblInd w:w="0" w:type="dxa"/>
-      <w:tblCellMar>
-        <w:top w:w="0" w:type="dxa"/>
-        <w:left w:w="108" w:type="dxa"/>
-        <w:bottom w:w="0" w:type="dxa"/>
-        <w:right w:w="108" w:type="dxa"/>
-      </w:tblCellMar>
-    </w:tblPr>
-  </w:style>
-  <w:style w:type="numbering" w:default="1" w:styleId="NoList">
-    <w:name w:val="No List"/>
-    <w:uiPriority w:val="99"/>
-    <w:semiHidden/>
-    <w:unhideWhenUsed/>
-  </w:style>
-  <w:style w:type="character" w:styleId="PlaceholderText">
-    <w:name w:val="Placeholder Text"/>
-    <w:basedOn w:val="DefaultParagraphFont"/>
-    <w:uiPriority w:val="99"/>
-    <w:semiHidden/>
-    <w:rsid w:val="00214195"/>
-    <w:rPr>
-      <w:color w:val="808080"/>
-    </w:rPr>
-  </w:style>
-  <w:style w:type="character" w:customStyle="1" w:styleId="Heading4Char">
-    <w:name w:val="Heading 4 Char"/>
-    <w:basedOn w:val="DefaultParagraphFont"/>
-    <w:link w:val="Heading4"/>
-    <w:uiPriority w:val="3"/>
-    <w:rsid w:val="00214195"/>
-    <w:rPr>
-      <w:rFonts w:asciiTheme="majorHAnsi" w:eastAsiaTheme="majorEastAsia" w:hAnsiTheme="majorHAnsi" w:cstheme="majorBidi"/>
-      <w:b/>
-      <w:bCs/>
-      <w:iCs/>
-      <w:color w:val="000000" w:themeColor="text1"/>
-      <w:szCs w:val="24"/>
-      <w:lang w:val="en-US" w:eastAsia="ja-JP"/>
-    </w:rPr>
-  </w:style>
-  <w:style w:type="character" w:customStyle="1" w:styleId="Heading5Char">
-    <w:name w:val="Heading 5 Char"/>
-    <w:basedOn w:val="DefaultParagraphFont"/>
-    <w:link w:val="Heading5"/>
-    <w:uiPriority w:val="3"/>
-    <w:rsid w:val="00214195"/>
-    <w:rPr>
-      <w:rFonts w:asciiTheme="majorHAnsi" w:eastAsiaTheme="majorEastAsia" w:hAnsiTheme="majorHAnsi" w:cstheme="majorBidi"/>
-      <w:b/>
-      <w:i/>
-      <w:iCs/>
-      <w:color w:val="000000" w:themeColor="text1"/>
-      <w:szCs w:val="24"/>
-      <w:lang w:val="en-US" w:eastAsia="ja-JP"/>
-    </w:rPr>
-  </w:style>
-  <w:style w:type="character" w:styleId="Hyperlink">
-    <w:name w:val="Hyperlink"/>
-    <w:basedOn w:val="DefaultParagraphFont"/>
-    <w:uiPriority w:val="99"/>
-    <w:unhideWhenUsed/>
-    <w:rsid w:val="00214195"/>
-    <w:rPr>
-      <w:color w:val="467886" w:themeColor="hyperlink"/>
-      <w:u w:val="single"/>
-    </w:rPr>
-  </w:style>
-  <w:style w:type="paragraph" w:customStyle="1" w:styleId="96D13568F3BA4BF5B9BFD089632476F64">
-    <w:name w:val="96D13568F3BA4BF5B9BFD089632476F64"/>
-    <w:rsid w:val="00214195"/>
-    <w:pPr>
-      <w:spacing w:after="0" w:line="480" w:lineRule="auto"/>
-      <w:ind w:left="720" w:hanging="720"/>
-    </w:pPr>
-    <w:rPr>
-      <w:color w:val="000000" w:themeColor="text1"/>
-      <w:szCs w:val="24"/>
-      <w:lang w:val="en-US" w:eastAsia="ja-JP"/>
-    </w:rPr>
-  </w:style>
-  <w:style w:type="paragraph" w:customStyle="1" w:styleId="7BBF4D19D7DA4A63BFF959F6247BC04C5">
-    <w:name w:val="7BBF4D19D7DA4A63BFF959F6247BC04C5"/>
-    <w:rsid w:val="00214195"/>
-    <w:pPr>
-      <w:spacing w:after="0" w:line="480" w:lineRule="auto"/>
-      <w:ind w:left="720" w:hanging="720"/>
-    </w:pPr>
-    <w:rPr>
-      <w:color w:val="000000" w:themeColor="text1"/>
-      <w:szCs w:val="24"/>
-      <w:lang w:val="en-US" w:eastAsia="ja-JP"/>
-    </w:rPr>
-  </w:style>
-  <w:style w:type="paragraph" w:customStyle="1" w:styleId="24E647EA54614BBE996FB40EBF6F7E9A5">
-    <w:name w:val="24E647EA54614BBE996FB40EBF6F7E9A5"/>
-    <w:rsid w:val="00214195"/>
-    <w:pPr>
-      <w:spacing w:after="0" w:line="480" w:lineRule="auto"/>
-      <w:ind w:left="720" w:hanging="720"/>
-    </w:pPr>
-    <w:rPr>
-      <w:color w:val="000000" w:themeColor="text1"/>
-      <w:szCs w:val="24"/>
-      <w:lang w:val="en-US" w:eastAsia="ja-JP"/>
-    </w:rPr>
-  </w:style>
-  <w:style w:type="paragraph" w:customStyle="1" w:styleId="0F3A3D98E4A34181BE37DEA0F71845705">
-    <w:name w:val="0F3A3D98E4A34181BE37DEA0F71845705"/>
-    <w:rsid w:val="00214195"/>
-    <w:pPr>
-      <w:spacing w:after="0" w:line="480" w:lineRule="auto"/>
-      <w:ind w:left="720" w:hanging="720"/>
-    </w:pPr>
-    <w:rPr>
-      <w:color w:val="000000" w:themeColor="text1"/>
-      <w:szCs w:val="24"/>
-      <w:lang w:val="en-US" w:eastAsia="ja-JP"/>
-    </w:rPr>
-  </w:style>
-  <w:style w:type="paragraph" w:customStyle="1" w:styleId="6B5BE981A04E4C54A498641D4B81BC765">
-    <w:name w:val="6B5BE981A04E4C54A498641D4B81BC765"/>
-    <w:rsid w:val="00214195"/>
-    <w:pPr>
-      <w:spacing w:after="0" w:line="480" w:lineRule="auto"/>
-      <w:ind w:left="720" w:hanging="720"/>
-    </w:pPr>
-    <w:rPr>
-      <w:color w:val="000000" w:themeColor="text1"/>
-      <w:szCs w:val="24"/>
-      <w:lang w:val="en-US" w:eastAsia="ja-JP"/>
-    </w:rPr>
-  </w:style>
-  <w:style w:type="paragraph" w:customStyle="1" w:styleId="C01934A7D7D745C1BAB56DCBC4FD3D614">
-    <w:name w:val="C01934A7D7D745C1BAB56DCBC4FD3D614"/>
-    <w:rsid w:val="00214195"/>
-    <w:pPr>
-      <w:spacing w:before="240" w:after="0" w:line="480" w:lineRule="auto"/>
-      <w:contextualSpacing/>
-    </w:pPr>
-    <w:rPr>
-      <w:color w:val="000000" w:themeColor="text1"/>
-      <w:szCs w:val="24"/>
-      <w:lang w:val="en-US" w:eastAsia="ja-JP"/>
-    </w:rPr>
-  </w:style>
-</w:styles>
-</file>
-
-<file path=word/glossary/webSettings.xml><?xml version="1.0" encoding="utf-8"?>
-<w:webSettings xmlns:mc="http://schemas.openxmlformats.org/markup-compatibility/2006" xmlns:r="http://schemas.openxmlformats.org/officeDocument/2006/relationships" xmlns:w="http://schemas.openxmlformats.org/wordprocessingml/2006/main" xmlns:w14="http://schemas.microsoft.com/office/word/2010/wordml" xmlns:w15="http://schemas.microsoft.com/office/word/2012/wordml" xmlns:w16cex="http://schemas.microsoft.com/office/word/2018/wordml/cex" xmlns:w16cid="http://schemas.microsoft.com/office/word/2016/wordml/cid" xmlns:w16="http://schemas.microsoft.com/office/word/2018/wordml" xmlns:w16du="http://schemas.microsoft.com/office/word/2023/wordml/word16du" xmlns:w16sdtdh="http://schemas.microsoft.com/office/word/2020/wordml/sdtdatahash" xmlns:w16sdtfl="http://schemas.microsoft.com/office/word/2024/wordml/sdtformatlock" xmlns:w16se="http://schemas.microsoft.com/office/word/2015/wordml/symex" mc:Ignorable="w14 w15 w16se w16cid w16 w16cex w16sdtdh w16sdtfl w16du">
-  <w:optimizeForBrowser/>
-  <w:allowPNG/>
-</w:webSettings>
 </file>
 
 <file path=word/theme/theme1.xml><?xml version="1.0" encoding="utf-8"?>
@@ -6092,6 +4772,26 @@
 </file>
 
 <file path=customXml/item1.xml><?xml version="1.0" encoding="utf-8"?>
+<p:properties xmlns:p="http://schemas.microsoft.com/office/2006/metadata/properties" xmlns:xsi="http://www.w3.org/2001/XMLSchema-instance" xmlns:pc="http://schemas.microsoft.com/office/infopath/2007/PartnerControls">
+  <documentManagement>
+    <_ip_UnifiedCompliancePolicyUIAction xmlns="http://schemas.microsoft.com/sharepoint/v3" xsi:nil="true"/>
+    <Image xmlns="71af3243-3dd4-4a8d-8c0d-dd76da1f02a5">
+      <Url xsi:nil="true"/>
+      <Description xsi:nil="true"/>
+    </Image>
+    <Status xmlns="71af3243-3dd4-4a8d-8c0d-dd76da1f02a5">Not started</Status>
+    <Background xmlns="71af3243-3dd4-4a8d-8c0d-dd76da1f02a5">false</Background>
+    <_ip_UnifiedCompliancePolicyProperties xmlns="http://schemas.microsoft.com/sharepoint/v3" xsi:nil="true"/>
+    <ImageTagsTaxHTField xmlns="71af3243-3dd4-4a8d-8c0d-dd76da1f02a5">
+      <Terms xmlns="http://schemas.microsoft.com/office/infopath/2007/PartnerControls"/>
+    </ImageTagsTaxHTField>
+    <TaxCatchAll xmlns="230e9df3-be65-4c73-a93b-d1236ebd677e" xsi:nil="true"/>
+    <MediaServiceKeyPoints xmlns="71af3243-3dd4-4a8d-8c0d-dd76da1f02a5" xsi:nil="true"/>
+  </documentManagement>
+</p:properties>
+</file>
+
+<file path=customXml/item2.xml><?xml version="1.0" encoding="utf-8"?>
 <?mso-contentType ?>
 <FormTemplates xmlns="http://schemas.microsoft.com/sharepoint/v3/contenttype/forms">
   <Display>DocumentLibraryForm</Display>
@@ -6100,7 +4800,7 @@
 </FormTemplates>
 </file>
 
-<file path=customXml/item2.xml><?xml version="1.0" encoding="utf-8"?>
+<file path=customXml/item3.xml><?xml version="1.0" encoding="utf-8"?>
 <ct:contentTypeSchema xmlns:ct="http://schemas.microsoft.com/office/2006/metadata/contentType" xmlns:ma="http://schemas.microsoft.com/office/2006/metadata/properties/metaAttributes" ct:_="" ma:_="" ma:contentTypeName="Document" ma:contentTypeID="0x01010079F111ED35F8CC479449609E8A0923A6" ma:contentTypeVersion="26" ma:contentTypeDescription="Create a new document." ma:contentTypeScope="" ma:versionID="ac37c1753acd5e330d2062ccec26ea66">
   <xsd:schema xmlns:xsd="http://www.w3.org/2001/XMLSchema" xmlns:xs="http://www.w3.org/2001/XMLSchema" xmlns:p="http://schemas.microsoft.com/office/2006/metadata/properties" xmlns:ns1="http://schemas.microsoft.com/sharepoint/v3" xmlns:ns2="71af3243-3dd4-4a8d-8c0d-dd76da1f02a5" xmlns:ns3="16c05727-aa75-4e4a-9b5f-8a80a1165891" xmlns:ns4="230e9df3-be65-4c73-a93b-d1236ebd677e" targetNamespace="http://schemas.microsoft.com/office/2006/metadata/properties" ma:root="true" ma:fieldsID="3b340c7101c92c5120abd06486f94548" ns1:_="" ns2:_="" ns3:_="" ns4:_="">
     <xsd:import namespace="http://schemas.microsoft.com/sharepoint/v3"/>
@@ -6400,27 +5100,23 @@
 </ct:contentTypeSchema>
 </file>
 
-<file path=customXml/item3.xml><?xml version="1.0" encoding="utf-8"?>
-<p:properties xmlns:p="http://schemas.microsoft.com/office/2006/metadata/properties" xmlns:xsi="http://www.w3.org/2001/XMLSchema-instance" xmlns:pc="http://schemas.microsoft.com/office/infopath/2007/PartnerControls">
-  <documentManagement>
-    <_ip_UnifiedCompliancePolicyUIAction xmlns="http://schemas.microsoft.com/sharepoint/v3" xsi:nil="true"/>
-    <Image xmlns="71af3243-3dd4-4a8d-8c0d-dd76da1f02a5">
-      <Url xsi:nil="true"/>
-      <Description xsi:nil="true"/>
-    </Image>
-    <Status xmlns="71af3243-3dd4-4a8d-8c0d-dd76da1f02a5">Not started</Status>
-    <Background xmlns="71af3243-3dd4-4a8d-8c0d-dd76da1f02a5">false</Background>
-    <_ip_UnifiedCompliancePolicyProperties xmlns="http://schemas.microsoft.com/sharepoint/v3" xsi:nil="true"/>
-    <ImageTagsTaxHTField xmlns="71af3243-3dd4-4a8d-8c0d-dd76da1f02a5">
-      <Terms xmlns="http://schemas.microsoft.com/office/infopath/2007/PartnerControls"/>
-    </ImageTagsTaxHTField>
-    <TaxCatchAll xmlns="230e9df3-be65-4c73-a93b-d1236ebd677e" xsi:nil="true"/>
-    <MediaServiceKeyPoints xmlns="71af3243-3dd4-4a8d-8c0d-dd76da1f02a5" xsi:nil="true"/>
-  </documentManagement>
-</p:properties>
+<file path=customXml/item4.xml><?xml version="1.0" encoding="utf-8"?>
+<b:Sources xmlns:b="http://schemas.openxmlformats.org/officeDocument/2006/bibliography" xmlns="http://schemas.openxmlformats.org/officeDocument/2006/bibliography" SelectedStyle="\APASixthEditionOfficeOnline.xsl" StyleName="APA" Version="6"/>
 </file>
 
 <file path=customXml/itemProps1.xml><?xml version="1.0" encoding="utf-8"?>
+<ds:datastoreItem xmlns:ds="http://schemas.openxmlformats.org/officeDocument/2006/customXml" ds:itemID="{0F211EE3-941D-48FB-AF55-C68D06FB18BA}">
+  <ds:schemaRefs>
+    <ds:schemaRef ds:uri="http://schemas.microsoft.com/office/2006/metadata/properties"/>
+    <ds:schemaRef ds:uri="http://schemas.microsoft.com/office/infopath/2007/PartnerControls"/>
+    <ds:schemaRef ds:uri="http://schemas.microsoft.com/sharepoint/v3"/>
+    <ds:schemaRef ds:uri="71af3243-3dd4-4a8d-8c0d-dd76da1f02a5"/>
+    <ds:schemaRef ds:uri="230e9df3-be65-4c73-a93b-d1236ebd677e"/>
+  </ds:schemaRefs>
+</ds:datastoreItem>
+</file>
+
+<file path=customXml/itemProps2.xml><?xml version="1.0" encoding="utf-8"?>
 <ds:datastoreItem xmlns:ds="http://schemas.openxmlformats.org/officeDocument/2006/customXml" ds:itemID="{DD924D2F-C1BE-4F6E-B090-B751CAAF0631}">
   <ds:schemaRefs>
     <ds:schemaRef ds:uri="http://schemas.microsoft.com/sharepoint/v3/contenttype/forms"/>
@@ -6428,7 +5124,7 @@
 </ds:datastoreItem>
 </file>
 
-<file path=customXml/itemProps2.xml><?xml version="1.0" encoding="utf-8"?>
+<file path=customXml/itemProps3.xml><?xml version="1.0" encoding="utf-8"?>
 <ds:datastoreItem xmlns:ds="http://schemas.openxmlformats.org/officeDocument/2006/customXml" ds:itemID="{1849F8D5-0D56-4D70-8E17-89486A398A66}">
   <ds:schemaRefs>
     <ds:schemaRef ds:uri="http://schemas.microsoft.com/office/2006/metadata/contentType"/>
@@ -6449,14 +5145,10 @@
 </ds:datastoreItem>
 </file>
 
-<file path=customXml/itemProps3.xml><?xml version="1.0" encoding="utf-8"?>
-<ds:datastoreItem xmlns:ds="http://schemas.openxmlformats.org/officeDocument/2006/customXml" ds:itemID="{0F211EE3-941D-48FB-AF55-C68D06FB18BA}">
+<file path=customXml/itemProps4.xml><?xml version="1.0" encoding="utf-8"?>
+<ds:datastoreItem xmlns:ds="http://schemas.openxmlformats.org/officeDocument/2006/customXml" ds:itemID="{41FC482C-46BF-4237-B40A-5FC073CE4E1A}">
   <ds:schemaRefs>
-    <ds:schemaRef ds:uri="http://schemas.microsoft.com/office/2006/metadata/properties"/>
-    <ds:schemaRef ds:uri="http://schemas.microsoft.com/office/infopath/2007/PartnerControls"/>
-    <ds:schemaRef ds:uri="http://schemas.microsoft.com/sharepoint/v3"/>
-    <ds:schemaRef ds:uri="71af3243-3dd4-4a8d-8c0d-dd76da1f02a5"/>
-    <ds:schemaRef ds:uri="230e9df3-be65-4c73-a93b-d1236ebd677e"/>
+    <ds:schemaRef ds:uri="http://schemas.openxmlformats.org/officeDocument/2006/bibliography"/>
   </ds:schemaRefs>
 </ds:datastoreItem>
 </file>

</xml_diff>